<commit_message>
Wypełniono cele ćwiczenia oraz początek wprowadzenia
</commit_message>
<xml_diff>
--- a/Cw1 wprowadzenie/PiWDP1 Wprowadzenie.docx
+++ b/Cw1 wprowadzenie/PiWDP1 Wprowadzenie.docx
@@ -1552,6 +1552,241 @@
           <w:b/>
         </w:rPr>
       </w:pPr>
+    </w:p>
+    <w:p>
+      <w:pPr>
+        <w:spacing w:line="360" w:lineRule="auto"/>
+        <w:jc w:val="both"/>
+        <w:rPr>
+          <w:b/>
+        </w:rPr>
+      </w:pPr>
+    </w:p>
+    <w:p>
+      <w:pPr>
+        <w:pStyle w:val="Akapitzlist"/>
+        <w:numPr>
+          <w:ilvl w:val="0"/>
+          <w:numId w:val="18"/>
+        </w:numPr>
+        <w:tabs>
+          <w:tab w:val="left" w:pos="249"/>
+        </w:tabs>
+        <w:spacing w:after="200" w:line="276" w:lineRule="auto"/>
+        <w:ind w:left="440"/>
+      </w:pPr>
+      <w:r>
+        <w:t>program narzędziowy MAX</w:t>
+      </w:r>
+    </w:p>
+    <w:p>
+      <w:pPr>
+        <w:pStyle w:val="Akapitzlist"/>
+        <w:numPr>
+          <w:ilvl w:val="0"/>
+          <w:numId w:val="18"/>
+        </w:numPr>
+        <w:tabs>
+          <w:tab w:val="left" w:pos="249"/>
+        </w:tabs>
+        <w:spacing w:after="200" w:line="276" w:lineRule="auto"/>
+        <w:ind w:left="440"/>
+      </w:pPr>
+      <w:r>
+        <w:t>testowanie karty DAQ w MAX,</w:t>
+      </w:r>
+    </w:p>
+    <w:p>
+      <w:pPr>
+        <w:pStyle w:val="Akapitzlist"/>
+        <w:numPr>
+          <w:ilvl w:val="0"/>
+          <w:numId w:val="18"/>
+        </w:numPr>
+        <w:tabs>
+          <w:tab w:val="left" w:pos="249"/>
+        </w:tabs>
+        <w:spacing w:after="200" w:line="276" w:lineRule="auto"/>
+        <w:ind w:left="440"/>
+      </w:pPr>
+      <w:r>
+        <w:t>tworzenie wirtualnej karty</w:t>
+      </w:r>
+    </w:p>
+    <w:p>
+      <w:pPr>
+        <w:pStyle w:val="Akapitzlist"/>
+        <w:numPr>
+          <w:ilvl w:val="0"/>
+          <w:numId w:val="18"/>
+        </w:numPr>
+        <w:tabs>
+          <w:tab w:val="left" w:pos="249"/>
+        </w:tabs>
+        <w:spacing w:after="200" w:line="276" w:lineRule="auto"/>
+        <w:ind w:left="440"/>
+      </w:pPr>
+      <w:r>
+        <w:t>testowanie wirtualnej karty DAQ w MAX,</w:t>
+      </w:r>
+    </w:p>
+    <w:p>
+      <w:pPr>
+        <w:pStyle w:val="Akapitzlist"/>
+        <w:numPr>
+          <w:ilvl w:val="0"/>
+          <w:numId w:val="18"/>
+        </w:numPr>
+        <w:tabs>
+          <w:tab w:val="left" w:pos="249"/>
+        </w:tabs>
+        <w:spacing w:after="200" w:line="276" w:lineRule="auto"/>
+        <w:ind w:left="440"/>
+      </w:pPr>
+      <w:r>
+        <w:t>metody konfiguracji zadania pomiarowego (TASK) i skali</w:t>
+      </w:r>
+    </w:p>
+    <w:p>
+      <w:pPr>
+        <w:pStyle w:val="Akapitzlist"/>
+        <w:numPr>
+          <w:ilvl w:val="0"/>
+          <w:numId w:val="19"/>
+        </w:numPr>
+        <w:spacing w:after="200" w:line="276" w:lineRule="auto"/>
+      </w:pPr>
+      <w:r>
+        <w:t>w MAX</w:t>
+      </w:r>
+    </w:p>
+    <w:p>
+      <w:pPr>
+        <w:pStyle w:val="Akapitzlist"/>
+        <w:numPr>
+          <w:ilvl w:val="0"/>
+          <w:numId w:val="18"/>
+        </w:numPr>
+        <w:tabs>
+          <w:tab w:val="left" w:pos="249"/>
+        </w:tabs>
+        <w:spacing w:after="200" w:line="276" w:lineRule="auto"/>
+        <w:ind w:left="440"/>
+      </w:pPr>
+      <w:r>
+        <w:t xml:space="preserve">podstawy programowania w </w:t>
+      </w:r>
+      <w:proofErr w:type="spellStart"/>
+      <w:r>
+        <w:t>LabVIEW</w:t>
+      </w:r>
+      <w:proofErr w:type="spellEnd"/>
+    </w:p>
+    <w:p>
+      <w:pPr>
+        <w:pStyle w:val="Akapitzlist"/>
+        <w:numPr>
+          <w:ilvl w:val="0"/>
+          <w:numId w:val="19"/>
+        </w:numPr>
+        <w:spacing w:after="200" w:line="276" w:lineRule="auto"/>
+      </w:pPr>
+      <w:r>
+        <w:t xml:space="preserve">pojęcia Front panel i diagram </w:t>
+      </w:r>
+      <w:proofErr w:type="spellStart"/>
+      <w:r>
+        <w:t>code</w:t>
+      </w:r>
+      <w:proofErr w:type="spellEnd"/>
+    </w:p>
+    <w:p>
+      <w:pPr>
+        <w:pStyle w:val="Akapitzlist"/>
+        <w:numPr>
+          <w:ilvl w:val="0"/>
+          <w:numId w:val="19"/>
+        </w:numPr>
+        <w:spacing w:after="200" w:line="276" w:lineRule="auto"/>
+      </w:pPr>
+      <w:r>
+        <w:t>paleta kontrolek i paleta funkcji</w:t>
+      </w:r>
+    </w:p>
+    <w:p>
+      <w:pPr>
+        <w:pStyle w:val="Akapitzlist"/>
+        <w:numPr>
+          <w:ilvl w:val="0"/>
+          <w:numId w:val="19"/>
+        </w:numPr>
+        <w:spacing w:after="200" w:line="276" w:lineRule="auto"/>
+      </w:pPr>
+      <w:r>
+        <w:t>Kontrolki i wskaźniki</w:t>
+      </w:r>
+    </w:p>
+    <w:p>
+      <w:pPr>
+        <w:pStyle w:val="Akapitzlist"/>
+        <w:numPr>
+          <w:ilvl w:val="0"/>
+          <w:numId w:val="19"/>
+        </w:numPr>
+        <w:spacing w:after="200" w:line="276" w:lineRule="auto"/>
+      </w:pPr>
+      <w:r>
+        <w:t xml:space="preserve">skrót klawiszowy </w:t>
+      </w:r>
+      <w:proofErr w:type="spellStart"/>
+      <w:r>
+        <w:t>Ctrl+E</w:t>
+      </w:r>
+      <w:proofErr w:type="spellEnd"/>
+    </w:p>
+    <w:p>
+      <w:pPr>
+        <w:pStyle w:val="Akapitzlist"/>
+        <w:numPr>
+          <w:ilvl w:val="0"/>
+          <w:numId w:val="19"/>
+        </w:numPr>
+        <w:spacing w:after="200" w:line="276" w:lineRule="auto"/>
+      </w:pPr>
+      <w:r>
+        <w:t xml:space="preserve">konfiguracja pomiaru za pomocą DAQ </w:t>
+      </w:r>
+      <w:proofErr w:type="spellStart"/>
+      <w:r>
+        <w:t>assistant</w:t>
+      </w:r>
+      <w:proofErr w:type="spellEnd"/>
+    </w:p>
+    <w:p>
+      <w:pPr>
+        <w:spacing w:line="360" w:lineRule="auto"/>
+        <w:jc w:val="both"/>
+      </w:pPr>
+      <w:r>
+        <w:t xml:space="preserve">podgląd biblioteki </w:t>
+      </w:r>
+      <w:proofErr w:type="spellStart"/>
+      <w:r>
+        <w:t>DAQmx</w:t>
+      </w:r>
+      <w:proofErr w:type="spellEnd"/>
+      <w:r>
+        <w:t xml:space="preserve"> (wyszukanie stałej skali)</w:t>
+      </w:r>
+    </w:p>
+    <w:p>
+      <w:pPr>
+        <w:spacing w:line="360" w:lineRule="auto"/>
+        <w:jc w:val="both"/>
+        <w:rPr>
+          <w:b/>
+        </w:rPr>
+      </w:pPr>
       <w:r>
         <w:rPr>
           <w:b/>
@@ -1602,34 +1837,135 @@
         <w:jc w:val="both"/>
       </w:pPr>
       <w:r>
-        <w:t>P</w:t>
-      </w:r>
-      <w:r>
-        <w:t>odstawow</w:t>
-      </w:r>
-      <w:r>
-        <w:t>a</w:t>
-      </w:r>
-      <w:r>
-        <w:t xml:space="preserve"> obsług</w:t>
-      </w:r>
-      <w:r>
-        <w:t>a</w:t>
-      </w:r>
-      <w:r>
-        <w:t xml:space="preserve"> robota </w:t>
-      </w:r>
-      <w:r>
-        <w:t xml:space="preserve">edukacyjnego </w:t>
+        <w:t>Zapoznanie się z obsługą programu narzędziowego NI MAX (</w:t>
       </w:r>
       <w:proofErr w:type="spellStart"/>
       <w:r>
-        <w:t>Lynx</w:t>
+        <w:t>Measurement</w:t>
       </w:r>
       <w:proofErr w:type="spellEnd"/>
       <w:r>
-        <w:t xml:space="preserve"> 6</w:t>
-      </w:r>
+        <w:t xml:space="preserve"> &amp; Automation Explorer),</w:t>
+      </w:r>
+    </w:p>
+    <w:p>
+      <w:pPr>
+        <w:numPr>
+          <w:ilvl w:val="0"/>
+          <w:numId w:val="5"/>
+        </w:numPr>
+        <w:tabs>
+          <w:tab w:val="clear" w:pos="1068"/>
+          <w:tab w:val="num" w:pos="360"/>
+        </w:tabs>
+        <w:spacing w:line="360" w:lineRule="auto"/>
+        <w:ind w:left="360"/>
+        <w:jc w:val="both"/>
+      </w:pPr>
+      <w:r>
+        <w:t>Sprawdzenie działania karty DAQ w programie NI MAX,</w:t>
+      </w:r>
+    </w:p>
+    <w:p>
+      <w:pPr>
+        <w:numPr>
+          <w:ilvl w:val="0"/>
+          <w:numId w:val="5"/>
+        </w:numPr>
+        <w:tabs>
+          <w:tab w:val="clear" w:pos="1068"/>
+          <w:tab w:val="num" w:pos="360"/>
+        </w:tabs>
+        <w:spacing w:line="360" w:lineRule="auto"/>
+        <w:ind w:left="360"/>
+        <w:jc w:val="both"/>
+      </w:pPr>
+      <w:r>
+        <w:t>Zapoznanie się z możliwościami symulacji kart pomiarowych w NI MAX,</w:t>
+      </w:r>
+    </w:p>
+    <w:p>
+      <w:pPr>
+        <w:numPr>
+          <w:ilvl w:val="0"/>
+          <w:numId w:val="5"/>
+        </w:numPr>
+        <w:tabs>
+          <w:tab w:val="clear" w:pos="1068"/>
+          <w:tab w:val="num" w:pos="360"/>
+        </w:tabs>
+        <w:spacing w:line="360" w:lineRule="auto"/>
+        <w:ind w:left="360"/>
+        <w:jc w:val="both"/>
+      </w:pPr>
+      <w:r>
+        <w:t xml:space="preserve">Zapoznanie się z podstawowymi pojęciami związanymi z programowaniem w </w:t>
+      </w:r>
+      <w:proofErr w:type="spellStart"/>
+      <w:r>
+        <w:t>LabVIEW</w:t>
+      </w:r>
+      <w:proofErr w:type="spellEnd"/>
+      <w:r>
+        <w:t>,</w:t>
+      </w:r>
+    </w:p>
+    <w:p>
+      <w:pPr>
+        <w:numPr>
+          <w:ilvl w:val="0"/>
+          <w:numId w:val="5"/>
+        </w:numPr>
+        <w:tabs>
+          <w:tab w:val="clear" w:pos="1068"/>
+          <w:tab w:val="num" w:pos="360"/>
+        </w:tabs>
+        <w:spacing w:line="360" w:lineRule="auto"/>
+        <w:ind w:left="360"/>
+        <w:jc w:val="both"/>
+      </w:pPr>
+      <w:r>
+        <w:t xml:space="preserve">Zapoznanie się z podstawowymi skrótami klawiaturowymi przyspieszającymi pracę w </w:t>
+      </w:r>
+      <w:proofErr w:type="spellStart"/>
+      <w:r>
+        <w:t>LabVIEW</w:t>
+      </w:r>
+      <w:proofErr w:type="spellEnd"/>
+      <w:r>
+        <w:t>,</w:t>
+      </w:r>
+    </w:p>
+    <w:p>
+      <w:pPr>
+        <w:numPr>
+          <w:ilvl w:val="0"/>
+          <w:numId w:val="5"/>
+        </w:numPr>
+        <w:tabs>
+          <w:tab w:val="clear" w:pos="1068"/>
+          <w:tab w:val="num" w:pos="360"/>
+        </w:tabs>
+        <w:spacing w:line="360" w:lineRule="auto"/>
+        <w:ind w:left="360"/>
+        <w:jc w:val="both"/>
+      </w:pPr>
+      <w:r>
+        <w:t>Metody tworzenia zadań (</w:t>
+      </w:r>
+      <w:proofErr w:type="spellStart"/>
+      <w:r>
+        <w:t>task</w:t>
+      </w:r>
+      <w:proofErr w:type="spellEnd"/>
+      <w:r>
+        <w:t xml:space="preserve">) w </w:t>
+      </w:r>
+      <w:proofErr w:type="spellStart"/>
+      <w:r>
+        <w:t>LabVIEW</w:t>
+      </w:r>
+      <w:proofErr w:type="spellEnd"/>
       <w:r>
         <w:t>.</w:t>
       </w:r>
@@ -1671,10 +2007,63 @@
     <w:p>
       <w:pPr>
         <w:spacing w:line="360" w:lineRule="auto"/>
-        <w:jc w:val="center"/>
+        <w:ind w:firstLine="708"/>
+        <w:jc w:val="both"/>
+      </w:pPr>
+      <w:proofErr w:type="spellStart"/>
+      <w:r>
+        <w:t>LabVIEW</w:t>
+      </w:r>
+      <w:proofErr w:type="spellEnd"/>
+      <w:r>
+        <w:t xml:space="preserve"> jest graficznym środowiskiem programistycznym języka G. Nazwa języka pochodzi od wyrazu </w:t>
+      </w:r>
+      <w:proofErr w:type="spellStart"/>
+      <w:r>
         <w:rPr>
           <w:b/>
         </w:rPr>
+        <w:t>Graphic</w:t>
+      </w:r>
+      <w:proofErr w:type="spellEnd"/>
+      <w:r>
+        <w:t xml:space="preserve"> (grafika/rysunek). Pisanie programów w środowisku </w:t>
+      </w:r>
+      <w:proofErr w:type="spellStart"/>
+      <w:r>
+        <w:t>LabVIEW</w:t>
+      </w:r>
+      <w:proofErr w:type="spellEnd"/>
+      <w:r>
+        <w:t xml:space="preserve"> odbywa się na zasadzie łączenia kolejnych węzłów </w:t>
+      </w:r>
+      <w:proofErr w:type="spellStart"/>
+      <w:r>
+        <w:rPr>
+          <w:b/>
+        </w:rPr>
+        <w:t>nodes</w:t>
+      </w:r>
+      <w:proofErr w:type="spellEnd"/>
+      <w:r>
+        <w:t xml:space="preserve"> (bloków kodu) za pomocą przewodów </w:t>
+      </w:r>
+      <w:proofErr w:type="spellStart"/>
+      <w:r>
+        <w:rPr>
+          <w:b/>
+        </w:rPr>
+        <w:t>wires</w:t>
+      </w:r>
+      <w:proofErr w:type="spellEnd"/>
+      <w:r>
+        <w:t>.</w:t>
+      </w:r>
+    </w:p>
+    <w:p>
+      <w:pPr>
+        <w:spacing w:line="360" w:lineRule="auto"/>
+        <w:jc w:val="both"/>
       </w:pPr>
     </w:p>
     <w:p>
@@ -1986,9 +2375,6 @@
     <w:p>
       <w:pPr>
         <w:spacing w:line="360" w:lineRule="auto"/>
-        <w:rPr>
-          <w:lang w:val="en-US"/>
-        </w:rPr>
       </w:pPr>
     </w:p>
     <w:p>
@@ -2002,6 +2388,7 @@
         <w:rPr>
           <w:b/>
         </w:rPr>
+        <w:lastRenderedPageBreak/>
         <w:t>6. RAPORT</w:t>
       </w:r>
     </w:p>
@@ -2122,7 +2509,6 @@
       </w:pPr>
       <w:proofErr w:type="spellStart"/>
       <w:r>
-        <w:lastRenderedPageBreak/>
         <w:t>Honczarenko</w:t>
       </w:r>
       <w:proofErr w:type="spellEnd"/>
@@ -6981,7 +7367,7 @@
         <w:rStyle w:val="Numerstrony"/>
         <w:noProof/>
       </w:rPr>
-      <w:t>5</w:t>
+      <w:t>3</w:t>
     </w:r>
     <w:r>
       <w:rPr>
@@ -7148,7 +7534,7 @@
               <v:shape id="_x0000_i1025" type="#_x0000_t75" style="width:17.3pt;height:27.05pt" o:ole="">
                 <v:imagedata r:id="rId1" o:title=""/>
               </v:shape>
-              <o:OLEObject Type="Embed" ProgID="CorelDRAW.Graphic.11" ShapeID="_x0000_i1025" DrawAspect="Content" ObjectID="_1500324712" r:id="rId2"/>
+              <o:OLEObject Type="Embed" ProgID="CorelDRAW.Graphic.11" ShapeID="_x0000_i1025" DrawAspect="Content" ObjectID="_1500325431" r:id="rId2"/>
             </w:object>
           </w:r>
         </w:p>
@@ -8502,6 +8888,119 @@
     </w:lvl>
   </w:abstractNum>
   <w:abstractNum w:abstractNumId="10">
+    <w:nsid w:val="428B0B79"/>
+    <w:multiLevelType w:val="hybridMultilevel"/>
+    <w:tmpl w:val="C7B2A4C0"/>
+    <w:lvl w:ilvl="0" w:tplc="0415000D">
+      <w:start w:val="1"/>
+      <w:numFmt w:val="bullet"/>
+      <w:lvlText w:val=""/>
+      <w:lvlJc w:val="left"/>
+      <w:pPr>
+        <w:ind w:left="720" w:hanging="360"/>
+      </w:pPr>
+      <w:rPr>
+        <w:rFonts w:ascii="Wingdings" w:hAnsi="Wingdings" w:hint="default"/>
+      </w:rPr>
+    </w:lvl>
+    <w:lvl w:ilvl="1" w:tplc="08090003" w:tentative="1">
+      <w:start w:val="1"/>
+      <w:numFmt w:val="bullet"/>
+      <w:lvlText w:val="o"/>
+      <w:lvlJc w:val="left"/>
+      <w:pPr>
+        <w:ind w:left="1440" w:hanging="360"/>
+      </w:pPr>
+      <w:rPr>
+        <w:rFonts w:ascii="Courier New" w:hAnsi="Courier New" w:cs="Courier New" w:hint="default"/>
+      </w:rPr>
+    </w:lvl>
+    <w:lvl w:ilvl="2" w:tplc="08090005" w:tentative="1">
+      <w:start w:val="1"/>
+      <w:numFmt w:val="bullet"/>
+      <w:lvlText w:val=""/>
+      <w:lvlJc w:val="left"/>
+      <w:pPr>
+        <w:ind w:left="2160" w:hanging="360"/>
+      </w:pPr>
+      <w:rPr>
+        <w:rFonts w:ascii="Wingdings" w:hAnsi="Wingdings" w:hint="default"/>
+      </w:rPr>
+    </w:lvl>
+    <w:lvl w:ilvl="3" w:tplc="08090001" w:tentative="1">
+      <w:start w:val="1"/>
+      <w:numFmt w:val="bullet"/>
+      <w:lvlText w:val=""/>
+      <w:lvlJc w:val="left"/>
+      <w:pPr>
+        <w:ind w:left="2880" w:hanging="360"/>
+      </w:pPr>
+      <w:rPr>
+        <w:rFonts w:ascii="Symbol" w:hAnsi="Symbol" w:hint="default"/>
+      </w:rPr>
+    </w:lvl>
+    <w:lvl w:ilvl="4" w:tplc="08090003" w:tentative="1">
+      <w:start w:val="1"/>
+      <w:numFmt w:val="bullet"/>
+      <w:lvlText w:val="o"/>
+      <w:lvlJc w:val="left"/>
+      <w:pPr>
+        <w:ind w:left="3600" w:hanging="360"/>
+      </w:pPr>
+      <w:rPr>
+        <w:rFonts w:ascii="Courier New" w:hAnsi="Courier New" w:cs="Courier New" w:hint="default"/>
+      </w:rPr>
+    </w:lvl>
+    <w:lvl w:ilvl="5" w:tplc="08090005" w:tentative="1">
+      <w:start w:val="1"/>
+      <w:numFmt w:val="bullet"/>
+      <w:lvlText w:val=""/>
+      <w:lvlJc w:val="left"/>
+      <w:pPr>
+        <w:ind w:left="4320" w:hanging="360"/>
+      </w:pPr>
+      <w:rPr>
+        <w:rFonts w:ascii="Wingdings" w:hAnsi="Wingdings" w:hint="default"/>
+      </w:rPr>
+    </w:lvl>
+    <w:lvl w:ilvl="6" w:tplc="08090001" w:tentative="1">
+      <w:start w:val="1"/>
+      <w:numFmt w:val="bullet"/>
+      <w:lvlText w:val=""/>
+      <w:lvlJc w:val="left"/>
+      <w:pPr>
+        <w:ind w:left="5040" w:hanging="360"/>
+      </w:pPr>
+      <w:rPr>
+        <w:rFonts w:ascii="Symbol" w:hAnsi="Symbol" w:hint="default"/>
+      </w:rPr>
+    </w:lvl>
+    <w:lvl w:ilvl="7" w:tplc="08090003" w:tentative="1">
+      <w:start w:val="1"/>
+      <w:numFmt w:val="bullet"/>
+      <w:lvlText w:val="o"/>
+      <w:lvlJc w:val="left"/>
+      <w:pPr>
+        <w:ind w:left="5760" w:hanging="360"/>
+      </w:pPr>
+      <w:rPr>
+        <w:rFonts w:ascii="Courier New" w:hAnsi="Courier New" w:cs="Courier New" w:hint="default"/>
+      </w:rPr>
+    </w:lvl>
+    <w:lvl w:ilvl="8" w:tplc="08090005" w:tentative="1">
+      <w:start w:val="1"/>
+      <w:numFmt w:val="bullet"/>
+      <w:lvlText w:val=""/>
+      <w:lvlJc w:val="left"/>
+      <w:pPr>
+        <w:ind w:left="6480" w:hanging="360"/>
+      </w:pPr>
+      <w:rPr>
+        <w:rFonts w:ascii="Wingdings" w:hAnsi="Wingdings" w:hint="default"/>
+      </w:rPr>
+    </w:lvl>
+  </w:abstractNum>
+  <w:abstractNum w:abstractNumId="11">
     <w:nsid w:val="44D0229D"/>
     <w:multiLevelType w:val="hybridMultilevel"/>
     <w:tmpl w:val="49661E84"/>
@@ -8641,7 +9140,7 @@
       </w:rPr>
     </w:lvl>
   </w:abstractNum>
-  <w:abstractNum w:abstractNumId="11">
+  <w:abstractNum w:abstractNumId="12">
     <w:nsid w:val="4A0B58C9"/>
     <w:multiLevelType w:val="hybridMultilevel"/>
     <w:tmpl w:val="CCAEEB10"/>
@@ -8781,7 +9280,7 @@
       </w:rPr>
     </w:lvl>
   </w:abstractNum>
-  <w:abstractNum w:abstractNumId="12">
+  <w:abstractNum w:abstractNumId="13">
     <w:nsid w:val="4A5858A9"/>
     <w:multiLevelType w:val="hybridMultilevel"/>
     <w:tmpl w:val="4EAEBBF6"/>
@@ -8921,7 +9420,7 @@
       </w:rPr>
     </w:lvl>
   </w:abstractNum>
-  <w:abstractNum w:abstractNumId="13">
+  <w:abstractNum w:abstractNumId="14">
     <w:nsid w:val="4F9009AB"/>
     <w:multiLevelType w:val="hybridMultilevel"/>
     <w:tmpl w:val="169246D8"/>
@@ -9061,7 +9560,7 @@
       </w:rPr>
     </w:lvl>
   </w:abstractNum>
-  <w:abstractNum w:abstractNumId="14">
+  <w:abstractNum w:abstractNumId="15">
     <w:nsid w:val="5DC4639E"/>
     <w:multiLevelType w:val="hybridMultilevel"/>
     <w:tmpl w:val="E36C49C2"/>
@@ -9201,7 +9700,120 @@
       </w:rPr>
     </w:lvl>
   </w:abstractNum>
-  <w:abstractNum w:abstractNumId="15">
+  <w:abstractNum w:abstractNumId="16">
+    <w:nsid w:val="64F25570"/>
+    <w:multiLevelType w:val="hybridMultilevel"/>
+    <w:tmpl w:val="FD50839A"/>
+    <w:lvl w:ilvl="0" w:tplc="4A26EBFC">
+      <w:start w:val="1"/>
+      <w:numFmt w:val="bullet"/>
+      <w:lvlText w:val="-"/>
+      <w:lvlJc w:val="left"/>
+      <w:pPr>
+        <w:ind w:left="720" w:hanging="360"/>
+      </w:pPr>
+      <w:rPr>
+        <w:rFonts w:ascii="Calibri" w:hAnsi="Calibri" w:hint="default"/>
+      </w:rPr>
+    </w:lvl>
+    <w:lvl w:ilvl="1" w:tplc="08090003" w:tentative="1">
+      <w:start w:val="1"/>
+      <w:numFmt w:val="bullet"/>
+      <w:lvlText w:val="o"/>
+      <w:lvlJc w:val="left"/>
+      <w:pPr>
+        <w:ind w:left="1440" w:hanging="360"/>
+      </w:pPr>
+      <w:rPr>
+        <w:rFonts w:ascii="Courier New" w:hAnsi="Courier New" w:cs="Courier New" w:hint="default"/>
+      </w:rPr>
+    </w:lvl>
+    <w:lvl w:ilvl="2" w:tplc="08090005" w:tentative="1">
+      <w:start w:val="1"/>
+      <w:numFmt w:val="bullet"/>
+      <w:lvlText w:val=""/>
+      <w:lvlJc w:val="left"/>
+      <w:pPr>
+        <w:ind w:left="2160" w:hanging="360"/>
+      </w:pPr>
+      <w:rPr>
+        <w:rFonts w:ascii="Wingdings" w:hAnsi="Wingdings" w:hint="default"/>
+      </w:rPr>
+    </w:lvl>
+    <w:lvl w:ilvl="3" w:tplc="08090001" w:tentative="1">
+      <w:start w:val="1"/>
+      <w:numFmt w:val="bullet"/>
+      <w:lvlText w:val=""/>
+      <w:lvlJc w:val="left"/>
+      <w:pPr>
+        <w:ind w:left="2880" w:hanging="360"/>
+      </w:pPr>
+      <w:rPr>
+        <w:rFonts w:ascii="Symbol" w:hAnsi="Symbol" w:hint="default"/>
+      </w:rPr>
+    </w:lvl>
+    <w:lvl w:ilvl="4" w:tplc="08090003" w:tentative="1">
+      <w:start w:val="1"/>
+      <w:numFmt w:val="bullet"/>
+      <w:lvlText w:val="o"/>
+      <w:lvlJc w:val="left"/>
+      <w:pPr>
+        <w:ind w:left="3600" w:hanging="360"/>
+      </w:pPr>
+      <w:rPr>
+        <w:rFonts w:ascii="Courier New" w:hAnsi="Courier New" w:cs="Courier New" w:hint="default"/>
+      </w:rPr>
+    </w:lvl>
+    <w:lvl w:ilvl="5" w:tplc="08090005" w:tentative="1">
+      <w:start w:val="1"/>
+      <w:numFmt w:val="bullet"/>
+      <w:lvlText w:val=""/>
+      <w:lvlJc w:val="left"/>
+      <w:pPr>
+        <w:ind w:left="4320" w:hanging="360"/>
+      </w:pPr>
+      <w:rPr>
+        <w:rFonts w:ascii="Wingdings" w:hAnsi="Wingdings" w:hint="default"/>
+      </w:rPr>
+    </w:lvl>
+    <w:lvl w:ilvl="6" w:tplc="08090001" w:tentative="1">
+      <w:start w:val="1"/>
+      <w:numFmt w:val="bullet"/>
+      <w:lvlText w:val=""/>
+      <w:lvlJc w:val="left"/>
+      <w:pPr>
+        <w:ind w:left="5040" w:hanging="360"/>
+      </w:pPr>
+      <w:rPr>
+        <w:rFonts w:ascii="Symbol" w:hAnsi="Symbol" w:hint="default"/>
+      </w:rPr>
+    </w:lvl>
+    <w:lvl w:ilvl="7" w:tplc="08090003" w:tentative="1">
+      <w:start w:val="1"/>
+      <w:numFmt w:val="bullet"/>
+      <w:lvlText w:val="o"/>
+      <w:lvlJc w:val="left"/>
+      <w:pPr>
+        <w:ind w:left="5760" w:hanging="360"/>
+      </w:pPr>
+      <w:rPr>
+        <w:rFonts w:ascii="Courier New" w:hAnsi="Courier New" w:cs="Courier New" w:hint="default"/>
+      </w:rPr>
+    </w:lvl>
+    <w:lvl w:ilvl="8" w:tplc="08090005" w:tentative="1">
+      <w:start w:val="1"/>
+      <w:numFmt w:val="bullet"/>
+      <w:lvlText w:val=""/>
+      <w:lvlJc w:val="left"/>
+      <w:pPr>
+        <w:ind w:left="6480" w:hanging="360"/>
+      </w:pPr>
+      <w:rPr>
+        <w:rFonts w:ascii="Wingdings" w:hAnsi="Wingdings" w:hint="default"/>
+      </w:rPr>
+    </w:lvl>
+  </w:abstractNum>
+  <w:abstractNum w:abstractNumId="17">
     <w:nsid w:val="6B236F82"/>
     <w:multiLevelType w:val="hybridMultilevel"/>
     <w:tmpl w:val="83FA8456"/>
@@ -9341,7 +9953,7 @@
       </w:rPr>
     </w:lvl>
   </w:abstractNum>
-  <w:abstractNum w:abstractNumId="16">
+  <w:abstractNum w:abstractNumId="18">
     <w:nsid w:val="76C66C13"/>
     <w:multiLevelType w:val="hybridMultilevel"/>
     <w:tmpl w:val="CAA49C9A"/>
@@ -9455,10 +10067,10 @@
     </w:lvl>
   </w:abstractNum>
   <w:num w:numId="1">
-    <w:abstractNumId w:val="15"/>
+    <w:abstractNumId w:val="17"/>
   </w:num>
   <w:num w:numId="2">
-    <w:abstractNumId w:val="10"/>
+    <w:abstractNumId w:val="11"/>
   </w:num>
   <w:num w:numId="3">
     <w:abstractNumId w:val="3"/>
@@ -9476,7 +10088,7 @@
     <w:abstractNumId w:val="5"/>
   </w:num>
   <w:num w:numId="8">
-    <w:abstractNumId w:val="11"/>
+    <w:abstractNumId w:val="12"/>
   </w:num>
   <w:num w:numId="9">
     <w:abstractNumId w:val="8"/>
@@ -9485,25 +10097,31 @@
     <w:abstractNumId w:val="1"/>
   </w:num>
   <w:num w:numId="11">
-    <w:abstractNumId w:val="13"/>
+    <w:abstractNumId w:val="14"/>
   </w:num>
   <w:num w:numId="12">
-    <w:abstractNumId w:val="14"/>
+    <w:abstractNumId w:val="15"/>
   </w:num>
   <w:num w:numId="13">
-    <w:abstractNumId w:val="16"/>
+    <w:abstractNumId w:val="18"/>
   </w:num>
   <w:num w:numId="14">
     <w:abstractNumId w:val="6"/>
   </w:num>
   <w:num w:numId="15">
-    <w:abstractNumId w:val="12"/>
+    <w:abstractNumId w:val="13"/>
   </w:num>
   <w:num w:numId="16">
     <w:abstractNumId w:val="7"/>
   </w:num>
   <w:num w:numId="17">
     <w:abstractNumId w:val="2"/>
+  </w:num>
+  <w:num w:numId="18">
+    <w:abstractNumId w:val="16"/>
+  </w:num>
+  <w:num w:numId="19">
+    <w:abstractNumId w:val="10"/>
   </w:num>
 </w:numbering>
 </file>
@@ -10108,7 +10726,7 @@
 </file>
 
 <file path=customXml/itemProps1.xml><?xml version="1.0" encoding="utf-8"?>
-<ds:datastoreItem xmlns:ds="http://schemas.openxmlformats.org/officeDocument/2006/customXml" ds:itemID="{9AF02E18-EB07-4053-BAF5-1A2009983288}">
+<ds:datastoreItem xmlns:ds="http://schemas.openxmlformats.org/officeDocument/2006/customXml" ds:itemID="{D97F1A26-80E2-4EA6-B655-B9E1E9130177}">
   <ds:schemaRefs>
     <ds:schemaRef ds:uri="http://schemas.openxmlformats.org/officeDocument/2006/bibliography"/>
   </ds:schemaRefs>

</xml_diff>

<commit_message>
dopisano wprowadzenie dotyczące podstaw obsługi środowiska LabVIEW poprawiono nagłówki i stopki instrukcji.
</commit_message>
<xml_diff>
--- a/Cw1 wprowadzenie/PiWDP1 Wprowadzenie.docx
+++ b/Cw1 wprowadzenie/PiWDP1 Wprowadzenie.docx
@@ -2063,6 +2063,770 @@
     <w:p>
       <w:pPr>
         <w:spacing w:line="360" w:lineRule="auto"/>
+        <w:ind w:firstLine="708"/>
+        <w:jc w:val="both"/>
+      </w:pPr>
+      <w:r>
+        <w:t xml:space="preserve">Podstawową ideą działania środowiska </w:t>
+      </w:r>
+      <w:proofErr w:type="spellStart"/>
+      <w:r>
+        <w:t>LabVIEW</w:t>
+      </w:r>
+      <w:proofErr w:type="spellEnd"/>
+      <w:r>
+        <w:t xml:space="preserve"> jest pojęcie instrumentu wirtualnego (</w:t>
+      </w:r>
+      <w:proofErr w:type="spellStart"/>
+      <w:r>
+        <w:rPr>
+          <w:b/>
+        </w:rPr>
+        <w:t>Virtual</w:t>
+      </w:r>
+      <w:proofErr w:type="spellEnd"/>
+      <w:r>
+        <w:rPr>
+          <w:b/>
+        </w:rPr>
+        <w:t xml:space="preserve"> Instrument</w:t>
+      </w:r>
+      <w:r>
+        <w:t xml:space="preserve">), który użytkownik klasycznych przyrządów pomiarowych będzie w stanie obsłużyć bez dodatkowego, specjalistycznego przeszkolenia, bazując na doświadczeniu obsługi klasycznych przyrządów pomiarowych. Idea ta ma także odzwierciedlenie w rozszerzeniu plików środowiska </w:t>
+      </w:r>
+      <w:proofErr w:type="spellStart"/>
+      <w:r>
+        <w:t>LabVIEW</w:t>
+      </w:r>
+      <w:proofErr w:type="spellEnd"/>
+      <w:r>
+        <w:t xml:space="preserve">: </w:t>
+      </w:r>
+      <w:r>
+        <w:rPr>
+          <w:i/>
+        </w:rPr>
+        <w:t>vi</w:t>
+      </w:r>
+      <w:r>
+        <w:t xml:space="preserve"> – </w:t>
+      </w:r>
+      <w:proofErr w:type="spellStart"/>
+      <w:r>
+        <w:rPr>
+          <w:i/>
+        </w:rPr>
+        <w:t>virtual</w:t>
+      </w:r>
+      <w:proofErr w:type="spellEnd"/>
+      <w:r>
+        <w:rPr>
+          <w:i/>
+        </w:rPr>
+        <w:t xml:space="preserve"> instrument</w:t>
+      </w:r>
+      <w:r>
+        <w:t xml:space="preserve">. Struktura przyrządu wirtualnego została przedstawiona na </w:t>
+      </w:r>
+      <w:r>
+        <w:fldChar w:fldCharType="begin"/>
+      </w:r>
+      <w:r>
+        <w:instrText xml:space="preserve"> REF _Ref427145333 \r \h </w:instrText>
+      </w:r>
+      <w:r>
+        <w:fldChar w:fldCharType="separate"/>
+      </w:r>
+      <w:r>
+        <w:t>Rys. 1</w:t>
+      </w:r>
+      <w:r>
+        <w:fldChar w:fldCharType="end"/>
+      </w:r>
+      <w:r>
+        <w:t>.</w:t>
+      </w:r>
+    </w:p>
+    <w:p>
+      <w:pPr>
+        <w:spacing w:line="360" w:lineRule="auto"/>
+        <w:jc w:val="both"/>
+      </w:pPr>
+      <w:r>
+        <w:drawing>
+          <wp:inline distT="0" distB="0" distL="0" distR="0">
+            <wp:extent cx="5759450" cy="2487842"/>
+            <wp:effectExtent l="19050" t="0" r="0" b="0"/>
+            <wp:docPr id="1" name="Obraz 1"/>
+            <wp:cNvGraphicFramePr/>
+            <a:graphic xmlns:a="http://schemas.openxmlformats.org/drawingml/2006/main">
+              <a:graphicData uri="http://schemas.openxmlformats.org/drawingml/2006/picture">
+                <pic:pic xmlns:pic="http://schemas.openxmlformats.org/drawingml/2006/picture">
+                  <pic:nvPicPr>
+                    <pic:cNvPr id="1026" name="Picture 2"/>
+                    <pic:cNvPicPr>
+                      <a:picLocks noChangeAspect="1" noChangeArrowheads="1"/>
+                    </pic:cNvPicPr>
+                  </pic:nvPicPr>
+                  <pic:blipFill>
+                    <a:blip r:embed="rId11" cstate="print"/>
+                    <a:srcRect/>
+                    <a:stretch>
+                      <a:fillRect/>
+                    </a:stretch>
+                  </pic:blipFill>
+                  <pic:spPr bwMode="auto">
+                    <a:xfrm>
+                      <a:off x="0" y="0"/>
+                      <a:ext cx="5759450" cy="2487842"/>
+                    </a:xfrm>
+                    <a:prstGeom prst="rect">
+                      <a:avLst/>
+                    </a:prstGeom>
+                    <a:noFill/>
+                    <a:ln w="9525">
+                      <a:noFill/>
+                      <a:miter lim="800000"/>
+                      <a:headEnd/>
+                      <a:tailEnd/>
+                    </a:ln>
+                  </pic:spPr>
+                </pic:pic>
+              </a:graphicData>
+            </a:graphic>
+          </wp:inline>
+        </w:drawing>
+      </w:r>
+    </w:p>
+    <w:p>
+      <w:pPr>
+        <w:pStyle w:val="Akapitzlist"/>
+        <w:numPr>
+          <w:ilvl w:val="0"/>
+          <w:numId w:val="20"/>
+        </w:numPr>
+        <w:spacing w:line="360" w:lineRule="auto"/>
+        <w:jc w:val="center"/>
+        <w:rPr>
+          <w:sz w:val="20"/>
+        </w:rPr>
+      </w:pPr>
+      <w:bookmarkStart w:id="0" w:name="_Ref427145333"/>
+      <w:r>
+        <w:rPr>
+          <w:sz w:val="20"/>
+        </w:rPr>
+        <w:t xml:space="preserve">Struktura </w:t>
+      </w:r>
+      <w:r>
+        <w:rPr>
+          <w:sz w:val="20"/>
+        </w:rPr>
+        <w:t xml:space="preserve">wirtualnego </w:t>
+      </w:r>
+      <w:r>
+        <w:rPr>
+          <w:sz w:val="20"/>
+        </w:rPr>
+        <w:t>przyrządu pomiarowego.</w:t>
+      </w:r>
+      <w:bookmarkEnd w:id="0"/>
+    </w:p>
+    <w:p>
+      <w:pPr>
+        <w:spacing w:line="360" w:lineRule="auto"/>
+        <w:ind w:firstLine="708"/>
+        <w:jc w:val="both"/>
+      </w:pPr>
+    </w:p>
+    <w:p>
+      <w:pPr>
+        <w:spacing w:line="360" w:lineRule="auto"/>
+        <w:ind w:firstLine="708"/>
+        <w:jc w:val="both"/>
+      </w:pPr>
+      <w:r>
+        <w:t xml:space="preserve">Struktura podstawowego pliku – vi składa się z trzech składników przedstawionych na </w:t>
+      </w:r>
+      <w:r>
+        <w:fldChar w:fldCharType="begin"/>
+      </w:r>
+      <w:r>
+        <w:instrText xml:space="preserve"> REF _Ref427145535 \r \h </w:instrText>
+      </w:r>
+      <w:r>
+        <w:fldChar w:fldCharType="separate"/>
+      </w:r>
+      <w:r>
+        <w:t>Rys. 2</w:t>
+      </w:r>
+      <w:r>
+        <w:fldChar w:fldCharType="end"/>
+      </w:r>
+      <w:r>
+        <w:t>:</w:t>
+      </w:r>
+    </w:p>
+    <w:p>
+      <w:pPr>
+        <w:pStyle w:val="Akapitzlist"/>
+        <w:numPr>
+          <w:ilvl w:val="0"/>
+          <w:numId w:val="21"/>
+        </w:numPr>
+        <w:spacing w:line="360" w:lineRule="auto"/>
+        <w:jc w:val="both"/>
+      </w:pPr>
+      <w:r>
+        <w:t>Panel (</w:t>
+      </w:r>
+      <w:r>
+        <w:rPr>
+          <w:b/>
+        </w:rPr>
+        <w:t>Front Panel</w:t>
+      </w:r>
+      <w:r>
+        <w:t>) – jest interfejsem użytkownika, umieszcza się na nim kontrolki i wskaźniki, do których będzie miał dostęp użytkownik programu.</w:t>
+      </w:r>
+    </w:p>
+    <w:p>
+      <w:pPr>
+        <w:pStyle w:val="Akapitzlist"/>
+        <w:numPr>
+          <w:ilvl w:val="0"/>
+          <w:numId w:val="21"/>
+        </w:numPr>
+        <w:spacing w:line="360" w:lineRule="auto"/>
+        <w:jc w:val="both"/>
+      </w:pPr>
+      <w:r>
+        <w:t>Diagram (</w:t>
+      </w:r>
+      <w:r>
+        <w:rPr>
+          <w:b/>
+        </w:rPr>
+        <w:t>Block Diagram</w:t>
+      </w:r>
+      <w:r>
+        <w:t>) – zawiera kod programu – cała funkcjonalność pisanego programu jest zaimplementowana w postaci diagramu znajdującego się w tym oknie. Poza kontrolkami i wskaźnikami w oknie diagramu znajdują się stałe oraz węzły, połączenia między nimi realizowane są za pomocą przewodów.</w:t>
+      </w:r>
+    </w:p>
+    <w:p>
+      <w:pPr>
+        <w:pStyle w:val="Akapitzlist"/>
+        <w:numPr>
+          <w:ilvl w:val="0"/>
+          <w:numId w:val="21"/>
+        </w:numPr>
+        <w:spacing w:line="360" w:lineRule="auto"/>
+        <w:jc w:val="both"/>
+      </w:pPr>
+      <w:r>
+        <w:t>Ikona i panel połączeń (</w:t>
+      </w:r>
+      <w:proofErr w:type="spellStart"/>
+      <w:r>
+        <w:rPr>
+          <w:b/>
+        </w:rPr>
+        <w:t>Icon</w:t>
+      </w:r>
+      <w:proofErr w:type="spellEnd"/>
+      <w:r>
+        <w:t xml:space="preserve"> and </w:t>
+      </w:r>
+      <w:proofErr w:type="spellStart"/>
+      <w:r>
+        <w:rPr>
+          <w:b/>
+        </w:rPr>
+        <w:t>Connector</w:t>
+      </w:r>
+      <w:proofErr w:type="spellEnd"/>
+      <w:r>
+        <w:rPr>
+          <w:b/>
+        </w:rPr>
+        <w:t xml:space="preserve"> </w:t>
+      </w:r>
+      <w:proofErr w:type="spellStart"/>
+      <w:r>
+        <w:rPr>
+          <w:b/>
+        </w:rPr>
+        <w:t>Pane</w:t>
+      </w:r>
+      <w:proofErr w:type="spellEnd"/>
+      <w:r>
+        <w:t xml:space="preserve">), struktura programu w </w:t>
+      </w:r>
+      <w:proofErr w:type="spellStart"/>
+      <w:r>
+        <w:t>LabVIEW</w:t>
+      </w:r>
+      <w:proofErr w:type="spellEnd"/>
+      <w:r>
+        <w:t xml:space="preserve"> jest hierarchiczna – każdy program VI może być użyty jako podprogram (</w:t>
+      </w:r>
+      <w:proofErr w:type="spellStart"/>
+      <w:r>
+        <w:rPr>
+          <w:b/>
+        </w:rPr>
+        <w:t>subVI</w:t>
+      </w:r>
+      <w:proofErr w:type="spellEnd"/>
+      <w:r>
+        <w:t xml:space="preserve">) w bardziej ogólnym programie VI. Elementem identyfikującym </w:t>
+      </w:r>
+      <w:proofErr w:type="spellStart"/>
+      <w:r>
+        <w:t>subVI</w:t>
+      </w:r>
+      <w:proofErr w:type="spellEnd"/>
+      <w:r>
+        <w:t xml:space="preserve"> w diagramie nadrzędnego VI jest ikona. Natomiast strukturę wejść i wyjść wprowadzających dane do i z </w:t>
+      </w:r>
+      <w:proofErr w:type="spellStart"/>
+      <w:r>
+        <w:t>subVI</w:t>
+      </w:r>
+      <w:proofErr w:type="spellEnd"/>
+      <w:r>
+        <w:t xml:space="preserve"> określa struktura panelu połączeń.</w:t>
+      </w:r>
+    </w:p>
+    <w:p>
+      <w:pPr>
+        <w:spacing w:line="360" w:lineRule="auto"/>
+        <w:jc w:val="both"/>
+      </w:pPr>
+      <w:r>
+        <w:rPr>
+          <w:noProof/>
+        </w:rPr>
+        <w:drawing>
+          <wp:inline distT="0" distB="0" distL="0" distR="0">
+            <wp:extent cx="5756910" cy="3284220"/>
+            <wp:effectExtent l="19050" t="0" r="0" b="0"/>
+            <wp:docPr id="10" name="Obraz 10"/>
+            <wp:cNvGraphicFramePr>
+              <a:graphicFrameLocks xmlns:a="http://schemas.openxmlformats.org/drawingml/2006/main" noChangeAspect="1"/>
+            </wp:cNvGraphicFramePr>
+            <a:graphic xmlns:a="http://schemas.openxmlformats.org/drawingml/2006/main">
+              <a:graphicData uri="http://schemas.openxmlformats.org/drawingml/2006/picture">
+                <pic:pic xmlns:pic="http://schemas.openxmlformats.org/drawingml/2006/picture">
+                  <pic:nvPicPr>
+                    <pic:cNvPr id="0" name="Picture 10"/>
+                    <pic:cNvPicPr>
+                      <a:picLocks noChangeAspect="1" noChangeArrowheads="1"/>
+                    </pic:cNvPicPr>
+                  </pic:nvPicPr>
+                  <pic:blipFill>
+                    <a:blip r:embed="rId12" cstate="print"/>
+                    <a:srcRect/>
+                    <a:stretch>
+                      <a:fillRect/>
+                    </a:stretch>
+                  </pic:blipFill>
+                  <pic:spPr bwMode="auto">
+                    <a:xfrm>
+                      <a:off x="0" y="0"/>
+                      <a:ext cx="5756910" cy="3284220"/>
+                    </a:xfrm>
+                    <a:prstGeom prst="rect">
+                      <a:avLst/>
+                    </a:prstGeom>
+                    <a:noFill/>
+                    <a:ln w="9525">
+                      <a:noFill/>
+                      <a:miter lim="800000"/>
+                      <a:headEnd/>
+                      <a:tailEnd/>
+                    </a:ln>
+                  </pic:spPr>
+                </pic:pic>
+              </a:graphicData>
+            </a:graphic>
+          </wp:inline>
+        </w:drawing>
+      </w:r>
+    </w:p>
+    <w:p>
+      <w:pPr>
+        <w:pStyle w:val="Akapitzlist"/>
+        <w:numPr>
+          <w:ilvl w:val="0"/>
+          <w:numId w:val="20"/>
+        </w:numPr>
+        <w:spacing w:line="360" w:lineRule="auto"/>
+        <w:jc w:val="center"/>
+        <w:rPr>
+          <w:sz w:val="20"/>
+        </w:rPr>
+      </w:pPr>
+      <w:bookmarkStart w:id="1" w:name="_Ref427145535"/>
+      <w:r>
+        <w:rPr>
+          <w:sz w:val="20"/>
+        </w:rPr>
+        <w:t>Struktura pliku VI.</w:t>
+      </w:r>
+      <w:bookmarkEnd w:id="1"/>
+    </w:p>
+    <w:p>
+      <w:pPr>
+        <w:spacing w:line="360" w:lineRule="auto"/>
+        <w:jc w:val="both"/>
+      </w:pPr>
+      <w:r>
+        <w:t>Elementami GUI do wymiany informacji między użytkownikiem a programem są kontrolki (</w:t>
+      </w:r>
+      <w:r>
+        <w:rPr>
+          <w:b/>
+        </w:rPr>
+        <w:t>Controls</w:t>
+      </w:r>
+      <w:r>
+        <w:t>) i wskaźniki (</w:t>
+      </w:r>
+      <w:proofErr w:type="spellStart"/>
+      <w:r>
+        <w:rPr>
+          <w:b/>
+        </w:rPr>
+        <w:t>Indicators</w:t>
+      </w:r>
+      <w:proofErr w:type="spellEnd"/>
+      <w:r>
+        <w:t>) umieszczone na panelu. Kontrolki wprowadzają informacje do programu, ws</w:t>
+      </w:r>
+      <w:r>
+        <w:t xml:space="preserve">kaźniki prezentują użytkownikowi wyniki działania programu. Wszystkie kontrolki i wskaźniki dostępne w </w:t>
+      </w:r>
+      <w:proofErr w:type="spellStart"/>
+      <w:r>
+        <w:t>LabVIEW</w:t>
+      </w:r>
+      <w:proofErr w:type="spellEnd"/>
+      <w:r>
+        <w:t xml:space="preserve"> znajdują się w palecie kontrolek (</w:t>
+      </w:r>
+      <w:r>
+        <w:rPr>
+          <w:b/>
+        </w:rPr>
+        <w:t xml:space="preserve">Controls </w:t>
+      </w:r>
+      <w:proofErr w:type="spellStart"/>
+      <w:r>
+        <w:rPr>
+          <w:b/>
+        </w:rPr>
+        <w:t>Palete</w:t>
+      </w:r>
+      <w:proofErr w:type="spellEnd"/>
+      <w:r>
+        <w:t>) wyświetlanej prawym przyciskiem myszy (</w:t>
+      </w:r>
+      <w:r>
+        <w:rPr>
+          <w:i/>
+        </w:rPr>
+        <w:t>PPM</w:t>
+      </w:r>
+      <w:r>
+        <w:t>) w oknie panelu.</w:t>
+      </w:r>
+    </w:p>
+    <w:p>
+      <w:pPr>
+        <w:spacing w:line="360" w:lineRule="auto"/>
+        <w:jc w:val="both"/>
+      </w:pPr>
+      <w:r>
+        <w:lastRenderedPageBreak/>
+        <w:t>Odpowiednio użycie PPM w oknie diagramu otworzy paletę funkcji (</w:t>
+      </w:r>
+      <w:proofErr w:type="spellStart"/>
+      <w:r>
+        <w:rPr>
+          <w:b/>
+        </w:rPr>
+        <w:t>Functions</w:t>
+      </w:r>
+      <w:proofErr w:type="spellEnd"/>
+      <w:r>
+        <w:rPr>
+          <w:b/>
+        </w:rPr>
+        <w:t xml:space="preserve"> </w:t>
+      </w:r>
+      <w:proofErr w:type="spellStart"/>
+      <w:r>
+        <w:rPr>
+          <w:b/>
+        </w:rPr>
+        <w:t>Palete</w:t>
+      </w:r>
+      <w:proofErr w:type="spellEnd"/>
+      <w:r>
+        <w:t>) zawierającą wszystkie dostępne funkcje. Paleta funkcji oraz paleta kontrolek podzielone są na zakładki. Przykłady palet funkcji i kontrolek przedstawiono na.</w:t>
+      </w:r>
+    </w:p>
+    <w:tbl>
+      <w:tblPr>
+        <w:tblStyle w:val="Tabela-Siatka"/>
+        <w:tblW w:w="0" w:type="auto"/>
+        <w:tblBorders>
+          <w:top w:val="none" w:sz="0" w:space="0" w:color="auto"/>
+          <w:left w:val="none" w:sz="0" w:space="0" w:color="auto"/>
+          <w:bottom w:val="none" w:sz="0" w:space="0" w:color="auto"/>
+          <w:right w:val="none" w:sz="0" w:space="0" w:color="auto"/>
+          <w:insideH w:val="none" w:sz="0" w:space="0" w:color="auto"/>
+          <w:insideV w:val="none" w:sz="0" w:space="0" w:color="auto"/>
+        </w:tblBorders>
+        <w:tblLook w:val="04A0"/>
+      </w:tblPr>
+      <w:tblGrid>
+        <w:gridCol w:w="4605"/>
+        <w:gridCol w:w="4605"/>
+      </w:tblGrid>
+      <w:tr>
+        <w:tc>
+          <w:tcPr>
+            <w:tcW w:w="4605" w:type="dxa"/>
+          </w:tcPr>
+          <w:p>
+            <w:r>
+              <w:t>a)</w:t>
+            </w:r>
+          </w:p>
+          <w:p>
+            <w:pPr>
+              <w:jc w:val="center"/>
+            </w:pPr>
+            <w:r>
+              <w:drawing>
+                <wp:inline distT="0" distB="0" distL="0" distR="0">
+                  <wp:extent cx="1612239" cy="2713939"/>
+                  <wp:effectExtent l="19050" t="0" r="7011" b="0"/>
+                  <wp:docPr id="3" name="Obraz 2" descr="loc_env_controls_palette.bmp"/>
+                  <wp:cNvGraphicFramePr/>
+                  <a:graphic xmlns:a="http://schemas.openxmlformats.org/drawingml/2006/main">
+                    <a:graphicData uri="http://schemas.openxmlformats.org/drawingml/2006/picture">
+                      <pic:pic xmlns:pic="http://schemas.openxmlformats.org/drawingml/2006/picture">
+                        <pic:nvPicPr>
+                          <pic:cNvPr id="8" name="Picture 7" descr="loc_env_controls_palette.bmp"/>
+                          <pic:cNvPicPr>
+                            <a:picLocks noChangeAspect="1"/>
+                          </pic:cNvPicPr>
+                        </pic:nvPicPr>
+                        <pic:blipFill>
+                          <a:blip r:embed="rId13" cstate="print"/>
+                          <a:stretch>
+                            <a:fillRect/>
+                          </a:stretch>
+                        </pic:blipFill>
+                        <pic:spPr>
+                          <a:xfrm>
+                            <a:off x="0" y="0"/>
+                            <a:ext cx="1613337" cy="2715788"/>
+                          </a:xfrm>
+                          <a:prstGeom prst="rect">
+                            <a:avLst/>
+                          </a:prstGeom>
+                        </pic:spPr>
+                      </pic:pic>
+                    </a:graphicData>
+                  </a:graphic>
+                </wp:inline>
+              </w:drawing>
+            </w:r>
+          </w:p>
+        </w:tc>
+        <w:tc>
+          <w:tcPr>
+            <w:tcW w:w="4605" w:type="dxa"/>
+          </w:tcPr>
+          <w:p>
+            <w:r>
+              <w:t>b)</w:t>
+            </w:r>
+          </w:p>
+          <w:p>
+            <w:pPr>
+              <w:jc w:val="center"/>
+            </w:pPr>
+            <w:r>
+              <w:drawing>
+                <wp:inline distT="0" distB="0" distL="0" distR="0">
+                  <wp:extent cx="1626870" cy="2809037"/>
+                  <wp:effectExtent l="19050" t="0" r="0" b="0"/>
+                  <wp:docPr id="7" name="Obraz 3" descr="loc_env_functions_palette.bmp"/>
+                  <wp:cNvGraphicFramePr/>
+                  <a:graphic xmlns:a="http://schemas.openxmlformats.org/drawingml/2006/main">
+                    <a:graphicData uri="http://schemas.openxmlformats.org/drawingml/2006/picture">
+                      <pic:pic xmlns:pic="http://schemas.openxmlformats.org/drawingml/2006/picture">
+                        <pic:nvPicPr>
+                          <pic:cNvPr id="6" name="Embedded Image" descr="loc_env_functions_palette.bmp"/>
+                          <pic:cNvPicPr>
+                            <a:picLocks noChangeAspect="1"/>
+                          </pic:cNvPicPr>
+                        </pic:nvPicPr>
+                        <pic:blipFill>
+                          <a:blip r:embed="rId14" cstate="print"/>
+                          <a:stretch>
+                            <a:fillRect/>
+                          </a:stretch>
+                        </pic:blipFill>
+                        <pic:spPr>
+                          <a:xfrm>
+                            <a:off x="0" y="0"/>
+                            <a:ext cx="1626971" cy="2809211"/>
+                          </a:xfrm>
+                          <a:prstGeom prst="rect">
+                            <a:avLst/>
+                          </a:prstGeom>
+                        </pic:spPr>
+                      </pic:pic>
+                    </a:graphicData>
+                  </a:graphic>
+                </wp:inline>
+              </w:drawing>
+            </w:r>
+          </w:p>
+        </w:tc>
+      </w:tr>
+      <w:tr>
+        <w:tc>
+          <w:tcPr>
+            <w:tcW w:w="9210" w:type="dxa"/>
+            <w:gridSpan w:val="2"/>
+          </w:tcPr>
+          <w:p>
+            <w:pPr>
+              <w:pStyle w:val="Akapitzlist"/>
+              <w:numPr>
+                <w:ilvl w:val="0"/>
+                <w:numId w:val="20"/>
+              </w:numPr>
+              <w:spacing w:line="360" w:lineRule="auto"/>
+              <w:jc w:val="center"/>
+            </w:pPr>
+            <w:r>
+              <w:rPr>
+                <w:sz w:val="20"/>
+              </w:rPr>
+              <w:t>Widok palety kontrolek (a) oraz palety funkcji (b).</w:t>
+            </w:r>
+          </w:p>
+        </w:tc>
+      </w:tr>
+    </w:tbl>
+    <w:p>
+      <w:pPr>
+        <w:spacing w:line="360" w:lineRule="auto"/>
+        <w:jc w:val="both"/>
+      </w:pPr>
+    </w:p>
+    <w:p>
+      <w:pPr>
+        <w:spacing w:line="360" w:lineRule="auto"/>
+        <w:jc w:val="both"/>
+      </w:pPr>
+    </w:p>
+    <w:p>
+      <w:pPr>
+        <w:spacing w:line="360" w:lineRule="auto"/>
+        <w:jc w:val="both"/>
+      </w:pPr>
+    </w:p>
+    <w:p>
+      <w:pPr>
+        <w:spacing w:line="360" w:lineRule="auto"/>
+        <w:ind w:firstLine="708"/>
+        <w:jc w:val="both"/>
+      </w:pPr>
+    </w:p>
+    <w:p>
+      <w:pPr>
+        <w:pStyle w:val="Akapitzlist"/>
+        <w:numPr>
+          <w:ilvl w:val="0"/>
+          <w:numId w:val="18"/>
+        </w:numPr>
+        <w:tabs>
+          <w:tab w:val="left" w:pos="249"/>
+        </w:tabs>
+        <w:spacing w:after="200" w:line="276" w:lineRule="auto"/>
+        <w:ind w:left="440"/>
+      </w:pPr>
+      <w:r>
+        <w:t xml:space="preserve">podstawy programowania w </w:t>
+      </w:r>
+      <w:proofErr w:type="spellStart"/>
+      <w:r>
+        <w:t>LabVIEW</w:t>
+      </w:r>
+      <w:proofErr w:type="spellEnd"/>
+    </w:p>
+    <w:p>
+      <w:pPr>
+        <w:pStyle w:val="Akapitzlist"/>
+        <w:numPr>
+          <w:ilvl w:val="0"/>
+          <w:numId w:val="19"/>
+        </w:numPr>
+        <w:spacing w:after="200" w:line="276" w:lineRule="auto"/>
+      </w:pPr>
+      <w:r>
+        <w:t xml:space="preserve">skrót klawiszowy </w:t>
+      </w:r>
+      <w:proofErr w:type="spellStart"/>
+      <w:r>
+        <w:t>Ctrl+E</w:t>
+      </w:r>
+      <w:proofErr w:type="spellEnd"/>
+    </w:p>
+    <w:p>
+      <w:pPr>
+        <w:pStyle w:val="Akapitzlist"/>
+        <w:numPr>
+          <w:ilvl w:val="0"/>
+          <w:numId w:val="19"/>
+        </w:numPr>
+        <w:spacing w:after="200" w:line="276" w:lineRule="auto"/>
+      </w:pPr>
+      <w:r>
+        <w:t xml:space="preserve">konfiguracja pomiaru za pomocą DAQ </w:t>
+      </w:r>
+      <w:proofErr w:type="spellStart"/>
+      <w:r>
+        <w:t>assistant</w:t>
+      </w:r>
+      <w:proofErr w:type="spellEnd"/>
+    </w:p>
+    <w:p>
+      <w:pPr>
+        <w:spacing w:line="360" w:lineRule="auto"/>
+        <w:ind w:firstLine="708"/>
+        <w:jc w:val="both"/>
+      </w:pPr>
+    </w:p>
+    <w:p>
+      <w:pPr>
+        <w:spacing w:line="360" w:lineRule="auto"/>
+        <w:ind w:firstLine="708"/>
+        <w:jc w:val="both"/>
+      </w:pPr>
+    </w:p>
+    <w:p>
+      <w:pPr>
+        <w:spacing w:line="360" w:lineRule="auto"/>
         <w:jc w:val="both"/>
       </w:pPr>
     </w:p>
@@ -2388,7 +3152,6 @@
         <w:rPr>
           <w:b/>
         </w:rPr>
-        <w:lastRenderedPageBreak/>
         <w:t>6. RAPORT</w:t>
       </w:r>
     </w:p>
@@ -2468,10 +3231,34 @@
         <w:t xml:space="preserve">1. </w:t>
       </w:r>
       <w:r>
-        <w:t>Podać przykłady czujników</w:t>
-      </w:r>
-      <w:r>
-        <w:t xml:space="preserve"> stosowane w robotyce, podać przykładową systematyzację czujników.</w:t>
+        <w:t>Wymienić elementy struktury i omówić funkcje przyrządu wirtualnego</w:t>
+      </w:r>
+      <w:r>
+        <w:t>.</w:t>
+      </w:r>
+    </w:p>
+    <w:p>
+      <w:pPr>
+        <w:spacing w:line="360" w:lineRule="auto"/>
+      </w:pPr>
+      <w:r>
+        <w:t>2. Porównać funkcjonalność klasycznych i wirtualnych przyrządów pomiarowych.</w:t>
+      </w:r>
+    </w:p>
+    <w:p>
+      <w:pPr>
+        <w:spacing w:line="360" w:lineRule="auto"/>
+      </w:pPr>
+      <w:r>
+        <w:t>3. Omówić podstawowe elementy oraz funkcjonalność struktury pliku VI .</w:t>
+      </w:r>
+    </w:p>
+    <w:p>
+      <w:pPr>
+        <w:spacing w:line="360" w:lineRule="auto"/>
+      </w:pPr>
+      <w:r>
+        <w:t>4. Czy jest wymagane tworzenie dedykowanej ikony dla każdego VI?</w:t>
       </w:r>
     </w:p>
     <w:p>
@@ -6537,7 +7324,7 @@
                           </pic:cNvPicPr>
                         </pic:nvPicPr>
                         <pic:blipFill>
-                          <a:blip r:embed="rId11" cstate="print"/>
+                          <a:blip r:embed="rId15" cstate="print"/>
                           <a:srcRect/>
                           <a:stretch>
                             <a:fillRect/>
@@ -7264,9 +8051,9 @@
       </w:pPr>
     </w:p>
     <w:sectPr>
-      <w:headerReference w:type="default" r:id="rId12"/>
-      <w:footerReference w:type="even" r:id="rId13"/>
-      <w:footerReference w:type="default" r:id="rId14"/>
+      <w:headerReference w:type="default" r:id="rId16"/>
+      <w:footerReference w:type="even" r:id="rId17"/>
+      <w:footerReference w:type="default" r:id="rId18"/>
       <w:pgSz w:w="11906" w:h="16838" w:code="9"/>
       <w:pgMar w:top="1418" w:right="1418" w:bottom="1418" w:left="1418" w:header="709" w:footer="709" w:gutter="0"/>
       <w:cols w:space="708"/>
@@ -7367,7 +8154,7 @@
         <w:rStyle w:val="Numerstrony"/>
         <w:noProof/>
       </w:rPr>
-      <w:t>3</w:t>
+      <w:t>5</w:t>
     </w:r>
     <w:r>
       <w:rPr>
@@ -7428,8 +8215,16 @@
       <w:rPr>
         <w:i/>
       </w:rPr>
-      <w:t>Zrobotyzowany system do sortowania elementów kolorowych (…)</w:t>
+      <w:t xml:space="preserve">Wprowadzenie do akwizycji danych w środowisku </w:t>
     </w:r>
+    <w:proofErr w:type="spellStart"/>
+    <w:r>
+      <w:rPr>
+        <w:i/>
+      </w:rPr>
+      <w:t>LabVIEW</w:t>
+    </w:r>
+    <w:proofErr w:type="spellEnd"/>
   </w:p>
 </w:ftr>
 </file>
@@ -7487,7 +8282,19 @@
             <w:rPr>
               <w:i/>
             </w:rPr>
-            <w:t xml:space="preserve">ROBOTY I MANIPULATORY – instrukcja do ćwiczenia </w:t>
+            <w:t>PRZETWARZANIE I WIZUALIAZCJA DANYCH POMIAROWYCH</w:t>
+          </w:r>
+          <w:r>
+            <w:rPr>
+              <w:i/>
+            </w:rPr>
+            <w:br/>
+          </w:r>
+          <w:r>
+            <w:rPr>
+              <w:i/>
+            </w:rPr>
+            <w:t xml:space="preserve"> – instrukcja do ćwiczenia </w:t>
           </w:r>
           <w:r>
             <w:rPr>
@@ -7534,7 +8341,7 @@
               <v:shape id="_x0000_i1025" type="#_x0000_t75" style="width:17.3pt;height:27.05pt" o:ole="">
                 <v:imagedata r:id="rId1" o:title=""/>
               </v:shape>
-              <o:OLEObject Type="Embed" ProgID="CorelDRAW.Graphic.11" ShapeID="_x0000_i1025" DrawAspect="Content" ObjectID="_1500325431" r:id="rId2"/>
+              <o:OLEObject Type="Embed" ProgID="CorelDRAW.Graphic.11" ShapeID="_x0000_i1025" DrawAspect="Content" ObjectID="_1500889364" r:id="rId2"/>
             </w:object>
           </w:r>
         </w:p>
@@ -9001,6 +9808,95 @@
     </w:lvl>
   </w:abstractNum>
   <w:abstractNum w:abstractNumId="11">
+    <w:nsid w:val="44BA5F6D"/>
+    <w:multiLevelType w:val="hybridMultilevel"/>
+    <w:tmpl w:val="39642ED2"/>
+    <w:lvl w:ilvl="0" w:tplc="20EC5C26">
+      <w:start w:val="1"/>
+      <w:numFmt w:val="decimal"/>
+      <w:lvlText w:val="Rys. %1."/>
+      <w:lvlJc w:val="left"/>
+      <w:pPr>
+        <w:ind w:left="720" w:hanging="360"/>
+      </w:pPr>
+      <w:rPr>
+        <w:rFonts w:hint="default"/>
+      </w:rPr>
+    </w:lvl>
+    <w:lvl w:ilvl="1" w:tplc="04150019" w:tentative="1">
+      <w:start w:val="1"/>
+      <w:numFmt w:val="lowerLetter"/>
+      <w:lvlText w:val="%2."/>
+      <w:lvlJc w:val="left"/>
+      <w:pPr>
+        <w:ind w:left="1440" w:hanging="360"/>
+      </w:pPr>
+    </w:lvl>
+    <w:lvl w:ilvl="2" w:tplc="0415001B" w:tentative="1">
+      <w:start w:val="1"/>
+      <w:numFmt w:val="lowerRoman"/>
+      <w:lvlText w:val="%3."/>
+      <w:lvlJc w:val="right"/>
+      <w:pPr>
+        <w:ind w:left="2160" w:hanging="180"/>
+      </w:pPr>
+    </w:lvl>
+    <w:lvl w:ilvl="3" w:tplc="0415000F" w:tentative="1">
+      <w:start w:val="1"/>
+      <w:numFmt w:val="decimal"/>
+      <w:lvlText w:val="%4."/>
+      <w:lvlJc w:val="left"/>
+      <w:pPr>
+        <w:ind w:left="2880" w:hanging="360"/>
+      </w:pPr>
+    </w:lvl>
+    <w:lvl w:ilvl="4" w:tplc="04150019" w:tentative="1">
+      <w:start w:val="1"/>
+      <w:numFmt w:val="lowerLetter"/>
+      <w:lvlText w:val="%5."/>
+      <w:lvlJc w:val="left"/>
+      <w:pPr>
+        <w:ind w:left="3600" w:hanging="360"/>
+      </w:pPr>
+    </w:lvl>
+    <w:lvl w:ilvl="5" w:tplc="0415001B" w:tentative="1">
+      <w:start w:val="1"/>
+      <w:numFmt w:val="lowerRoman"/>
+      <w:lvlText w:val="%6."/>
+      <w:lvlJc w:val="right"/>
+      <w:pPr>
+        <w:ind w:left="4320" w:hanging="180"/>
+      </w:pPr>
+    </w:lvl>
+    <w:lvl w:ilvl="6" w:tplc="0415000F" w:tentative="1">
+      <w:start w:val="1"/>
+      <w:numFmt w:val="decimal"/>
+      <w:lvlText w:val="%7."/>
+      <w:lvlJc w:val="left"/>
+      <w:pPr>
+        <w:ind w:left="5040" w:hanging="360"/>
+      </w:pPr>
+    </w:lvl>
+    <w:lvl w:ilvl="7" w:tplc="04150019" w:tentative="1">
+      <w:start w:val="1"/>
+      <w:numFmt w:val="lowerLetter"/>
+      <w:lvlText w:val="%8."/>
+      <w:lvlJc w:val="left"/>
+      <w:pPr>
+        <w:ind w:left="5760" w:hanging="360"/>
+      </w:pPr>
+    </w:lvl>
+    <w:lvl w:ilvl="8" w:tplc="0415001B" w:tentative="1">
+      <w:start w:val="1"/>
+      <w:numFmt w:val="lowerRoman"/>
+      <w:lvlText w:val="%9."/>
+      <w:lvlJc w:val="right"/>
+      <w:pPr>
+        <w:ind w:left="6480" w:hanging="180"/>
+      </w:pPr>
+    </w:lvl>
+  </w:abstractNum>
+  <w:abstractNum w:abstractNumId="12">
     <w:nsid w:val="44D0229D"/>
     <w:multiLevelType w:val="hybridMultilevel"/>
     <w:tmpl w:val="49661E84"/>
@@ -9140,7 +10036,7 @@
       </w:rPr>
     </w:lvl>
   </w:abstractNum>
-  <w:abstractNum w:abstractNumId="12">
+  <w:abstractNum w:abstractNumId="13">
     <w:nsid w:val="4A0B58C9"/>
     <w:multiLevelType w:val="hybridMultilevel"/>
     <w:tmpl w:val="CCAEEB10"/>
@@ -9280,7 +10176,7 @@
       </w:rPr>
     </w:lvl>
   </w:abstractNum>
-  <w:abstractNum w:abstractNumId="13">
+  <w:abstractNum w:abstractNumId="14">
     <w:nsid w:val="4A5858A9"/>
     <w:multiLevelType w:val="hybridMultilevel"/>
     <w:tmpl w:val="4EAEBBF6"/>
@@ -9420,7 +10316,7 @@
       </w:rPr>
     </w:lvl>
   </w:abstractNum>
-  <w:abstractNum w:abstractNumId="14">
+  <w:abstractNum w:abstractNumId="15">
     <w:nsid w:val="4F9009AB"/>
     <w:multiLevelType w:val="hybridMultilevel"/>
     <w:tmpl w:val="169246D8"/>
@@ -9560,7 +10456,120 @@
       </w:rPr>
     </w:lvl>
   </w:abstractNum>
-  <w:abstractNum w:abstractNumId="15">
+  <w:abstractNum w:abstractNumId="16">
+    <w:nsid w:val="507E2F1A"/>
+    <w:multiLevelType w:val="hybridMultilevel"/>
+    <w:tmpl w:val="6E92481C"/>
+    <w:lvl w:ilvl="0" w:tplc="4A26EBFC">
+      <w:start w:val="1"/>
+      <w:numFmt w:val="bullet"/>
+      <w:lvlText w:val="-"/>
+      <w:lvlJc w:val="left"/>
+      <w:pPr>
+        <w:ind w:left="720" w:hanging="360"/>
+      </w:pPr>
+      <w:rPr>
+        <w:rFonts w:ascii="Calibri" w:hAnsi="Calibri" w:hint="default"/>
+      </w:rPr>
+    </w:lvl>
+    <w:lvl w:ilvl="1" w:tplc="04150003" w:tentative="1">
+      <w:start w:val="1"/>
+      <w:numFmt w:val="bullet"/>
+      <w:lvlText w:val="o"/>
+      <w:lvlJc w:val="left"/>
+      <w:pPr>
+        <w:ind w:left="1440" w:hanging="360"/>
+      </w:pPr>
+      <w:rPr>
+        <w:rFonts w:ascii="Courier New" w:hAnsi="Courier New" w:cs="Courier New" w:hint="default"/>
+      </w:rPr>
+    </w:lvl>
+    <w:lvl w:ilvl="2" w:tplc="04150005" w:tentative="1">
+      <w:start w:val="1"/>
+      <w:numFmt w:val="bullet"/>
+      <w:lvlText w:val=""/>
+      <w:lvlJc w:val="left"/>
+      <w:pPr>
+        <w:ind w:left="2160" w:hanging="360"/>
+      </w:pPr>
+      <w:rPr>
+        <w:rFonts w:ascii="Wingdings" w:hAnsi="Wingdings" w:hint="default"/>
+      </w:rPr>
+    </w:lvl>
+    <w:lvl w:ilvl="3" w:tplc="04150001" w:tentative="1">
+      <w:start w:val="1"/>
+      <w:numFmt w:val="bullet"/>
+      <w:lvlText w:val=""/>
+      <w:lvlJc w:val="left"/>
+      <w:pPr>
+        <w:ind w:left="2880" w:hanging="360"/>
+      </w:pPr>
+      <w:rPr>
+        <w:rFonts w:ascii="Symbol" w:hAnsi="Symbol" w:hint="default"/>
+      </w:rPr>
+    </w:lvl>
+    <w:lvl w:ilvl="4" w:tplc="04150003" w:tentative="1">
+      <w:start w:val="1"/>
+      <w:numFmt w:val="bullet"/>
+      <w:lvlText w:val="o"/>
+      <w:lvlJc w:val="left"/>
+      <w:pPr>
+        <w:ind w:left="3600" w:hanging="360"/>
+      </w:pPr>
+      <w:rPr>
+        <w:rFonts w:ascii="Courier New" w:hAnsi="Courier New" w:cs="Courier New" w:hint="default"/>
+      </w:rPr>
+    </w:lvl>
+    <w:lvl w:ilvl="5" w:tplc="04150005" w:tentative="1">
+      <w:start w:val="1"/>
+      <w:numFmt w:val="bullet"/>
+      <w:lvlText w:val=""/>
+      <w:lvlJc w:val="left"/>
+      <w:pPr>
+        <w:ind w:left="4320" w:hanging="360"/>
+      </w:pPr>
+      <w:rPr>
+        <w:rFonts w:ascii="Wingdings" w:hAnsi="Wingdings" w:hint="default"/>
+      </w:rPr>
+    </w:lvl>
+    <w:lvl w:ilvl="6" w:tplc="04150001" w:tentative="1">
+      <w:start w:val="1"/>
+      <w:numFmt w:val="bullet"/>
+      <w:lvlText w:val=""/>
+      <w:lvlJc w:val="left"/>
+      <w:pPr>
+        <w:ind w:left="5040" w:hanging="360"/>
+      </w:pPr>
+      <w:rPr>
+        <w:rFonts w:ascii="Symbol" w:hAnsi="Symbol" w:hint="default"/>
+      </w:rPr>
+    </w:lvl>
+    <w:lvl w:ilvl="7" w:tplc="04150003" w:tentative="1">
+      <w:start w:val="1"/>
+      <w:numFmt w:val="bullet"/>
+      <w:lvlText w:val="o"/>
+      <w:lvlJc w:val="left"/>
+      <w:pPr>
+        <w:ind w:left="5760" w:hanging="360"/>
+      </w:pPr>
+      <w:rPr>
+        <w:rFonts w:ascii="Courier New" w:hAnsi="Courier New" w:cs="Courier New" w:hint="default"/>
+      </w:rPr>
+    </w:lvl>
+    <w:lvl w:ilvl="8" w:tplc="04150005" w:tentative="1">
+      <w:start w:val="1"/>
+      <w:numFmt w:val="bullet"/>
+      <w:lvlText w:val=""/>
+      <w:lvlJc w:val="left"/>
+      <w:pPr>
+        <w:ind w:left="6480" w:hanging="360"/>
+      </w:pPr>
+      <w:rPr>
+        <w:rFonts w:ascii="Wingdings" w:hAnsi="Wingdings" w:hint="default"/>
+      </w:rPr>
+    </w:lvl>
+  </w:abstractNum>
+  <w:abstractNum w:abstractNumId="17">
     <w:nsid w:val="5DC4639E"/>
     <w:multiLevelType w:val="hybridMultilevel"/>
     <w:tmpl w:val="E36C49C2"/>
@@ -9700,7 +10709,7 @@
       </w:rPr>
     </w:lvl>
   </w:abstractNum>
-  <w:abstractNum w:abstractNumId="16">
+  <w:abstractNum w:abstractNumId="18">
     <w:nsid w:val="64F25570"/>
     <w:multiLevelType w:val="hybridMultilevel"/>
     <w:tmpl w:val="FD50839A"/>
@@ -9813,7 +10822,7 @@
       </w:rPr>
     </w:lvl>
   </w:abstractNum>
-  <w:abstractNum w:abstractNumId="17">
+  <w:abstractNum w:abstractNumId="19">
     <w:nsid w:val="6B236F82"/>
     <w:multiLevelType w:val="hybridMultilevel"/>
     <w:tmpl w:val="83FA8456"/>
@@ -9953,7 +10962,7 @@
       </w:rPr>
     </w:lvl>
   </w:abstractNum>
-  <w:abstractNum w:abstractNumId="18">
+  <w:abstractNum w:abstractNumId="20">
     <w:nsid w:val="76C66C13"/>
     <w:multiLevelType w:val="hybridMultilevel"/>
     <w:tmpl w:val="CAA49C9A"/>
@@ -10067,10 +11076,10 @@
     </w:lvl>
   </w:abstractNum>
   <w:num w:numId="1">
-    <w:abstractNumId w:val="17"/>
+    <w:abstractNumId w:val="19"/>
   </w:num>
   <w:num w:numId="2">
-    <w:abstractNumId w:val="11"/>
+    <w:abstractNumId w:val="12"/>
   </w:num>
   <w:num w:numId="3">
     <w:abstractNumId w:val="3"/>
@@ -10088,7 +11097,7 @@
     <w:abstractNumId w:val="5"/>
   </w:num>
   <w:num w:numId="8">
-    <w:abstractNumId w:val="12"/>
+    <w:abstractNumId w:val="13"/>
   </w:num>
   <w:num w:numId="9">
     <w:abstractNumId w:val="8"/>
@@ -10097,19 +11106,19 @@
     <w:abstractNumId w:val="1"/>
   </w:num>
   <w:num w:numId="11">
-    <w:abstractNumId w:val="14"/>
+    <w:abstractNumId w:val="15"/>
   </w:num>
   <w:num w:numId="12">
-    <w:abstractNumId w:val="15"/>
+    <w:abstractNumId w:val="17"/>
   </w:num>
   <w:num w:numId="13">
-    <w:abstractNumId w:val="18"/>
+    <w:abstractNumId w:val="20"/>
   </w:num>
   <w:num w:numId="14">
     <w:abstractNumId w:val="6"/>
   </w:num>
   <w:num w:numId="15">
-    <w:abstractNumId w:val="13"/>
+    <w:abstractNumId w:val="14"/>
   </w:num>
   <w:num w:numId="16">
     <w:abstractNumId w:val="7"/>
@@ -10118,10 +11127,16 @@
     <w:abstractNumId w:val="2"/>
   </w:num>
   <w:num w:numId="18">
-    <w:abstractNumId w:val="16"/>
+    <w:abstractNumId w:val="18"/>
   </w:num>
   <w:num w:numId="19">
     <w:abstractNumId w:val="10"/>
+  </w:num>
+  <w:num w:numId="20">
+    <w:abstractNumId w:val="11"/>
+  </w:num>
+  <w:num w:numId="21">
+    <w:abstractNumId w:val="16"/>
   </w:num>
 </w:numbering>
 </file>
@@ -10277,7 +11292,6 @@
   <w:style w:type="character" w:default="1" w:styleId="Domylnaczcionkaakapitu">
     <w:name w:val="Default Paragraph Font"/>
     <w:uiPriority w:val="1"/>
-    <w:semiHidden/>
     <w:unhideWhenUsed/>
   </w:style>
   <w:style w:type="table" w:default="1" w:styleId="Standardowy">
@@ -10726,7 +11740,7 @@
 </file>
 
 <file path=customXml/itemProps1.xml><?xml version="1.0" encoding="utf-8"?>
-<ds:datastoreItem xmlns:ds="http://schemas.openxmlformats.org/officeDocument/2006/customXml" ds:itemID="{D97F1A26-80E2-4EA6-B655-B9E1E9130177}">
+<ds:datastoreItem xmlns:ds="http://schemas.openxmlformats.org/officeDocument/2006/customXml" ds:itemID="{EF427FCE-81B7-44AB-8DA4-D6C2087D56E4}">
   <ds:schemaRefs>
     <ds:schemaRef ds:uri="http://schemas.openxmlformats.org/officeDocument/2006/bibliography"/>
   </ds:schemaRefs>

</xml_diff>

<commit_message>
Dopisano wprowadzenie dotyczące programu MAX (nie skończone)
</commit_message>
<xml_diff>
--- a/Cw1 wprowadzenie/PiWDP1 Wprowadzenie.docx
+++ b/Cw1 wprowadzenie/PiWDP1 Wprowadzenie.docx
@@ -2001,8 +2001,23 @@
         <w:rPr>
           <w:b/>
         </w:rPr>
-        <w:t>PODSTAWOWE WIADOMOŚCI</w:t>
-      </w:r>
+        <w:t>WPROWADZENIE</w:t>
+      </w:r>
+    </w:p>
+    <w:p>
+      <w:pPr>
+        <w:spacing w:line="360" w:lineRule="auto"/>
+        <w:ind w:firstLine="284"/>
+        <w:jc w:val="both"/>
+      </w:pPr>
+      <w:r>
+        <w:t xml:space="preserve">2.1. Podstawowe wiadomości o środowisku </w:t>
+      </w:r>
+      <w:proofErr w:type="spellStart"/>
+      <w:r>
+        <w:t>LabVIEW</w:t>
+      </w:r>
+      <w:proofErr w:type="spellEnd"/>
     </w:p>
     <w:p>
       <w:pPr>
@@ -2153,9 +2168,12 @@
         <w:jc w:val="both"/>
       </w:pPr>
       <w:r>
+        <w:rPr>
+          <w:noProof/>
+        </w:rPr>
         <w:drawing>
           <wp:inline distT="0" distB="0" distL="0" distR="0">
-            <wp:extent cx="5759450" cy="2487842"/>
+            <wp:extent cx="5547817" cy="2333549"/>
             <wp:effectExtent l="19050" t="0" r="0" b="0"/>
             <wp:docPr id="1" name="Obraz 1"/>
             <wp:cNvGraphicFramePr/>
@@ -2178,7 +2196,7 @@
                   <pic:spPr bwMode="auto">
                     <a:xfrm>
                       <a:off x="0" y="0"/>
-                      <a:ext cx="5759450" cy="2487842"/>
+                      <a:ext cx="5555580" cy="2336814"/>
                     </a:xfrm>
                     <a:prstGeom prst="rect">
                       <a:avLst/>
@@ -2479,68 +2497,11 @@
     <w:p>
       <w:pPr>
         <w:spacing w:line="360" w:lineRule="auto"/>
-        <w:jc w:val="both"/>
-      </w:pPr>
-      <w:r>
-        <w:t>Elementami GUI do wymiany informacji między użytkownikiem a programem są kontrolki (</w:t>
-      </w:r>
-      <w:r>
-        <w:rPr>
-          <w:b/>
-        </w:rPr>
-        <w:t>Controls</w:t>
-      </w:r>
-      <w:r>
-        <w:t>) i wskaźniki (</w:t>
-      </w:r>
-      <w:proofErr w:type="spellStart"/>
-      <w:r>
-        <w:rPr>
-          <w:b/>
-        </w:rPr>
-        <w:t>Indicators</w:t>
-      </w:r>
-      <w:proofErr w:type="spellEnd"/>
-      <w:r>
-        <w:t>) umieszczone na panelu. Kontrolki wprowadzają informacje do programu, ws</w:t>
-      </w:r>
-      <w:r>
-        <w:t xml:space="preserve">kaźniki prezentują użytkownikowi wyniki działania programu. Wszystkie kontrolki i wskaźniki dostępne w </w:t>
-      </w:r>
-      <w:proofErr w:type="spellStart"/>
-      <w:r>
-        <w:t>LabVIEW</w:t>
-      </w:r>
-      <w:proofErr w:type="spellEnd"/>
-      <w:r>
-        <w:t xml:space="preserve"> znajdują się w palecie kontrolek (</w:t>
-      </w:r>
-      <w:r>
-        <w:rPr>
-          <w:b/>
-        </w:rPr>
-        <w:t xml:space="preserve">Controls </w:t>
-      </w:r>
-      <w:proofErr w:type="spellStart"/>
-      <w:r>
-        <w:rPr>
-          <w:b/>
-        </w:rPr>
-        <w:t>Palete</w:t>
-      </w:r>
-      <w:proofErr w:type="spellEnd"/>
-      <w:r>
-        <w:t>) wyświetlanej prawym przyciskiem myszy (</w:t>
-      </w:r>
-      <w:r>
-        <w:rPr>
-          <w:i/>
-        </w:rPr>
-        <w:t>PPM</w:t>
-      </w:r>
-      <w:r>
-        <w:t>) w oknie panelu.</w:t>
-      </w:r>
+        <w:ind w:left="360"/>
+        <w:rPr>
+          <w:sz w:val="20"/>
+        </w:rPr>
+      </w:pPr>
     </w:p>
     <w:p>
       <w:pPr>
@@ -2548,7 +2509,76 @@
         <w:jc w:val="both"/>
       </w:pPr>
       <w:r>
+        <w:t>Elementami GUI do wymiany informacji między użytkownikiem a programem są kontrolki (</w:t>
+      </w:r>
+      <w:r>
+        <w:rPr>
+          <w:b/>
+        </w:rPr>
+        <w:t>Controls</w:t>
+      </w:r>
+      <w:r>
+        <w:t>) i wskaźniki (</w:t>
+      </w:r>
+      <w:proofErr w:type="spellStart"/>
+      <w:r>
+        <w:rPr>
+          <w:b/>
+        </w:rPr>
+        <w:t>Indicators</w:t>
+      </w:r>
+      <w:proofErr w:type="spellEnd"/>
+      <w:r>
+        <w:t>) umieszczone na panelu. Kontrolki wprowadzają informacje do programu, ws</w:t>
+      </w:r>
+      <w:r>
+        <w:t xml:space="preserve">kaźniki prezentują użytkownikowi wyniki działania programu. </w:t>
+      </w:r>
+      <w:r>
         <w:lastRenderedPageBreak/>
+        <w:t xml:space="preserve">Wszystkie kontrolki i wskaźniki dostępne w </w:t>
+      </w:r>
+      <w:proofErr w:type="spellStart"/>
+      <w:r>
+        <w:t>LabVIEW</w:t>
+      </w:r>
+      <w:proofErr w:type="spellEnd"/>
+      <w:r>
+        <w:t xml:space="preserve"> znajdują się w palecie kontrolek (</w:t>
+      </w:r>
+      <w:r>
+        <w:rPr>
+          <w:b/>
+        </w:rPr>
+        <w:t xml:space="preserve">Controls </w:t>
+      </w:r>
+      <w:proofErr w:type="spellStart"/>
+      <w:r>
+        <w:rPr>
+          <w:b/>
+        </w:rPr>
+        <w:t>Palete</w:t>
+      </w:r>
+      <w:proofErr w:type="spellEnd"/>
+      <w:r>
+        <w:t>) wyświetlanej prawym przyciskiem myszy (</w:t>
+      </w:r>
+      <w:r>
+        <w:rPr>
+          <w:i/>
+        </w:rPr>
+        <w:t>PPM</w:t>
+      </w:r>
+      <w:r>
+        <w:t>) w oknie panelu.</w:t>
+      </w:r>
+    </w:p>
+    <w:p>
+      <w:pPr>
+        <w:spacing w:line="360" w:lineRule="auto"/>
+        <w:jc w:val="both"/>
+      </w:pPr>
+      <w:r>
         <w:t>Odpowiednio użycie PPM w oknie diagramu otworzy paletę funkcji (</w:t>
       </w:r>
       <w:proofErr w:type="spellStart"/>
@@ -2610,6 +2640,9 @@
               <w:jc w:val="center"/>
             </w:pPr>
             <w:r>
+              <w:rPr>
+                <w:noProof/>
+              </w:rPr>
               <w:drawing>
                 <wp:inline distT="0" distB="0" distL="0" distR="0">
                   <wp:extent cx="1612239" cy="2713939"/>
@@ -2662,6 +2695,9 @@
               <w:jc w:val="center"/>
             </w:pPr>
             <w:r>
+              <w:rPr>
+                <w:noProof/>
+              </w:rPr>
               <w:drawing>
                 <wp:inline distT="0" distB="0" distL="0" distR="0">
                   <wp:extent cx="1626870" cy="2809037"/>
@@ -2716,6 +2752,9 @@
               </w:numPr>
               <w:spacing w:line="360" w:lineRule="auto"/>
               <w:jc w:val="center"/>
+              <w:rPr>
+                <w:sz w:val="20"/>
+              </w:rPr>
             </w:pPr>
             <w:r>
               <w:rPr>
@@ -2736,14 +2775,76 @@
     <w:p>
       <w:pPr>
         <w:spacing w:line="360" w:lineRule="auto"/>
+        <w:ind w:firstLine="708"/>
         <w:jc w:val="both"/>
       </w:pPr>
+      <w:r>
+        <w:t>Najważniejsze skróty klawiaturowe warte zapamiętania to:</w:t>
+      </w:r>
     </w:p>
     <w:p>
       <w:pPr>
         <w:spacing w:line="360" w:lineRule="auto"/>
         <w:jc w:val="both"/>
       </w:pPr>
+      <w:proofErr w:type="spellStart"/>
+      <w:r>
+        <w:t>Ctrl+E</w:t>
+      </w:r>
+      <w:proofErr w:type="spellEnd"/>
+      <w:r>
+        <w:t xml:space="preserve"> – przełączanie aktywnego okna Panel/Diagram,</w:t>
+      </w:r>
+    </w:p>
+    <w:p>
+      <w:pPr>
+        <w:spacing w:line="360" w:lineRule="auto"/>
+        <w:jc w:val="both"/>
+      </w:pPr>
+      <w:proofErr w:type="spellStart"/>
+      <w:r>
+        <w:t>Ctrl+B</w:t>
+      </w:r>
+      <w:proofErr w:type="spellEnd"/>
+      <w:r>
+        <w:t xml:space="preserve"> – usuwanie uszkodzonych przewodów.</w:t>
+      </w:r>
+    </w:p>
+    <w:p>
+      <w:pPr>
+        <w:spacing w:line="360" w:lineRule="auto"/>
+        <w:jc w:val="both"/>
+      </w:pPr>
+    </w:p>
+    <w:p>
+      <w:pPr>
+        <w:spacing w:line="360" w:lineRule="auto"/>
+        <w:ind w:firstLine="284"/>
+        <w:jc w:val="both"/>
+        <w:rPr>
+          <w:lang w:val="en-GB"/>
+        </w:rPr>
+      </w:pPr>
+      <w:r>
+        <w:rPr>
+          <w:lang w:val="en-GB"/>
+        </w:rPr>
+        <w:t xml:space="preserve">2.2. Program </w:t>
+      </w:r>
+      <w:proofErr w:type="spellStart"/>
+      <w:r>
+        <w:rPr>
+          <w:lang w:val="en-GB"/>
+        </w:rPr>
+        <w:t>narzędziowy</w:t>
+      </w:r>
+      <w:proofErr w:type="spellEnd"/>
+      <w:r>
+        <w:rPr>
+          <w:lang w:val="en-GB"/>
+        </w:rPr>
+        <w:t xml:space="preserve"> MAX</w:t>
+      </w:r>
     </w:p>
     <w:p>
       <w:pPr>
@@ -2751,28 +2852,792 @@
         <w:ind w:firstLine="708"/>
         <w:jc w:val="both"/>
       </w:pPr>
+      <w:r>
+        <w:t>MAX (</w:t>
+      </w:r>
+      <w:proofErr w:type="spellStart"/>
+      <w:r>
+        <w:t>Measurement</w:t>
+      </w:r>
+      <w:proofErr w:type="spellEnd"/>
+      <w:r>
+        <w:t xml:space="preserve"> &amp; Automation Explorer) jest programe</w:t>
+      </w:r>
+      <w:r>
+        <w:t>m</w:t>
+      </w:r>
+      <w:r>
+        <w:t xml:space="preserve"> narzędziowym środowiska </w:t>
+      </w:r>
+      <w:proofErr w:type="spellStart"/>
+      <w:r>
+        <w:t>LabVIEW</w:t>
+      </w:r>
+      <w:proofErr w:type="spellEnd"/>
+      <w:r>
+        <w:t xml:space="preserve">. Służy </w:t>
+      </w:r>
+      <w:r>
+        <w:t xml:space="preserve">głównie </w:t>
+      </w:r>
+      <w:r>
+        <w:t>do wykrywania, testowania oraz konfiguracji urządzeń współpracujących ze środow</w:t>
+      </w:r>
+      <w:r>
+        <w:t xml:space="preserve">iskiem </w:t>
+      </w:r>
+      <w:proofErr w:type="spellStart"/>
+      <w:r>
+        <w:t>LabVIEW</w:t>
+      </w:r>
+      <w:proofErr w:type="spellEnd"/>
+      <w:r>
+        <w:t xml:space="preserve"> oraz zdalnych systemów pomiarowych bazujących na oprogramowa</w:t>
+      </w:r>
+      <w:r>
+        <w:t xml:space="preserve">niu NI. W programie MAX możliwe jest również sprawdzenie zainstalowanych </w:t>
+      </w:r>
+      <w:r>
+        <w:t>składników/</w:t>
+      </w:r>
+      <w:proofErr w:type="spellStart"/>
+      <w:r>
+        <w:t>toolboxów</w:t>
+      </w:r>
+      <w:proofErr w:type="spellEnd"/>
+      <w:r>
+        <w:t xml:space="preserve"> środowiska </w:t>
+      </w:r>
+      <w:proofErr w:type="spellStart"/>
+      <w:r>
+        <w:t>LabVIEW</w:t>
+      </w:r>
+      <w:proofErr w:type="spellEnd"/>
+      <w:r>
+        <w:t>. Okno programu dzieli się na trzy części: drzewo konfiguracji, okno właściwości oraz okno pomocy ()</w:t>
+      </w:r>
+    </w:p>
+    <w:p>
+      <w:pPr>
+        <w:spacing w:line="360" w:lineRule="auto"/>
+        <w:jc w:val="both"/>
+      </w:pPr>
+      <w:r>
+        <w:rPr>
+          <w:noProof/>
+        </w:rPr>
+        <w:lastRenderedPageBreak/>
+        <w:drawing>
+          <wp:inline distT="0" distB="0" distL="0" distR="0">
+            <wp:extent cx="5756910" cy="3350260"/>
+            <wp:effectExtent l="19050" t="0" r="0" b="0"/>
+            <wp:docPr id="2" name="Obraz 4"/>
+            <wp:cNvGraphicFramePr>
+              <a:graphicFrameLocks xmlns:a="http://schemas.openxmlformats.org/drawingml/2006/main" noChangeAspect="1"/>
+            </wp:cNvGraphicFramePr>
+            <a:graphic xmlns:a="http://schemas.openxmlformats.org/drawingml/2006/main">
+              <a:graphicData uri="http://schemas.openxmlformats.org/drawingml/2006/picture">
+                <pic:pic xmlns:pic="http://schemas.openxmlformats.org/drawingml/2006/picture">
+                  <pic:nvPicPr>
+                    <pic:cNvPr id="0" name="Picture 4"/>
+                    <pic:cNvPicPr>
+                      <a:picLocks noChangeAspect="1" noChangeArrowheads="1"/>
+                    </pic:cNvPicPr>
+                  </pic:nvPicPr>
+                  <pic:blipFill>
+                    <a:blip r:embed="rId15" cstate="print"/>
+                    <a:srcRect/>
+                    <a:stretch>
+                      <a:fillRect/>
+                    </a:stretch>
+                  </pic:blipFill>
+                  <pic:spPr bwMode="auto">
+                    <a:xfrm>
+                      <a:off x="0" y="0"/>
+                      <a:ext cx="5756910" cy="3350260"/>
+                    </a:xfrm>
+                    <a:prstGeom prst="rect">
+                      <a:avLst/>
+                    </a:prstGeom>
+                    <a:noFill/>
+                    <a:ln w="9525">
+                      <a:noFill/>
+                      <a:miter lim="800000"/>
+                      <a:headEnd/>
+                      <a:tailEnd/>
+                    </a:ln>
+                  </pic:spPr>
+                </pic:pic>
+              </a:graphicData>
+            </a:graphic>
+          </wp:inline>
+        </w:drawing>
+      </w:r>
     </w:p>
     <w:p>
       <w:pPr>
         <w:pStyle w:val="Akapitzlist"/>
         <w:numPr>
           <w:ilvl w:val="0"/>
-          <w:numId w:val="18"/>
+          <w:numId w:val="20"/>
         </w:numPr>
-        <w:tabs>
-          <w:tab w:val="left" w:pos="249"/>
-        </w:tabs>
-        <w:spacing w:after="200" w:line="276" w:lineRule="auto"/>
-        <w:ind w:left="440"/>
-      </w:pPr>
-      <w:r>
-        <w:t xml:space="preserve">podstawy programowania w </w:t>
+        <w:spacing w:line="360" w:lineRule="auto"/>
+        <w:jc w:val="center"/>
+        <w:rPr>
+          <w:sz w:val="20"/>
+        </w:rPr>
+      </w:pPr>
+      <w:bookmarkStart w:id="2" w:name="_Ref427233216"/>
+      <w:r>
+        <w:rPr>
+          <w:sz w:val="20"/>
+        </w:rPr>
+        <w:t>Widok okna programu MAX</w:t>
+      </w:r>
+      <w:bookmarkEnd w:id="2"/>
+      <w:r>
+        <w:rPr>
+          <w:sz w:val="20"/>
+        </w:rPr>
+        <w:t>.</w:t>
+      </w:r>
+    </w:p>
+    <w:p>
+      <w:pPr>
+        <w:spacing w:line="360" w:lineRule="auto"/>
+        <w:ind w:firstLine="708"/>
+        <w:jc w:val="both"/>
+      </w:pPr>
+    </w:p>
+    <w:p>
+      <w:pPr>
+        <w:spacing w:line="360" w:lineRule="auto"/>
+        <w:ind w:firstLine="708"/>
+        <w:jc w:val="both"/>
+      </w:pPr>
+      <w:r>
+        <w:t xml:space="preserve">Program MAX zapamiętuje wszystkie karty które były podłączone do komputera. Karty pomiarowe DAQ znajdują się w gałęzi </w:t>
+      </w:r>
+      <w:r>
+        <w:rPr>
+          <w:b/>
+        </w:rPr>
+        <w:t xml:space="preserve">Devices and </w:t>
       </w:r>
       <w:proofErr w:type="spellStart"/>
       <w:r>
+        <w:rPr>
+          <w:b/>
+        </w:rPr>
+        <w:t>Interfaces</w:t>
+      </w:r>
+      <w:proofErr w:type="spellEnd"/>
+      <w:r>
+        <w:t>. O ile karta nie dostała dedykowanej nazwy pojawia się w programi</w:t>
+      </w:r>
+      <w:r>
+        <w:t>e</w:t>
+      </w:r>
+      <w:r>
+        <w:t xml:space="preserve"> (oraz w systemie) jako </w:t>
+      </w:r>
+      <w:proofErr w:type="spellStart"/>
+      <w:r>
+        <w:t>Dev&lt;X</w:t>
+      </w:r>
+      <w:proofErr w:type="spellEnd"/>
+      <w:r>
+        <w:t>&gt; gdzie &lt;X&gt; to kolejny wolny numer</w:t>
+      </w:r>
+      <w:r>
+        <w:t xml:space="preserve">, pierwsza podłączona karta ma domyślną nazwę „Dev1”. </w:t>
+      </w:r>
+      <w:r>
+        <w:rPr>
+          <w:b/>
+        </w:rPr>
+        <w:t>Nazwa ta musi być unikalna dla każdego urządzenia!</w:t>
+      </w:r>
+      <w:r>
+        <w:t xml:space="preserve"> Nazwa ta obowiązuje zarówno w programie MAX jak i środowisku </w:t>
+      </w:r>
+      <w:proofErr w:type="spellStart"/>
+      <w:r>
         <w:t>LabVIEW</w:t>
       </w:r>
       <w:proofErr w:type="spellEnd"/>
+      <w:r>
+        <w:t xml:space="preserve"> do identyfikacji urządzeń, jednak w </w:t>
+      </w:r>
+      <w:proofErr w:type="spellStart"/>
+      <w:r>
+        <w:t>LabVIEW</w:t>
+      </w:r>
+      <w:proofErr w:type="spellEnd"/>
+      <w:r>
+        <w:t xml:space="preserve"> widać tylko aktualnie dostępne urządzenia. </w:t>
+      </w:r>
+      <w:r>
+        <w:t xml:space="preserve">Identyfikacja dostępności urządzenia odbywa się na podstawie </w:t>
+      </w:r>
+      <w:r>
+        <w:t xml:space="preserve">widoku </w:t>
+      </w:r>
+      <w:r>
+        <w:t>ikony</w:t>
+      </w:r>
+      <w:r>
+        <w:t xml:space="preserve"> urządzenia. Ikona zielona wskazuje urządzenia aktualnie dostępne, ikona biała z czerwonym znakiem „x” urządzenia aktualnie nie podłączone (na </w:t>
+      </w:r>
+      <w:r>
+        <w:fldChar w:fldCharType="begin"/>
+      </w:r>
+      <w:r>
+        <w:instrText xml:space="preserve"> REF _Ref427233216 \r \h </w:instrText>
+      </w:r>
+      <w:r>
+        <w:fldChar w:fldCharType="separate"/>
+      </w:r>
+      <w:r>
+        <w:t>Rys. 4</w:t>
+      </w:r>
+      <w:r>
+        <w:fldChar w:fldCharType="end"/>
+      </w:r>
+      <w:r>
+        <w:t xml:space="preserve"> widać jedno niepodłączone urządzenie nazwane „Dev1”), trzecim typem są urządzenie symulowane oznaczone żółtą ikoną. Urządzenia symulowane są obsługiwane w programie MAX tak samo jak urządzenia fizycznie podłączone z tym, że odczytują tylko jeden przebieg na wejściu </w:t>
+      </w:r>
+      <w:r>
+        <w:t>anal</w:t>
+      </w:r>
+      <w:r>
+        <w:t>ogowym</w:t>
+      </w:r>
+      <w:r>
+        <w:t>.</w:t>
+      </w:r>
+    </w:p>
+    <w:p>
+      <w:pPr>
+        <w:spacing w:line="360" w:lineRule="auto"/>
+        <w:ind w:firstLine="708"/>
+        <w:jc w:val="both"/>
+      </w:pPr>
+      <w:r>
+        <w:t>Nad oknem właściwości znajdują się dostępne akcje dla aktualnie wybranego urządzenia</w:t>
+      </w:r>
+      <w:r>
+        <w:t xml:space="preserve">, większość z nich dostępne jest także po użyciu PPM. Opcje te zostały przedstawione na </w:t>
+      </w:r>
+      <w:r>
+        <w:fldChar w:fldCharType="begin"/>
+      </w:r>
+      <w:r>
+        <w:instrText xml:space="preserve"> REF _Ref427234611 \r \h </w:instrText>
+      </w:r>
+      <w:r>
+        <w:fldChar w:fldCharType="separate"/>
+      </w:r>
+      <w:r>
+        <w:t>Rys. 5</w:t>
+      </w:r>
+      <w:r>
+        <w:fldChar w:fldCharType="end"/>
+      </w:r>
+      <w:r>
+        <w:t>.</w:t>
+      </w:r>
+    </w:p>
+    <w:tbl>
+      <w:tblPr>
+        <w:tblStyle w:val="Tabela-Siatka"/>
+        <w:tblW w:w="0" w:type="auto"/>
+        <w:tblLook w:val="04A0"/>
+      </w:tblPr>
+      <w:tblGrid>
+        <w:gridCol w:w="2376"/>
+        <w:gridCol w:w="6834"/>
+      </w:tblGrid>
+      <w:tr>
+        <w:tc>
+          <w:tcPr>
+            <w:tcW w:w="2376" w:type="dxa"/>
+            <w:tcBorders>
+              <w:top w:val="nil"/>
+              <w:left w:val="nil"/>
+              <w:bottom w:val="nil"/>
+              <w:right w:val="nil"/>
+            </w:tcBorders>
+          </w:tcPr>
+          <w:p>
+            <w:pPr>
+              <w:jc w:val="both"/>
+            </w:pPr>
+            <w:r>
+              <w:t>a)</w:t>
+            </w:r>
+          </w:p>
+          <w:p>
+            <w:pPr>
+              <w:jc w:val="both"/>
+            </w:pPr>
+            <w:r>
+              <w:object w:dxaOrig="2235" w:dyaOrig="4170">
+                <v:shapetype id="_x0000_t75" coordsize="21600,21600" o:spt="75" o:preferrelative="t" path="m@4@5l@4@11@9@11@9@5xe" filled="f" stroked="f">
+                  <v:stroke joinstyle="miter"/>
+                  <v:formulas>
+                    <v:f eqn="if lineDrawn pixelLineWidth 0"/>
+                    <v:f eqn="sum @0 1 0"/>
+                    <v:f eqn="sum 0 0 @1"/>
+                    <v:f eqn="prod @2 1 2"/>
+                    <v:f eqn="prod @3 21600 pixelWidth"/>
+                    <v:f eqn="prod @3 21600 pixelHeight"/>
+                    <v:f eqn="sum @0 0 1"/>
+                    <v:f eqn="prod @6 1 2"/>
+                    <v:f eqn="prod @7 21600 pixelWidth"/>
+                    <v:f eqn="sum @8 21600 0"/>
+                    <v:f eqn="prod @7 21600 pixelHeight"/>
+                    <v:f eqn="sum @10 21600 0"/>
+                  </v:formulas>
+                  <v:path o:extrusionok="f" gradientshapeok="t" o:connecttype="rect"/>
+                  <o:lock v:ext="edit" aspectratio="t"/>
+                </v:shapetype>
+                <v:shape id="_x0000_i1025" type="#_x0000_t75" style="width:82.35pt;height:153.8pt" o:ole="">
+                  <v:imagedata r:id="rId16" o:title=""/>
+                </v:shape>
+                <o:OLEObject Type="Embed" ProgID="PBrush" ShapeID="_x0000_i1025" DrawAspect="Content" ObjectID="_1500977639" r:id="rId17"/>
+              </w:object>
+            </w:r>
+          </w:p>
+        </w:tc>
+        <w:tc>
+          <w:tcPr>
+            <w:tcW w:w="6834" w:type="dxa"/>
+            <w:tcBorders>
+              <w:top w:val="nil"/>
+              <w:left w:val="nil"/>
+              <w:bottom w:val="nil"/>
+              <w:right w:val="nil"/>
+            </w:tcBorders>
+          </w:tcPr>
+          <w:p>
+            <w:pPr>
+              <w:jc w:val="both"/>
+            </w:pPr>
+            <w:r>
+              <w:lastRenderedPageBreak/>
+              <w:t>b)</w:t>
+            </w:r>
+          </w:p>
+          <w:p>
+            <w:pPr>
+              <w:jc w:val="both"/>
+            </w:pPr>
+            <w:r>
+              <w:object w:dxaOrig="5970" w:dyaOrig="1245">
+                <v:shape id="_x0000_i1026" type="#_x0000_t75" style="width:298.35pt;height:62.2pt" o:ole="">
+                  <v:imagedata r:id="rId18" o:title=""/>
+                </v:shape>
+                <o:OLEObject Type="Embed" ProgID="PBrush" ShapeID="_x0000_i1026" DrawAspect="Content" ObjectID="_1500977640" r:id="rId19"/>
+              </w:object>
+            </w:r>
+          </w:p>
+        </w:tc>
+      </w:tr>
+      <w:tr>
+        <w:tc>
+          <w:tcPr>
+            <w:tcW w:w="9210" w:type="dxa"/>
+            <w:gridSpan w:val="2"/>
+            <w:tcBorders>
+              <w:top w:val="nil"/>
+              <w:left w:val="nil"/>
+              <w:bottom w:val="nil"/>
+              <w:right w:val="nil"/>
+            </w:tcBorders>
+          </w:tcPr>
+          <w:p>
+            <w:pPr>
+              <w:pStyle w:val="Akapitzlist"/>
+              <w:numPr>
+                <w:ilvl w:val="0"/>
+                <w:numId w:val="20"/>
+              </w:numPr>
+              <w:spacing w:line="360" w:lineRule="auto"/>
+              <w:jc w:val="center"/>
+              <w:rPr>
+                <w:sz w:val="20"/>
+              </w:rPr>
+            </w:pPr>
+            <w:bookmarkStart w:id="3" w:name="_Ref427234611"/>
+            <w:r>
+              <w:rPr>
+                <w:sz w:val="20"/>
+              </w:rPr>
+              <w:lastRenderedPageBreak/>
+              <w:t xml:space="preserve">Dostępne opcje dla </w:t>
+            </w:r>
+            <w:r>
+              <w:rPr>
+                <w:sz w:val="20"/>
+              </w:rPr>
+              <w:t xml:space="preserve">kart DAQ po </w:t>
+            </w:r>
+            <w:proofErr w:type="spellStart"/>
+            <w:r>
+              <w:rPr>
+                <w:sz w:val="20"/>
+              </w:rPr>
+              <w:t>naciścięciu</w:t>
+            </w:r>
+            <w:proofErr w:type="spellEnd"/>
+            <w:r>
+              <w:rPr>
+                <w:sz w:val="20"/>
+              </w:rPr>
+              <w:t xml:space="preserve"> PPM (a)</w:t>
+            </w:r>
+            <w:r>
+              <w:rPr>
+                <w:sz w:val="20"/>
+              </w:rPr>
+              <w:br/>
+            </w:r>
+            <w:r>
+              <w:rPr>
+                <w:sz w:val="20"/>
+              </w:rPr>
+              <w:t>oraz na górnej listwie okna właściwości (b)</w:t>
+            </w:r>
+            <w:bookmarkEnd w:id="3"/>
+            <w:r>
+              <w:rPr>
+                <w:sz w:val="20"/>
+              </w:rPr>
+              <w:t>.</w:t>
+            </w:r>
+          </w:p>
+        </w:tc>
+      </w:tr>
+    </w:tbl>
+    <w:p>
+      <w:pPr>
+        <w:spacing w:line="360" w:lineRule="auto"/>
+        <w:ind w:firstLine="708"/>
+        <w:jc w:val="both"/>
+      </w:pPr>
+      <w:r>
+        <w:t>Najważniejsze opcje to:</w:t>
+      </w:r>
+    </w:p>
+    <w:p>
+      <w:pPr>
+        <w:pStyle w:val="Akapitzlist"/>
+        <w:numPr>
+          <w:ilvl w:val="0"/>
+          <w:numId w:val="22"/>
+        </w:numPr>
+        <w:spacing w:line="360" w:lineRule="auto"/>
+        <w:jc w:val="both"/>
+      </w:pPr>
+      <w:r>
+        <w:t>Reset – przywraca ustawienia początkowe urządzenia,</w:t>
+      </w:r>
+    </w:p>
+    <w:p>
+      <w:pPr>
+        <w:pStyle w:val="Akapitzlist"/>
+        <w:numPr>
+          <w:ilvl w:val="0"/>
+          <w:numId w:val="22"/>
+        </w:numPr>
+        <w:spacing w:line="360" w:lineRule="auto"/>
+        <w:jc w:val="both"/>
+      </w:pPr>
+      <w:proofErr w:type="spellStart"/>
+      <w:r>
+        <w:t>Self-Test</w:t>
+      </w:r>
+      <w:proofErr w:type="spellEnd"/>
+      <w:r>
+        <w:t xml:space="preserve"> – przeprowadza test (</w:t>
+      </w:r>
+      <w:proofErr w:type="spellStart"/>
+      <w:r>
+        <w:t>autotest</w:t>
+      </w:r>
+      <w:proofErr w:type="spellEnd"/>
+      <w:r>
+        <w:t xml:space="preserve"> urządzenia),</w:t>
+      </w:r>
+    </w:p>
+    <w:p>
+      <w:pPr>
+        <w:pStyle w:val="Akapitzlist"/>
+        <w:numPr>
+          <w:ilvl w:val="0"/>
+          <w:numId w:val="22"/>
+        </w:numPr>
+        <w:spacing w:line="360" w:lineRule="auto"/>
+        <w:jc w:val="both"/>
+      </w:pPr>
+      <w:r>
+        <w:t xml:space="preserve">Test </w:t>
+      </w:r>
+      <w:proofErr w:type="spellStart"/>
+      <w:r>
+        <w:t>Panels</w:t>
+      </w:r>
+      <w:proofErr w:type="spellEnd"/>
+      <w:r>
+        <w:t xml:space="preserve">… – otwiera dodatkowe okno do sprawdzenia </w:t>
+      </w:r>
+      <w:r>
+        <w:t xml:space="preserve">działania </w:t>
+      </w:r>
+      <w:r>
+        <w:t xml:space="preserve">wszystkich modułów </w:t>
+      </w:r>
+      <w:r>
+        <w:t>karty DAQ,</w:t>
+      </w:r>
+    </w:p>
+    <w:p>
+      <w:pPr>
+        <w:pStyle w:val="Akapitzlist"/>
+        <w:numPr>
+          <w:ilvl w:val="0"/>
+          <w:numId w:val="22"/>
+        </w:numPr>
+        <w:spacing w:line="360" w:lineRule="auto"/>
+        <w:jc w:val="both"/>
+      </w:pPr>
+      <w:proofErr w:type="spellStart"/>
+      <w:r>
+        <w:t>Create</w:t>
+      </w:r>
+      <w:proofErr w:type="spellEnd"/>
+      <w:r>
+        <w:t xml:space="preserve"> </w:t>
+      </w:r>
+      <w:proofErr w:type="spellStart"/>
+      <w:r>
+        <w:t>Task</w:t>
+      </w:r>
+      <w:proofErr w:type="spellEnd"/>
+      <w:r>
+        <w:t xml:space="preserve">… </w:t>
+      </w:r>
+      <w:r>
+        <w:t>–</w:t>
+      </w:r>
+      <w:r>
+        <w:t xml:space="preserve"> tworzy zadanie pomiarowe (</w:t>
+      </w:r>
+      <w:proofErr w:type="spellStart"/>
+      <w:r>
+        <w:rPr>
+          <w:b/>
+        </w:rPr>
+        <w:t>Task</w:t>
+      </w:r>
+      <w:proofErr w:type="spellEnd"/>
+      <w:r>
+        <w:t xml:space="preserve">) dla urządzenia, referencje do zadań dostępne są także dostępne z poziomu </w:t>
+      </w:r>
+      <w:proofErr w:type="spellStart"/>
+      <w:r>
+        <w:t>LabVIEW</w:t>
+      </w:r>
+      <w:proofErr w:type="spellEnd"/>
+      <w:r>
+        <w:t xml:space="preserve">, zadanie pomiarowe tworzy się za pomocą kreatora.  </w:t>
+      </w:r>
+    </w:p>
+    <w:p>
+      <w:pPr>
+        <w:spacing w:line="360" w:lineRule="auto"/>
+        <w:ind w:firstLine="708"/>
+        <w:jc w:val="both"/>
+      </w:pPr>
+      <w:r>
+        <w:t>Widok okna testowego dla karty USB-6210 został przedstawiony</w:t>
+      </w:r>
+      <w:r>
+        <w:t xml:space="preserve"> na </w:t>
+      </w:r>
+      <w:r>
+        <w:fldChar w:fldCharType="begin"/>
+      </w:r>
+      <w:r>
+        <w:instrText xml:space="preserve"> REF _Ref427235490 \r \h </w:instrText>
+      </w:r>
+      <w:r>
+        <w:fldChar w:fldCharType="separate"/>
+      </w:r>
+      <w:r>
+        <w:t>Rys. 6</w:t>
+      </w:r>
+      <w:r>
+        <w:fldChar w:fldCharType="end"/>
+      </w:r>
+      <w:r>
+        <w:t>. Karta ta posiada trzy moduły:</w:t>
+      </w:r>
+    </w:p>
+    <w:p>
+      <w:pPr>
+        <w:pStyle w:val="Akapitzlist"/>
+        <w:numPr>
+          <w:ilvl w:val="0"/>
+          <w:numId w:val="23"/>
+        </w:numPr>
+        <w:spacing w:line="360" w:lineRule="auto"/>
+        <w:ind w:left="567"/>
+        <w:jc w:val="both"/>
+      </w:pPr>
+      <w:r>
+        <w:t>moduł wejść analogowych,</w:t>
+      </w:r>
+    </w:p>
+    <w:p>
+      <w:pPr>
+        <w:pStyle w:val="Akapitzlist"/>
+        <w:numPr>
+          <w:ilvl w:val="0"/>
+          <w:numId w:val="23"/>
+        </w:numPr>
+        <w:spacing w:line="360" w:lineRule="auto"/>
+        <w:ind w:left="567"/>
+        <w:jc w:val="both"/>
+      </w:pPr>
+      <w:r>
+        <w:t>moduł wejść wyjść cyfrowych,</w:t>
+      </w:r>
+    </w:p>
+    <w:p>
+      <w:pPr>
+        <w:pStyle w:val="Akapitzlist"/>
+        <w:numPr>
+          <w:ilvl w:val="0"/>
+          <w:numId w:val="23"/>
+        </w:numPr>
+        <w:spacing w:line="360" w:lineRule="auto"/>
+        <w:ind w:left="567"/>
+        <w:jc w:val="both"/>
+      </w:pPr>
+      <w:r>
+        <w:t>moduł licznikowy.</w:t>
+      </w:r>
+    </w:p>
+    <w:p>
+      <w:pPr>
+        <w:spacing w:line="360" w:lineRule="auto"/>
+        <w:jc w:val="both"/>
+      </w:pPr>
+      <w:r>
+        <w:t>Poza tymi typami dostępne są także w innych kartach moduły jak: wyjścia analogowe, dedykowane moduły obsługi czujników (termopary, tensometry, inne)</w:t>
+      </w:r>
+    </w:p>
+    <w:p>
+      <w:pPr>
+        <w:spacing w:line="360" w:lineRule="auto"/>
+        <w:jc w:val="center"/>
+      </w:pPr>
+      <w:r>
+        <w:rPr>
+          <w:noProof/>
+        </w:rPr>
+        <w:lastRenderedPageBreak/>
+        <w:drawing>
+          <wp:inline distT="0" distB="0" distL="0" distR="0">
+            <wp:extent cx="4838242" cy="3196677"/>
+            <wp:effectExtent l="19050" t="0" r="458" b="0"/>
+            <wp:docPr id="20" name="Obraz 20"/>
+            <wp:cNvGraphicFramePr>
+              <a:graphicFrameLocks xmlns:a="http://schemas.openxmlformats.org/drawingml/2006/main" noChangeAspect="1"/>
+            </wp:cNvGraphicFramePr>
+            <a:graphic xmlns:a="http://schemas.openxmlformats.org/drawingml/2006/main">
+              <a:graphicData uri="http://schemas.openxmlformats.org/drawingml/2006/picture">
+                <pic:pic xmlns:pic="http://schemas.openxmlformats.org/drawingml/2006/picture">
+                  <pic:nvPicPr>
+                    <pic:cNvPr id="0" name="Picture 20"/>
+                    <pic:cNvPicPr>
+                      <a:picLocks noChangeAspect="1" noChangeArrowheads="1"/>
+                    </pic:cNvPicPr>
+                  </pic:nvPicPr>
+                  <pic:blipFill>
+                    <a:blip r:embed="rId20" cstate="print"/>
+                    <a:srcRect/>
+                    <a:stretch>
+                      <a:fillRect/>
+                    </a:stretch>
+                  </pic:blipFill>
+                  <pic:spPr bwMode="auto">
+                    <a:xfrm>
+                      <a:off x="0" y="0"/>
+                      <a:ext cx="4837919" cy="3196464"/>
+                    </a:xfrm>
+                    <a:prstGeom prst="rect">
+                      <a:avLst/>
+                    </a:prstGeom>
+                    <a:noFill/>
+                    <a:ln w="9525">
+                      <a:noFill/>
+                      <a:miter lim="800000"/>
+                      <a:headEnd/>
+                      <a:tailEnd/>
+                    </a:ln>
+                  </pic:spPr>
+                </pic:pic>
+              </a:graphicData>
+            </a:graphic>
+          </wp:inline>
+        </w:drawing>
+      </w:r>
+    </w:p>
+    <w:p>
+      <w:pPr>
+        <w:pStyle w:val="Akapitzlist"/>
+        <w:numPr>
+          <w:ilvl w:val="0"/>
+          <w:numId w:val="20"/>
+        </w:numPr>
+        <w:spacing w:line="360" w:lineRule="auto"/>
+        <w:jc w:val="center"/>
+        <w:rPr>
+          <w:sz w:val="20"/>
+        </w:rPr>
+      </w:pPr>
+      <w:bookmarkStart w:id="4" w:name="_Ref427235490"/>
+      <w:r>
+        <w:rPr>
+          <w:sz w:val="20"/>
+        </w:rPr>
+        <w:t>Widok okna testowego modułu wejścia analogowego karty NI USB-6210.</w:t>
+      </w:r>
+      <w:bookmarkEnd w:id="4"/>
+    </w:p>
+    <w:p>
+      <w:pPr>
+        <w:spacing w:line="360" w:lineRule="auto"/>
+        <w:ind w:firstLine="708"/>
+        <w:jc w:val="both"/>
+      </w:pPr>
+    </w:p>
+    <w:p>
+      <w:pPr>
+        <w:spacing w:line="360" w:lineRule="auto"/>
+        <w:ind w:firstLine="708"/>
+        <w:jc w:val="both"/>
+      </w:pPr>
+    </w:p>
+    <w:p>
+      <w:pPr>
+        <w:spacing w:line="360" w:lineRule="auto"/>
+        <w:ind w:firstLine="708"/>
+        <w:jc w:val="both"/>
+      </w:pPr>
     </w:p>
     <w:p>
       <w:pPr>
@@ -2784,24 +3649,6 @@
         <w:spacing w:after="200" w:line="276" w:lineRule="auto"/>
       </w:pPr>
       <w:r>
-        <w:t xml:space="preserve">skrót klawiszowy </w:t>
-      </w:r>
-      <w:proofErr w:type="spellStart"/>
-      <w:r>
-        <w:t>Ctrl+E</w:t>
-      </w:r>
-      <w:proofErr w:type="spellEnd"/>
-    </w:p>
-    <w:p>
-      <w:pPr>
-        <w:pStyle w:val="Akapitzlist"/>
-        <w:numPr>
-          <w:ilvl w:val="0"/>
-          <w:numId w:val="19"/>
-        </w:numPr>
-        <w:spacing w:after="200" w:line="276" w:lineRule="auto"/>
-      </w:pPr>
-      <w:r>
         <w:t xml:space="preserve">konfiguracja pomiaru za pomocą DAQ </w:t>
       </w:r>
       <w:proofErr w:type="spellStart"/>
@@ -2885,7 +3732,6 @@
     <w:p>
       <w:pPr>
         <w:spacing w:after="120" w:line="360" w:lineRule="auto"/>
-        <w:jc w:val="center"/>
         <w:rPr>
           <w:sz w:val="22"/>
           <w:szCs w:val="22"/>
@@ -2896,8 +3742,17 @@
           <w:sz w:val="22"/>
           <w:szCs w:val="22"/>
         </w:rPr>
-        <w:t>.</w:t>
-      </w:r>
+        <w:t>- Oprogramowanie narzędziowe MAX</w:t>
+      </w:r>
+    </w:p>
+    <w:p>
+      <w:pPr>
+        <w:spacing w:after="120" w:line="360" w:lineRule="auto"/>
+        <w:rPr>
+          <w:sz w:val="22"/>
+          <w:szCs w:val="22"/>
+        </w:rPr>
+      </w:pPr>
     </w:p>
     <w:p>
       <w:pPr>
@@ -2930,8 +3785,13 @@
         <w:spacing w:line="360" w:lineRule="auto"/>
       </w:pPr>
       <w:r>
-        <w:t>Brak</w:t>
-      </w:r>
+        <w:t>Karta pomiarowa DAQ: NI USB-6009 wraz z generatorem sygnałów mieszanych</w:t>
+      </w:r>
+    </w:p>
+    <w:p>
+      <w:pPr>
+        <w:spacing w:line="360" w:lineRule="auto"/>
+      </w:pPr>
     </w:p>
     <w:p>
       <w:pPr>
@@ -3063,30 +3923,160 @@
         <w:ind w:left="360"/>
       </w:pPr>
       <w:r>
-        <w:t>Ćwiczenie 1:</w:t>
+        <w:lastRenderedPageBreak/>
+        <w:t>Kolejne kroki do wykonania podczas zajęć:</w:t>
       </w:r>
     </w:p>
     <w:p>
       <w:pPr>
         <w:numPr>
           <w:ilvl w:val="0"/>
-          <w:numId w:val="11"/>
+          <w:numId w:val="5"/>
         </w:numPr>
         <w:tabs>
-          <w:tab w:val="clear" w:pos="720"/>
+          <w:tab w:val="clear" w:pos="1068"/>
           <w:tab w:val="num" w:pos="360"/>
         </w:tabs>
         <w:spacing w:line="360" w:lineRule="auto"/>
         <w:ind w:left="360"/>
-      </w:pPr>
-      <w:r>
-        <w:t xml:space="preserve">Zapoznanie się z elementami składowymi </w:t>
-      </w:r>
-      <w:r>
-        <w:t xml:space="preserve">stanowiska </w:t>
-      </w:r>
-      <w:r>
-        <w:t>robota.</w:t>
+        <w:jc w:val="both"/>
+      </w:pPr>
+      <w:r>
+        <w:t>Sprawdzenie działania karty DAQ w programie NI MAX,</w:t>
+      </w:r>
+    </w:p>
+    <w:p>
+      <w:pPr>
+        <w:spacing w:line="360" w:lineRule="auto"/>
+        <w:ind w:left="360"/>
+        <w:jc w:val="both"/>
+      </w:pPr>
+      <w:r>
+        <w:t>- podpiąć kartę DAQ i zaczekać na jej zgłoszenie w systemie,</w:t>
+      </w:r>
+    </w:p>
+    <w:p>
+      <w:pPr>
+        <w:spacing w:line="360" w:lineRule="auto"/>
+        <w:ind w:left="360"/>
+        <w:jc w:val="both"/>
+      </w:pPr>
+      <w:r>
+        <w:t>- uruchomić program MAX jeśli nie jest jeszcze uruchomiony,</w:t>
+      </w:r>
+    </w:p>
+    <w:p>
+      <w:pPr>
+        <w:spacing w:line="360" w:lineRule="auto"/>
+        <w:ind w:left="360"/>
+        <w:jc w:val="both"/>
+      </w:pPr>
+      <w:r>
+        <w:t>- zaczekać na zgłoszenie karty DAQ w programie MAX</w:t>
+      </w:r>
+    </w:p>
+    <w:p>
+      <w:pPr>
+        <w:numPr>
+          <w:ilvl w:val="0"/>
+          <w:numId w:val="5"/>
+        </w:numPr>
+        <w:tabs>
+          <w:tab w:val="clear" w:pos="1068"/>
+          <w:tab w:val="num" w:pos="360"/>
+        </w:tabs>
+        <w:spacing w:line="360" w:lineRule="auto"/>
+        <w:ind w:left="360"/>
+        <w:jc w:val="both"/>
+      </w:pPr>
+      <w:r>
+        <w:t>Zapoznanie się z możliwościami symulacji kart pomiarowych w NI MAX,</w:t>
+      </w:r>
+    </w:p>
+    <w:p>
+      <w:pPr>
+        <w:numPr>
+          <w:ilvl w:val="0"/>
+          <w:numId w:val="5"/>
+        </w:numPr>
+        <w:tabs>
+          <w:tab w:val="clear" w:pos="1068"/>
+          <w:tab w:val="num" w:pos="360"/>
+        </w:tabs>
+        <w:spacing w:line="360" w:lineRule="auto"/>
+        <w:ind w:left="360"/>
+        <w:jc w:val="both"/>
+      </w:pPr>
+      <w:r>
+        <w:t xml:space="preserve">Zapoznanie się z podstawowymi pojęciami związanymi z programowaniem w </w:t>
+      </w:r>
+      <w:proofErr w:type="spellStart"/>
+      <w:r>
+        <w:t>LabVIEW</w:t>
+      </w:r>
+      <w:proofErr w:type="spellEnd"/>
+      <w:r>
+        <w:t>,</w:t>
+      </w:r>
+    </w:p>
+    <w:p>
+      <w:pPr>
+        <w:numPr>
+          <w:ilvl w:val="0"/>
+          <w:numId w:val="5"/>
+        </w:numPr>
+        <w:tabs>
+          <w:tab w:val="clear" w:pos="1068"/>
+          <w:tab w:val="num" w:pos="360"/>
+        </w:tabs>
+        <w:spacing w:line="360" w:lineRule="auto"/>
+        <w:ind w:left="360"/>
+        <w:jc w:val="both"/>
+      </w:pPr>
+      <w:r>
+        <w:t xml:space="preserve">Zapoznanie się z podstawowymi skrótami klawiaturowymi przyspieszającymi pracę w </w:t>
+      </w:r>
+      <w:proofErr w:type="spellStart"/>
+      <w:r>
+        <w:t>LabVIEW</w:t>
+      </w:r>
+      <w:proofErr w:type="spellEnd"/>
+      <w:r>
+        <w:t>,</w:t>
+      </w:r>
+    </w:p>
+    <w:p>
+      <w:pPr>
+        <w:numPr>
+          <w:ilvl w:val="0"/>
+          <w:numId w:val="5"/>
+        </w:numPr>
+        <w:tabs>
+          <w:tab w:val="clear" w:pos="1068"/>
+          <w:tab w:val="num" w:pos="360"/>
+        </w:tabs>
+        <w:spacing w:line="360" w:lineRule="auto"/>
+        <w:ind w:left="360"/>
+        <w:jc w:val="both"/>
+      </w:pPr>
+      <w:r>
+        <w:t>Metody tworzenia zadań (</w:t>
+      </w:r>
+      <w:proofErr w:type="spellStart"/>
+      <w:r>
+        <w:t>task</w:t>
+      </w:r>
+      <w:proofErr w:type="spellEnd"/>
+      <w:r>
+        <w:t xml:space="preserve">) w </w:t>
+      </w:r>
+      <w:proofErr w:type="spellStart"/>
+      <w:r>
+        <w:t>LabVIEW</w:t>
+      </w:r>
+      <w:proofErr w:type="spellEnd"/>
+      <w:r>
+        <w:t>.</w:t>
       </w:r>
     </w:p>
     <w:p>
@@ -3265,6 +4255,22 @@
       <w:pPr>
         <w:spacing w:line="360" w:lineRule="auto"/>
       </w:pPr>
+      <w:r>
+        <w:t>5. Podać możliwe powody oraz zalety tworzenia symulowanych kart DAQ.</w:t>
+      </w:r>
+    </w:p>
+    <w:p>
+      <w:pPr>
+        <w:spacing w:line="360" w:lineRule="auto"/>
+      </w:pPr>
+      <w:r>
+        <w:t>6. Jaki sygnał jest na wejściu symulowanej karty DAQ.</w:t>
+      </w:r>
+    </w:p>
+    <w:p>
+      <w:pPr>
+        <w:spacing w:line="360" w:lineRule="auto"/>
+      </w:pPr>
     </w:p>
     <w:p>
       <w:pPr>
@@ -3350,6 +4356,7 @@
     </w:p>
     <w:p>
       <w:r>
+        <w:lastRenderedPageBreak/>
         <w:br w:type="page"/>
       </w:r>
     </w:p>
@@ -7324,7 +8331,7 @@
                           </pic:cNvPicPr>
                         </pic:nvPicPr>
                         <pic:blipFill>
-                          <a:blip r:embed="rId15" cstate="print"/>
+                          <a:blip r:embed="rId21" cstate="print"/>
                           <a:srcRect/>
                           <a:stretch>
                             <a:fillRect/>
@@ -8051,9 +9058,9 @@
       </w:pPr>
     </w:p>
     <w:sectPr>
-      <w:headerReference w:type="default" r:id="rId16"/>
-      <w:footerReference w:type="even" r:id="rId17"/>
-      <w:footerReference w:type="default" r:id="rId18"/>
+      <w:headerReference w:type="default" r:id="rId22"/>
+      <w:footerReference w:type="even" r:id="rId23"/>
+      <w:footerReference w:type="default" r:id="rId24"/>
       <w:pgSz w:w="11906" w:h="16838" w:code="9"/>
       <w:pgMar w:top="1418" w:right="1418" w:bottom="1418" w:left="1418" w:header="709" w:footer="709" w:gutter="0"/>
       <w:cols w:space="708"/>
@@ -8154,7 +9161,7 @@
         <w:rStyle w:val="Numerstrony"/>
         <w:noProof/>
       </w:rPr>
-      <w:t>5</w:t>
+      <w:t>8</w:t>
     </w:r>
     <w:r>
       <w:rPr>
@@ -8196,7 +9203,7 @@
           <v:path o:extrusionok="f" gradientshapeok="t" o:connecttype="rect"/>
           <o:lock v:ext="edit" aspectratio="t"/>
         </v:shapetype>
-        <v:shape id="_x0000_i1027" type="#_x0000_t75" style="width:450pt;height:7.5pt" o:hrpct="0" o:hralign="center" o:hr="t">
+        <v:shape id="_x0000_i1029" type="#_x0000_t75" style="width:450pt;height:7.5pt" o:hrpct="0" o:hralign="center" o:hr="t">
           <v:imagedata r:id="rId1" o:title="BD15155_"/>
         </v:shape>
       </w:pict>
@@ -8338,10 +9345,10 @@
                 <v:path o:extrusionok="f" gradientshapeok="t" o:connecttype="rect"/>
                 <o:lock v:ext="edit" aspectratio="t"/>
               </v:shapetype>
-              <v:shape id="_x0000_i1025" type="#_x0000_t75" style="width:17.3pt;height:27.05pt" o:ole="">
+              <v:shape id="_x0000_i1027" type="#_x0000_t75" style="width:17.3pt;height:27.05pt" o:ole="">
                 <v:imagedata r:id="rId1" o:title=""/>
               </v:shape>
-              <o:OLEObject Type="Embed" ProgID="CorelDRAW.Graphic.11" ShapeID="_x0000_i1025" DrawAspect="Content" ObjectID="_1500889364" r:id="rId2"/>
+              <o:OLEObject Type="Embed" ProgID="CorelDRAW.Graphic.11" ShapeID="_x0000_i1027" DrawAspect="Content" ObjectID="_1500977641" r:id="rId2"/>
             </w:object>
           </w:r>
         </w:p>
@@ -8369,7 +9376,7 @@
               <w:i/>
             </w:rPr>
             <w:pict>
-              <v:shape id="_x0000_i1026" type="#_x0000_t75" style="width:450pt;height:7.5pt" o:hrpct="0" o:hralign="center" o:hr="t">
+              <v:shape id="_x0000_i1028" type="#_x0000_t75" style="width:450pt;height:7.5pt" o:hrpct="0" o:hralign="center" o:hr="t">
                 <v:imagedata r:id="rId3" o:title="BD15155_"/>
               </v:shape>
             </w:pict>
@@ -8517,6 +9524,119 @@
     </w:lvl>
   </w:abstractNum>
   <w:abstractNum w:abstractNumId="1">
+    <w:nsid w:val="074B7CBB"/>
+    <w:multiLevelType w:val="hybridMultilevel"/>
+    <w:tmpl w:val="BCFED9B2"/>
+    <w:lvl w:ilvl="0" w:tplc="4A26EBFC">
+      <w:start w:val="1"/>
+      <w:numFmt w:val="bullet"/>
+      <w:lvlText w:val="-"/>
+      <w:lvlJc w:val="left"/>
+      <w:pPr>
+        <w:ind w:left="720" w:hanging="360"/>
+      </w:pPr>
+      <w:rPr>
+        <w:rFonts w:ascii="Calibri" w:hAnsi="Calibri" w:hint="default"/>
+      </w:rPr>
+    </w:lvl>
+    <w:lvl w:ilvl="1" w:tplc="04150003" w:tentative="1">
+      <w:start w:val="1"/>
+      <w:numFmt w:val="bullet"/>
+      <w:lvlText w:val="o"/>
+      <w:lvlJc w:val="left"/>
+      <w:pPr>
+        <w:ind w:left="1440" w:hanging="360"/>
+      </w:pPr>
+      <w:rPr>
+        <w:rFonts w:ascii="Courier New" w:hAnsi="Courier New" w:cs="Courier New" w:hint="default"/>
+      </w:rPr>
+    </w:lvl>
+    <w:lvl w:ilvl="2" w:tplc="04150005" w:tentative="1">
+      <w:start w:val="1"/>
+      <w:numFmt w:val="bullet"/>
+      <w:lvlText w:val=""/>
+      <w:lvlJc w:val="left"/>
+      <w:pPr>
+        <w:ind w:left="2160" w:hanging="360"/>
+      </w:pPr>
+      <w:rPr>
+        <w:rFonts w:ascii="Wingdings" w:hAnsi="Wingdings" w:hint="default"/>
+      </w:rPr>
+    </w:lvl>
+    <w:lvl w:ilvl="3" w:tplc="04150001" w:tentative="1">
+      <w:start w:val="1"/>
+      <w:numFmt w:val="bullet"/>
+      <w:lvlText w:val=""/>
+      <w:lvlJc w:val="left"/>
+      <w:pPr>
+        <w:ind w:left="2880" w:hanging="360"/>
+      </w:pPr>
+      <w:rPr>
+        <w:rFonts w:ascii="Symbol" w:hAnsi="Symbol" w:hint="default"/>
+      </w:rPr>
+    </w:lvl>
+    <w:lvl w:ilvl="4" w:tplc="04150003" w:tentative="1">
+      <w:start w:val="1"/>
+      <w:numFmt w:val="bullet"/>
+      <w:lvlText w:val="o"/>
+      <w:lvlJc w:val="left"/>
+      <w:pPr>
+        <w:ind w:left="3600" w:hanging="360"/>
+      </w:pPr>
+      <w:rPr>
+        <w:rFonts w:ascii="Courier New" w:hAnsi="Courier New" w:cs="Courier New" w:hint="default"/>
+      </w:rPr>
+    </w:lvl>
+    <w:lvl w:ilvl="5" w:tplc="04150005" w:tentative="1">
+      <w:start w:val="1"/>
+      <w:numFmt w:val="bullet"/>
+      <w:lvlText w:val=""/>
+      <w:lvlJc w:val="left"/>
+      <w:pPr>
+        <w:ind w:left="4320" w:hanging="360"/>
+      </w:pPr>
+      <w:rPr>
+        <w:rFonts w:ascii="Wingdings" w:hAnsi="Wingdings" w:hint="default"/>
+      </w:rPr>
+    </w:lvl>
+    <w:lvl w:ilvl="6" w:tplc="04150001" w:tentative="1">
+      <w:start w:val="1"/>
+      <w:numFmt w:val="bullet"/>
+      <w:lvlText w:val=""/>
+      <w:lvlJc w:val="left"/>
+      <w:pPr>
+        <w:ind w:left="5040" w:hanging="360"/>
+      </w:pPr>
+      <w:rPr>
+        <w:rFonts w:ascii="Symbol" w:hAnsi="Symbol" w:hint="default"/>
+      </w:rPr>
+    </w:lvl>
+    <w:lvl w:ilvl="7" w:tplc="04150003" w:tentative="1">
+      <w:start w:val="1"/>
+      <w:numFmt w:val="bullet"/>
+      <w:lvlText w:val="o"/>
+      <w:lvlJc w:val="left"/>
+      <w:pPr>
+        <w:ind w:left="5760" w:hanging="360"/>
+      </w:pPr>
+      <w:rPr>
+        <w:rFonts w:ascii="Courier New" w:hAnsi="Courier New" w:cs="Courier New" w:hint="default"/>
+      </w:rPr>
+    </w:lvl>
+    <w:lvl w:ilvl="8" w:tplc="04150005" w:tentative="1">
+      <w:start w:val="1"/>
+      <w:numFmt w:val="bullet"/>
+      <w:lvlText w:val=""/>
+      <w:lvlJc w:val="left"/>
+      <w:pPr>
+        <w:ind w:left="6480" w:hanging="360"/>
+      </w:pPr>
+      <w:rPr>
+        <w:rFonts w:ascii="Wingdings" w:hAnsi="Wingdings" w:hint="default"/>
+      </w:rPr>
+    </w:lvl>
+  </w:abstractNum>
+  <w:abstractNum w:abstractNumId="2">
     <w:nsid w:val="0A9A5AD1"/>
     <w:multiLevelType w:val="multilevel"/>
     <w:tmpl w:val="47863560"/>
@@ -8656,7 +9776,7 @@
       </w:rPr>
     </w:lvl>
   </w:abstractNum>
-  <w:abstractNum w:abstractNumId="2">
+  <w:abstractNum w:abstractNumId="3">
     <w:nsid w:val="12A15E8F"/>
     <w:multiLevelType w:val="hybridMultilevel"/>
     <w:tmpl w:val="A16C44B8"/>
@@ -8756,7 +9876,7 @@
       </w:pPr>
     </w:lvl>
   </w:abstractNum>
-  <w:abstractNum w:abstractNumId="3">
+  <w:abstractNum w:abstractNumId="4">
     <w:nsid w:val="159827C8"/>
     <w:multiLevelType w:val="hybridMultilevel"/>
     <w:tmpl w:val="C632E344"/>
@@ -8895,7 +10015,7 @@
       </w:rPr>
     </w:lvl>
   </w:abstractNum>
-  <w:abstractNum w:abstractNumId="4">
+  <w:abstractNum w:abstractNumId="5">
     <w:nsid w:val="172E038C"/>
     <w:multiLevelType w:val="multilevel"/>
     <w:tmpl w:val="C632E344"/>
@@ -9034,7 +10154,7 @@
       </w:rPr>
     </w:lvl>
   </w:abstractNum>
-  <w:abstractNum w:abstractNumId="5">
+  <w:abstractNum w:abstractNumId="6">
     <w:nsid w:val="19E475FA"/>
     <w:multiLevelType w:val="multilevel"/>
     <w:tmpl w:val="A1B2C1E0"/>
@@ -9174,7 +10294,7 @@
       </w:rPr>
     </w:lvl>
   </w:abstractNum>
-  <w:abstractNum w:abstractNumId="6">
+  <w:abstractNum w:abstractNumId="7">
     <w:nsid w:val="1E304002"/>
     <w:multiLevelType w:val="multilevel"/>
     <w:tmpl w:val="83FA8456"/>
@@ -9314,7 +10434,7 @@
       </w:rPr>
     </w:lvl>
   </w:abstractNum>
-  <w:abstractNum w:abstractNumId="7">
+  <w:abstractNum w:abstractNumId="8">
     <w:nsid w:val="2C920A7C"/>
     <w:multiLevelType w:val="hybridMultilevel"/>
     <w:tmpl w:val="0B4CAF30"/>
@@ -9414,7 +10534,7 @@
       </w:pPr>
     </w:lvl>
   </w:abstractNum>
-  <w:abstractNum w:abstractNumId="8">
+  <w:abstractNum w:abstractNumId="9">
     <w:nsid w:val="2DF97086"/>
     <w:multiLevelType w:val="hybridMultilevel"/>
     <w:tmpl w:val="47863560"/>
@@ -9554,7 +10674,120 @@
       </w:rPr>
     </w:lvl>
   </w:abstractNum>
-  <w:abstractNum w:abstractNumId="9">
+  <w:abstractNum w:abstractNumId="10">
+    <w:nsid w:val="309A4745"/>
+    <w:multiLevelType w:val="hybridMultilevel"/>
+    <w:tmpl w:val="D8B4058C"/>
+    <w:lvl w:ilvl="0" w:tplc="4A26EBFC">
+      <w:start w:val="1"/>
+      <w:numFmt w:val="bullet"/>
+      <w:lvlText w:val="-"/>
+      <w:lvlJc w:val="left"/>
+      <w:pPr>
+        <w:ind w:left="1428" w:hanging="360"/>
+      </w:pPr>
+      <w:rPr>
+        <w:rFonts w:ascii="Calibri" w:hAnsi="Calibri" w:hint="default"/>
+      </w:rPr>
+    </w:lvl>
+    <w:lvl w:ilvl="1" w:tplc="04150003" w:tentative="1">
+      <w:start w:val="1"/>
+      <w:numFmt w:val="bullet"/>
+      <w:lvlText w:val="o"/>
+      <w:lvlJc w:val="left"/>
+      <w:pPr>
+        <w:ind w:left="2148" w:hanging="360"/>
+      </w:pPr>
+      <w:rPr>
+        <w:rFonts w:ascii="Courier New" w:hAnsi="Courier New" w:cs="Courier New" w:hint="default"/>
+      </w:rPr>
+    </w:lvl>
+    <w:lvl w:ilvl="2" w:tplc="04150005" w:tentative="1">
+      <w:start w:val="1"/>
+      <w:numFmt w:val="bullet"/>
+      <w:lvlText w:val=""/>
+      <w:lvlJc w:val="left"/>
+      <w:pPr>
+        <w:ind w:left="2868" w:hanging="360"/>
+      </w:pPr>
+      <w:rPr>
+        <w:rFonts w:ascii="Wingdings" w:hAnsi="Wingdings" w:hint="default"/>
+      </w:rPr>
+    </w:lvl>
+    <w:lvl w:ilvl="3" w:tplc="04150001" w:tentative="1">
+      <w:start w:val="1"/>
+      <w:numFmt w:val="bullet"/>
+      <w:lvlText w:val=""/>
+      <w:lvlJc w:val="left"/>
+      <w:pPr>
+        <w:ind w:left="3588" w:hanging="360"/>
+      </w:pPr>
+      <w:rPr>
+        <w:rFonts w:ascii="Symbol" w:hAnsi="Symbol" w:hint="default"/>
+      </w:rPr>
+    </w:lvl>
+    <w:lvl w:ilvl="4" w:tplc="04150003" w:tentative="1">
+      <w:start w:val="1"/>
+      <w:numFmt w:val="bullet"/>
+      <w:lvlText w:val="o"/>
+      <w:lvlJc w:val="left"/>
+      <w:pPr>
+        <w:ind w:left="4308" w:hanging="360"/>
+      </w:pPr>
+      <w:rPr>
+        <w:rFonts w:ascii="Courier New" w:hAnsi="Courier New" w:cs="Courier New" w:hint="default"/>
+      </w:rPr>
+    </w:lvl>
+    <w:lvl w:ilvl="5" w:tplc="04150005" w:tentative="1">
+      <w:start w:val="1"/>
+      <w:numFmt w:val="bullet"/>
+      <w:lvlText w:val=""/>
+      <w:lvlJc w:val="left"/>
+      <w:pPr>
+        <w:ind w:left="5028" w:hanging="360"/>
+      </w:pPr>
+      <w:rPr>
+        <w:rFonts w:ascii="Wingdings" w:hAnsi="Wingdings" w:hint="default"/>
+      </w:rPr>
+    </w:lvl>
+    <w:lvl w:ilvl="6" w:tplc="04150001" w:tentative="1">
+      <w:start w:val="1"/>
+      <w:numFmt w:val="bullet"/>
+      <w:lvlText w:val=""/>
+      <w:lvlJc w:val="left"/>
+      <w:pPr>
+        <w:ind w:left="5748" w:hanging="360"/>
+      </w:pPr>
+      <w:rPr>
+        <w:rFonts w:ascii="Symbol" w:hAnsi="Symbol" w:hint="default"/>
+      </w:rPr>
+    </w:lvl>
+    <w:lvl w:ilvl="7" w:tplc="04150003" w:tentative="1">
+      <w:start w:val="1"/>
+      <w:numFmt w:val="bullet"/>
+      <w:lvlText w:val="o"/>
+      <w:lvlJc w:val="left"/>
+      <w:pPr>
+        <w:ind w:left="6468" w:hanging="360"/>
+      </w:pPr>
+      <w:rPr>
+        <w:rFonts w:ascii="Courier New" w:hAnsi="Courier New" w:cs="Courier New" w:hint="default"/>
+      </w:rPr>
+    </w:lvl>
+    <w:lvl w:ilvl="8" w:tplc="04150005" w:tentative="1">
+      <w:start w:val="1"/>
+      <w:numFmt w:val="bullet"/>
+      <w:lvlText w:val=""/>
+      <w:lvlJc w:val="left"/>
+      <w:pPr>
+        <w:ind w:left="7188" w:hanging="360"/>
+      </w:pPr>
+      <w:rPr>
+        <w:rFonts w:ascii="Wingdings" w:hAnsi="Wingdings" w:hint="default"/>
+      </w:rPr>
+    </w:lvl>
+  </w:abstractNum>
+  <w:abstractNum w:abstractNumId="11">
     <w:nsid w:val="3F532490"/>
     <w:multiLevelType w:val="hybridMultilevel"/>
     <w:tmpl w:val="E2CC35E4"/>
@@ -9694,7 +10927,7 @@
       </w:rPr>
     </w:lvl>
   </w:abstractNum>
-  <w:abstractNum w:abstractNumId="10">
+  <w:abstractNum w:abstractNumId="12">
     <w:nsid w:val="428B0B79"/>
     <w:multiLevelType w:val="hybridMultilevel"/>
     <w:tmpl w:val="C7B2A4C0"/>
@@ -9807,7 +11040,7 @@
       </w:rPr>
     </w:lvl>
   </w:abstractNum>
-  <w:abstractNum w:abstractNumId="11">
+  <w:abstractNum w:abstractNumId="13">
     <w:nsid w:val="44BA5F6D"/>
     <w:multiLevelType w:val="hybridMultilevel"/>
     <w:tmpl w:val="39642ED2"/>
@@ -9896,7 +11129,7 @@
       </w:pPr>
     </w:lvl>
   </w:abstractNum>
-  <w:abstractNum w:abstractNumId="12">
+  <w:abstractNum w:abstractNumId="14">
     <w:nsid w:val="44D0229D"/>
     <w:multiLevelType w:val="hybridMultilevel"/>
     <w:tmpl w:val="49661E84"/>
@@ -10036,7 +11269,7 @@
       </w:rPr>
     </w:lvl>
   </w:abstractNum>
-  <w:abstractNum w:abstractNumId="13">
+  <w:abstractNum w:abstractNumId="15">
     <w:nsid w:val="4A0B58C9"/>
     <w:multiLevelType w:val="hybridMultilevel"/>
     <w:tmpl w:val="CCAEEB10"/>
@@ -10176,7 +11409,7 @@
       </w:rPr>
     </w:lvl>
   </w:abstractNum>
-  <w:abstractNum w:abstractNumId="14">
+  <w:abstractNum w:abstractNumId="16">
     <w:nsid w:val="4A5858A9"/>
     <w:multiLevelType w:val="hybridMultilevel"/>
     <w:tmpl w:val="4EAEBBF6"/>
@@ -10316,7 +11549,7 @@
       </w:rPr>
     </w:lvl>
   </w:abstractNum>
-  <w:abstractNum w:abstractNumId="15">
+  <w:abstractNum w:abstractNumId="17">
     <w:nsid w:val="4F9009AB"/>
     <w:multiLevelType w:val="hybridMultilevel"/>
     <w:tmpl w:val="169246D8"/>
@@ -10456,7 +11689,7 @@
       </w:rPr>
     </w:lvl>
   </w:abstractNum>
-  <w:abstractNum w:abstractNumId="16">
+  <w:abstractNum w:abstractNumId="18">
     <w:nsid w:val="507E2F1A"/>
     <w:multiLevelType w:val="hybridMultilevel"/>
     <w:tmpl w:val="6E92481C"/>
@@ -10569,7 +11802,7 @@
       </w:rPr>
     </w:lvl>
   </w:abstractNum>
-  <w:abstractNum w:abstractNumId="17">
+  <w:abstractNum w:abstractNumId="19">
     <w:nsid w:val="5DC4639E"/>
     <w:multiLevelType w:val="hybridMultilevel"/>
     <w:tmpl w:val="E36C49C2"/>
@@ -10709,7 +11942,7 @@
       </w:rPr>
     </w:lvl>
   </w:abstractNum>
-  <w:abstractNum w:abstractNumId="18">
+  <w:abstractNum w:abstractNumId="20">
     <w:nsid w:val="64F25570"/>
     <w:multiLevelType w:val="hybridMultilevel"/>
     <w:tmpl w:val="FD50839A"/>
@@ -10822,7 +12055,7 @@
       </w:rPr>
     </w:lvl>
   </w:abstractNum>
-  <w:abstractNum w:abstractNumId="19">
+  <w:abstractNum w:abstractNumId="21">
     <w:nsid w:val="6B236F82"/>
     <w:multiLevelType w:val="hybridMultilevel"/>
     <w:tmpl w:val="83FA8456"/>
@@ -10962,7 +12195,7 @@
       </w:rPr>
     </w:lvl>
   </w:abstractNum>
-  <w:abstractNum w:abstractNumId="20">
+  <w:abstractNum w:abstractNumId="22">
     <w:nsid w:val="76C66C13"/>
     <w:multiLevelType w:val="hybridMultilevel"/>
     <w:tmpl w:val="CAA49C9A"/>
@@ -11076,67 +12309,73 @@
     </w:lvl>
   </w:abstractNum>
   <w:num w:numId="1">
-    <w:abstractNumId w:val="19"/>
+    <w:abstractNumId w:val="21"/>
   </w:num>
   <w:num w:numId="2">
-    <w:abstractNumId w:val="12"/>
+    <w:abstractNumId w:val="14"/>
   </w:num>
   <w:num w:numId="3">
-    <w:abstractNumId w:val="3"/>
+    <w:abstractNumId w:val="4"/>
   </w:num>
   <w:num w:numId="4">
-    <w:abstractNumId w:val="4"/>
+    <w:abstractNumId w:val="5"/>
   </w:num>
   <w:num w:numId="5">
-    <w:abstractNumId w:val="9"/>
+    <w:abstractNumId w:val="11"/>
   </w:num>
   <w:num w:numId="6">
     <w:abstractNumId w:val="0"/>
   </w:num>
   <w:num w:numId="7">
-    <w:abstractNumId w:val="5"/>
+    <w:abstractNumId w:val="6"/>
   </w:num>
   <w:num w:numId="8">
+    <w:abstractNumId w:val="15"/>
+  </w:num>
+  <w:num w:numId="9">
+    <w:abstractNumId w:val="9"/>
+  </w:num>
+  <w:num w:numId="10">
+    <w:abstractNumId w:val="2"/>
+  </w:num>
+  <w:num w:numId="11">
+    <w:abstractNumId w:val="17"/>
+  </w:num>
+  <w:num w:numId="12">
+    <w:abstractNumId w:val="19"/>
+  </w:num>
+  <w:num w:numId="13">
+    <w:abstractNumId w:val="22"/>
+  </w:num>
+  <w:num w:numId="14">
+    <w:abstractNumId w:val="7"/>
+  </w:num>
+  <w:num w:numId="15">
+    <w:abstractNumId w:val="16"/>
+  </w:num>
+  <w:num w:numId="16">
+    <w:abstractNumId w:val="8"/>
+  </w:num>
+  <w:num w:numId="17">
+    <w:abstractNumId w:val="3"/>
+  </w:num>
+  <w:num w:numId="18">
+    <w:abstractNumId w:val="20"/>
+  </w:num>
+  <w:num w:numId="19">
+    <w:abstractNumId w:val="12"/>
+  </w:num>
+  <w:num w:numId="20">
     <w:abstractNumId w:val="13"/>
   </w:num>
-  <w:num w:numId="9">
-    <w:abstractNumId w:val="8"/>
+  <w:num w:numId="21">
+    <w:abstractNumId w:val="18"/>
   </w:num>
-  <w:num w:numId="10">
+  <w:num w:numId="22">
     <w:abstractNumId w:val="1"/>
   </w:num>
-  <w:num w:numId="11">
-    <w:abstractNumId w:val="15"/>
-  </w:num>
-  <w:num w:numId="12">
-    <w:abstractNumId w:val="17"/>
-  </w:num>
-  <w:num w:numId="13">
-    <w:abstractNumId w:val="20"/>
-  </w:num>
-  <w:num w:numId="14">
-    <w:abstractNumId w:val="6"/>
-  </w:num>
-  <w:num w:numId="15">
-    <w:abstractNumId w:val="14"/>
-  </w:num>
-  <w:num w:numId="16">
-    <w:abstractNumId w:val="7"/>
-  </w:num>
-  <w:num w:numId="17">
-    <w:abstractNumId w:val="2"/>
-  </w:num>
-  <w:num w:numId="18">
-    <w:abstractNumId w:val="18"/>
-  </w:num>
-  <w:num w:numId="19">
+  <w:num w:numId="23">
     <w:abstractNumId w:val="10"/>
-  </w:num>
-  <w:num w:numId="20">
-    <w:abstractNumId w:val="11"/>
-  </w:num>
-  <w:num w:numId="21">
-    <w:abstractNumId w:val="16"/>
   </w:num>
 </w:numbering>
 </file>
@@ -11292,6 +12531,7 @@
   <w:style w:type="character" w:default="1" w:styleId="Domylnaczcionkaakapitu">
     <w:name w:val="Default Paragraph Font"/>
     <w:uiPriority w:val="1"/>
+    <w:semiHidden/>
     <w:unhideWhenUsed/>
   </w:style>
   <w:style w:type="table" w:default="1" w:styleId="Standardowy">
@@ -11740,7 +12980,7 @@
 </file>
 
 <file path=customXml/itemProps1.xml><?xml version="1.0" encoding="utf-8"?>
-<ds:datastoreItem xmlns:ds="http://schemas.openxmlformats.org/officeDocument/2006/customXml" ds:itemID="{EF427FCE-81B7-44AB-8DA4-D6C2087D56E4}">
+<ds:datastoreItem xmlns:ds="http://schemas.openxmlformats.org/officeDocument/2006/customXml" ds:itemID="{E3826E5A-4D65-4688-AF13-2E40DE2BF58C}">
   <ds:schemaRefs>
     <ds:schemaRef ds:uri="http://schemas.openxmlformats.org/officeDocument/2006/bibliography"/>
   </ds:schemaRefs>

</xml_diff>

<commit_message>
Poprawki do instrukcji 1-3 by Zygmunt głównie drobne poprawki edycyjne dodany skrót do quick dropa w instrukcji 1
</commit_message>
<xml_diff>
--- a/Cw1 wprowadzenie/PiWDP1 Wprowadzenie.docx
+++ b/Cw1 wprowadzenie/PiWDP1 Wprowadzenie.docx
@@ -501,7 +501,6 @@
           <w:p>
             <w:pPr>
               <w:spacing w:before="120" w:after="120"/>
-              <w:jc w:val="both"/>
               <w:rPr>
                 <w:rFonts w:ascii="Arial" w:hAnsi="Arial" w:cs="Arial"/>
                 <w:b/>
@@ -1225,6 +1224,7 @@
               <w:spacing w:before="120" w:after="120"/>
             </w:pPr>
             <w:r>
+              <w:lastRenderedPageBreak/>
               <w:t>3.3.</w:t>
             </w:r>
           </w:p>
@@ -1443,7 +1443,7 @@
               <w:rPr>
                 <w:noProof/>
               </w:rPr>
-              <w:t>11</w:t>
+              <w:t>12</w:t>
             </w:r>
             <w:r>
               <w:fldChar w:fldCharType="end"/>
@@ -1521,7 +1521,7 @@
               <w:rPr>
                 <w:noProof/>
               </w:rPr>
-              <w:t>12</w:t>
+              <w:t>13</w:t>
             </w:r>
             <w:r>
               <w:fldChar w:fldCharType="end"/>
@@ -1596,7 +1596,7 @@
               <w:rPr>
                 <w:noProof/>
               </w:rPr>
-              <w:t>12</w:t>
+              <w:t>13</w:t>
             </w:r>
             <w:r>
               <w:fldChar w:fldCharType="end"/>
@@ -1617,7 +1617,6 @@
         <w:rPr>
           <w:color w:val="auto"/>
         </w:rPr>
-        <w:lastRenderedPageBreak/>
         <w:t>SPIS RYSUNKÓW</w:t>
       </w:r>
     </w:p>
@@ -2119,21 +2118,19 @@
               <w:rPr>
                 <w:sz w:val="20"/>
               </w:rPr>
-              <w:t xml:space="preserve">kart DAQ po </w:t>
-            </w:r>
-            <w:proofErr w:type="spellStart"/>
+              <w:t>kart DAQ po naciś</w:t>
+            </w:r>
             <w:r>
               <w:rPr>
                 <w:sz w:val="20"/>
               </w:rPr>
-              <w:t>naciścięciu</w:t>
-            </w:r>
-            <w:proofErr w:type="spellEnd"/>
+              <w:t>n</w:t>
+            </w:r>
             <w:r>
               <w:rPr>
                 <w:sz w:val="20"/>
               </w:rPr>
-              <w:t xml:space="preserve"> PPM (a)</w:t>
+              <w:t>ięciu PPM (a)</w:t>
             </w:r>
             <w:r>
               <w:rPr>
@@ -2485,8 +2482,6 @@
     </w:tbl>
     <w:p>
       <w:pPr>
-        <w:spacing w:line="360" w:lineRule="auto"/>
-        <w:jc w:val="both"/>
         <w:rPr>
           <w:b/>
         </w:rPr>
@@ -2494,8 +2489,6 @@
     </w:p>
     <w:p>
       <w:pPr>
-        <w:spacing w:line="360" w:lineRule="auto"/>
-        <w:jc w:val="both"/>
         <w:rPr>
           <w:b/>
         </w:rPr>
@@ -2508,8 +2501,6 @@
           <w:ilvl w:val="0"/>
           <w:numId w:val="25"/>
         </w:numPr>
-        <w:spacing w:line="360" w:lineRule="auto"/>
-        <w:jc w:val="both"/>
         <w:outlineLvl w:val="0"/>
         <w:rPr>
           <w:b/>
@@ -2544,10 +2535,6 @@
       <w:bookmarkEnd w:id="0"/>
     </w:p>
     <w:p>
-      <w:pPr>
-        <w:spacing w:line="360" w:lineRule="auto"/>
-        <w:jc w:val="both"/>
-      </w:pPr>
       <w:r>
         <w:t>Celem ćwiczenia jest zapoznanie się z następującymi zagadnieniami:</w:t>
       </w:r>
@@ -2562,9 +2549,7 @@
           <w:tab w:val="clear" w:pos="1068"/>
           <w:tab w:val="num" w:pos="360"/>
         </w:tabs>
-        <w:spacing w:line="360" w:lineRule="auto"/>
         <w:ind w:left="360"/>
-        <w:jc w:val="both"/>
       </w:pPr>
       <w:r>
         <w:t>Zapoznanie się z obsługą programu narzędziowego NI MAX (</w:t>
@@ -2588,9 +2573,7 @@
           <w:tab w:val="clear" w:pos="1068"/>
           <w:tab w:val="num" w:pos="360"/>
         </w:tabs>
-        <w:spacing w:line="360" w:lineRule="auto"/>
         <w:ind w:left="360"/>
-        <w:jc w:val="both"/>
       </w:pPr>
       <w:r>
         <w:t>Sprawdzenie działania karty DAQ w programie NI MAX,</w:t>
@@ -2606,9 +2589,7 @@
           <w:tab w:val="clear" w:pos="1068"/>
           <w:tab w:val="num" w:pos="360"/>
         </w:tabs>
-        <w:spacing w:line="360" w:lineRule="auto"/>
         <w:ind w:left="360"/>
-        <w:jc w:val="both"/>
       </w:pPr>
       <w:r>
         <w:t>Zapoznanie się z możliwościami symulacji kart pomiarowych w NI MAX,</w:t>
@@ -2624,9 +2605,7 @@
           <w:tab w:val="clear" w:pos="1068"/>
           <w:tab w:val="num" w:pos="360"/>
         </w:tabs>
-        <w:spacing w:line="360" w:lineRule="auto"/>
         <w:ind w:left="360"/>
-        <w:jc w:val="both"/>
       </w:pPr>
       <w:r>
         <w:t xml:space="preserve">Zapoznanie się z podstawowymi pojęciami związanymi z programowaniem w </w:t>
@@ -2650,12 +2629,19 @@
           <w:tab w:val="clear" w:pos="1068"/>
           <w:tab w:val="num" w:pos="360"/>
         </w:tabs>
-        <w:spacing w:line="360" w:lineRule="auto"/>
         <w:ind w:left="360"/>
-        <w:jc w:val="both"/>
-      </w:pPr>
-      <w:r>
-        <w:t xml:space="preserve">Zapoznanie się z podstawowymi skrótami klawiaturowymi przyspieszającymi pracę w </w:t>
+      </w:pPr>
+      <w:r>
+        <w:t>Zapoznanie się z podstawowymi skrótami klawiat</w:t>
+      </w:r>
+      <w:r>
+        <w:t>urowymi przyspieszającymi pracę</w:t>
+      </w:r>
+      <w:r>
+        <w:br/>
+      </w:r>
+      <w:r>
+        <w:t xml:space="preserve">w </w:t>
       </w:r>
       <w:proofErr w:type="spellStart"/>
       <w:r>
@@ -2676,9 +2662,7 @@
           <w:tab w:val="clear" w:pos="1068"/>
           <w:tab w:val="num" w:pos="360"/>
         </w:tabs>
-        <w:spacing w:line="360" w:lineRule="auto"/>
         <w:ind w:left="360"/>
-        <w:jc w:val="both"/>
       </w:pPr>
       <w:r>
         <w:t>Metody tworzenia zadań (</w:t>
@@ -2710,9 +2694,7 @@
           <w:tab w:val="clear" w:pos="1068"/>
           <w:tab w:val="num" w:pos="360"/>
         </w:tabs>
-        <w:spacing w:line="360" w:lineRule="auto"/>
         <w:ind w:left="360"/>
-        <w:jc w:val="both"/>
       </w:pPr>
       <w:r>
         <w:t>Metody tworzenia skal dla czujników wielkości fizycznych z wyjściem napięciowym</w:t>
@@ -2723,7 +2705,6 @@
     </w:p>
     <w:p>
       <w:pPr>
-        <w:spacing w:line="360" w:lineRule="auto"/>
         <w:rPr>
           <w:b/>
         </w:rPr>
@@ -2736,8 +2717,6 @@
           <w:ilvl w:val="0"/>
           <w:numId w:val="25"/>
         </w:numPr>
-        <w:spacing w:line="360" w:lineRule="auto"/>
-        <w:jc w:val="both"/>
         <w:outlineLvl w:val="0"/>
         <w:rPr>
           <w:b/>
@@ -2759,8 +2738,6 @@
           <w:ilvl w:val="1"/>
           <w:numId w:val="25"/>
         </w:numPr>
-        <w:spacing w:line="360" w:lineRule="auto"/>
-        <w:jc w:val="both"/>
         <w:outlineLvl w:val="1"/>
         <w:rPr>
           <w:b/>
@@ -2785,9 +2762,7 @@
     </w:p>
     <w:p>
       <w:pPr>
-        <w:spacing w:line="360" w:lineRule="auto"/>
         <w:ind w:firstLine="708"/>
-        <w:jc w:val="both"/>
       </w:pPr>
       <w:proofErr w:type="spellStart"/>
       <w:r>
@@ -2841,9 +2816,7 @@
     </w:p>
     <w:p>
       <w:pPr>
-        <w:spacing w:line="360" w:lineRule="auto"/>
         <w:ind w:firstLine="708"/>
-        <w:jc w:val="both"/>
       </w:pPr>
       <w:r>
         <w:t xml:space="preserve">Podstawową ideą działania środowiska </w:t>
@@ -2871,7 +2844,16 @@
         <w:t xml:space="preserve"> Instrument</w:t>
       </w:r>
       <w:r>
-        <w:t xml:space="preserve">), który użytkownik klasycznych przyrządów pomiarowych będzie w stanie obsłużyć bez dodatkowego, specjalistycznego przeszkolenia, bazując na doświadczeniu obsługi klasycznych przyrządów pomiarowych. Idea ta ma także odzwierciedlenie w rozszerzeniu plików środowiska </w:t>
+        <w:t>), który użytkownik klasycznych przyrządów pomiarowych będzie w stanie obsłużyć bez dodatkowego, specjalis</w:t>
+      </w:r>
+      <w:r>
+        <w:t>tycznego przeszkolenia, bazując</w:t>
+      </w:r>
+      <w:r>
+        <w:br/>
+      </w:r>
+      <w:r>
+        <w:t xml:space="preserve">na doświadczeniu obsługi klasycznych przyrządów pomiarowych. Idea ta ma także odzwierciedlenie w rozszerzeniu plików środowiska </w:t>
       </w:r>
       <w:proofErr w:type="spellStart"/>
       <w:r>
@@ -2927,10 +2909,6 @@
       </w:r>
     </w:p>
     <w:p>
-      <w:pPr>
-        <w:spacing w:line="360" w:lineRule="auto"/>
-        <w:jc w:val="both"/>
-      </w:pPr>
       <w:r>
         <w:rPr>
           <w:noProof/>
@@ -2988,7 +2966,6 @@
           <w:ilvl w:val="0"/>
           <w:numId w:val="20"/>
         </w:numPr>
-        <w:spacing w:line="360" w:lineRule="auto"/>
         <w:jc w:val="center"/>
         <w:rPr>
           <w:sz w:val="20"/>
@@ -3017,19 +2994,33 @@
     </w:p>
     <w:p>
       <w:pPr>
-        <w:spacing w:line="360" w:lineRule="auto"/>
         <w:ind w:firstLine="708"/>
-        <w:jc w:val="both"/>
-      </w:pPr>
-    </w:p>
-    <w:p>
-      <w:pPr>
-        <w:spacing w:line="360" w:lineRule="auto"/>
+      </w:pPr>
+    </w:p>
+    <w:p>
+      <w:pPr>
         <w:ind w:firstLine="708"/>
-        <w:jc w:val="both"/>
-      </w:pPr>
-      <w:r>
-        <w:t xml:space="preserve">Struktura podstawowego pliku – vi składa się z trzech składników przedstawionych na </w:t>
+      </w:pPr>
+      <w:r>
+        <w:t>Struktura podstawowego pliku „</w:t>
+      </w:r>
+      <w:r>
+        <w:t>vi</w:t>
+      </w:r>
+      <w:r>
+        <w:t>”</w:t>
+      </w:r>
+      <w:r>
+        <w:t xml:space="preserve"> składa się z tr</w:t>
+      </w:r>
+      <w:r>
+        <w:t>zech składników przedstawionych</w:t>
+      </w:r>
+      <w:r>
+        <w:br/>
+      </w:r>
+      <w:r>
+        <w:t xml:space="preserve">na </w:t>
       </w:r>
       <w:r>
         <w:fldChar w:fldCharType="begin"/>
@@ -3057,8 +3048,6 @@
           <w:ilvl w:val="0"/>
           <w:numId w:val="21"/>
         </w:numPr>
-        <w:spacing w:line="360" w:lineRule="auto"/>
-        <w:jc w:val="both"/>
       </w:pPr>
       <w:r>
         <w:t>Panel (</w:t>
@@ -3070,7 +3059,16 @@
         <w:t>Front Panel</w:t>
       </w:r>
       <w:r>
-        <w:t>) – jest interfejsem użytkownika, umieszcza się na nim kontrolki i wskaźniki, do których będzie miał dostęp użytkownik programu.</w:t>
+        <w:t xml:space="preserve">) – jest interfejsem użytkownika, </w:t>
+      </w:r>
+      <w:r>
+        <w:t>umieszcza się na nim kontrolki</w:t>
+      </w:r>
+      <w:r>
+        <w:br/>
+      </w:r>
+      <w:r>
+        <w:t>i wskaźniki, do których będzie miał dostęp użytkownik programu.</w:t>
       </w:r>
     </w:p>
     <w:p>
@@ -3080,8 +3078,6 @@
           <w:ilvl w:val="0"/>
           <w:numId w:val="21"/>
         </w:numPr>
-        <w:spacing w:line="360" w:lineRule="auto"/>
-        <w:jc w:val="both"/>
       </w:pPr>
       <w:r>
         <w:t>Diagram (</w:t>
@@ -3093,7 +3089,13 @@
         <w:t>Block Diagram</w:t>
       </w:r>
       <w:r>
-        <w:t>) – zawiera kod programu – cała funkcjonalność pisanego programu jest zaimplementowana w postaci diagramu znajdującego się w tym oknie. Poza kontrolkami i wskaźnikami w oknie diagramu znajdują się stałe oraz węzły, połączenia między nimi realizowane są za pomocą przewodów.</w:t>
+        <w:t>) – zawiera kod programu – cała funkcjonalność pisanego programu jest zaimplementowana w postaci diagramu znajdującego się w tym oknie. Poza kontrolkami i wskaźnikami w oknie diagramu znajdują się stałe oraz węzły</w:t>
+      </w:r>
+      <w:r>
+        <w:t>. P</w:t>
+      </w:r>
+      <w:r>
+        <w:t>ołączenia między nimi realizowane są za pomocą przewodów.</w:t>
       </w:r>
     </w:p>
     <w:p>
@@ -3103,8 +3105,6 @@
           <w:ilvl w:val="0"/>
           <w:numId w:val="21"/>
         </w:numPr>
-        <w:spacing w:line="360" w:lineRule="auto"/>
-        <w:jc w:val="both"/>
       </w:pPr>
       <w:r>
         <w:t>Ikona i panel połączeń (</w:t>
@@ -3118,7 +3118,16 @@
       </w:r>
       <w:proofErr w:type="spellEnd"/>
       <w:r>
-        <w:t xml:space="preserve"> and </w:t>
+        <w:t xml:space="preserve"> </w:t>
+      </w:r>
+      <w:r>
+        <w:rPr>
+          <w:b/>
+        </w:rPr>
+        <w:t>and</w:t>
+      </w:r>
+      <w:r>
+        <w:t xml:space="preserve"> </w:t>
       </w:r>
       <w:proofErr w:type="spellStart"/>
       <w:r>
@@ -3162,7 +3171,13 @@
       </w:r>
       <w:proofErr w:type="spellEnd"/>
       <w:r>
-        <w:t xml:space="preserve">) w bardziej ogólnym programie VI. Elementem identyfikującym </w:t>
+        <w:t>)</w:t>
+      </w:r>
+      <w:r>
+        <w:br/>
+      </w:r>
+      <w:r>
+        <w:t xml:space="preserve">w bardziej ogólnym programie VI. Elementem identyfikującym </w:t>
       </w:r>
       <w:proofErr w:type="spellStart"/>
       <w:r>
@@ -3170,7 +3185,19 @@
       </w:r>
       <w:proofErr w:type="spellEnd"/>
       <w:r>
-        <w:t xml:space="preserve"> w diagramie nadrzędnego VI jest ikona. Natomiast strukturę wejść i wyjść wprowadzających dane do i z </w:t>
+        <w:t xml:space="preserve"> w diagramie nadrzędnego VI jest ikona. </w:t>
+      </w:r>
+      <w:r>
+        <w:t>S</w:t>
+      </w:r>
+      <w:r>
+        <w:t xml:space="preserve">trukturę wejść i wyjść wprowadzających dane </w:t>
+      </w:r>
+      <w:r>
+        <w:br/>
+      </w:r>
+      <w:r>
+        <w:t xml:space="preserve">do i z </w:t>
       </w:r>
       <w:proofErr w:type="spellStart"/>
       <w:r>
@@ -3182,10 +3209,6 @@
       </w:r>
     </w:p>
     <w:p>
-      <w:pPr>
-        <w:spacing w:line="360" w:lineRule="auto"/>
-        <w:jc w:val="both"/>
-      </w:pPr>
       <w:r>
         <w:rPr>
           <w:noProof/>
@@ -3245,7 +3268,6 @@
           <w:ilvl w:val="0"/>
           <w:numId w:val="20"/>
         </w:numPr>
-        <w:spacing w:line="360" w:lineRule="auto"/>
         <w:jc w:val="center"/>
         <w:rPr>
           <w:sz w:val="20"/>
@@ -3262,7 +3284,6 @@
     </w:p>
     <w:p>
       <w:pPr>
-        <w:spacing w:line="360" w:lineRule="auto"/>
         <w:ind w:left="360"/>
         <w:rPr>
           <w:sz w:val="20"/>
@@ -3270,10 +3291,6 @@
       </w:pPr>
     </w:p>
     <w:p>
-      <w:pPr>
-        <w:spacing w:line="360" w:lineRule="auto"/>
-        <w:jc w:val="both"/>
-      </w:pPr>
       <w:r>
         <w:t>Elementami GUI do wymiany informacji między użytkownikiem a programem są kontrolki (</w:t>
       </w:r>
@@ -3326,9 +3343,6 @@
         <w:t>) wyświetlanej prawym przyciskiem myszy (</w:t>
       </w:r>
       <w:r>
-        <w:rPr>
-          <w:i/>
-        </w:rPr>
         <w:t>PPM</w:t>
       </w:r>
       <w:r>
@@ -3336,10 +3350,6 @@
       </w:r>
     </w:p>
     <w:p>
-      <w:pPr>
-        <w:spacing w:line="360" w:lineRule="auto"/>
-        <w:jc w:val="both"/>
-      </w:pPr>
       <w:r>
         <w:t>Odpowiednio użycie PPM w oknie diagramu otworzy paletę funkcji (</w:t>
       </w:r>
@@ -3366,7 +3376,27 @@
       </w:r>
       <w:proofErr w:type="spellEnd"/>
       <w:r>
-        <w:t>) zawierającą wszystkie dostępne funkcje. Paleta funkcji oraz paleta kontrolek podzielone są na zakładki. Przykłady palet funkcji i kontrolek przedstawiono na.</w:t>
+        <w:t>) zawierającą wszystkie dostępne funkcje. Paleta funkcji oraz</w:t>
+      </w:r>
+      <w:r>
+        <w:t xml:space="preserve"> paleta kontrolek podzielone są</w:t>
+      </w:r>
+      <w:r>
+        <w:br/>
+      </w:r>
+      <w:r>
+        <w:t>na zakładki. Przykłady palet funkcji i kontrolek przedstawiono na</w:t>
+      </w:r>
+      <w:r>
+        <w:t xml:space="preserve"> rysunku 3</w:t>
+      </w:r>
+      <w:r>
+        <w:t>.</w:t>
+      </w:r>
+    </w:p>
+    <w:p>
+      <w:r>
+        <w:br w:type="page"/>
       </w:r>
     </w:p>
     <w:tbl>
@@ -3394,6 +3424,7 @@
           </w:tcPr>
           <w:p>
             <w:r>
+              <w:lastRenderedPageBreak/>
               <w:t>a)</w:t>
             </w:r>
           </w:p>
@@ -3405,7 +3436,6 @@
               <w:rPr>
                 <w:noProof/>
               </w:rPr>
-              <w:lastRenderedPageBreak/>
               <w:drawing>
                 <wp:inline distT="0" distB="0" distL="0" distR="0">
                   <wp:extent cx="1612239" cy="2713939"/>
@@ -3450,7 +3480,6 @@
           </w:tcPr>
           <w:p>
             <w:r>
-              <w:lastRenderedPageBreak/>
               <w:t>b)</w:t>
             </w:r>
           </w:p>
@@ -3462,7 +3491,6 @@
               <w:rPr>
                 <w:noProof/>
               </w:rPr>
-              <w:lastRenderedPageBreak/>
               <w:drawing>
                 <wp:inline distT="0" distB="0" distL="0" distR="0">
                   <wp:extent cx="1626870" cy="2809037"/>
@@ -3515,7 +3543,6 @@
                 <w:ilvl w:val="0"/>
                 <w:numId w:val="20"/>
               </w:numPr>
-              <w:spacing w:line="360" w:lineRule="auto"/>
               <w:jc w:val="center"/>
               <w:rPr>
                 <w:sz w:val="20"/>
@@ -3526,7 +3553,6 @@
               <w:rPr>
                 <w:sz w:val="20"/>
               </w:rPr>
-              <w:lastRenderedPageBreak/>
               <w:t>Widok palety kontrolek (a) oraz palety funkcji (b).</w:t>
             </w:r>
             <w:bookmarkEnd w:id="5"/>
@@ -3534,56 +3560,66 @@
         </w:tc>
       </w:tr>
     </w:tbl>
-    <w:p>
-      <w:pPr>
-        <w:spacing w:line="360" w:lineRule="auto"/>
-        <w:jc w:val="both"/>
-      </w:pPr>
-    </w:p>
-    <w:p>
-      <w:pPr>
-        <w:spacing w:line="360" w:lineRule="auto"/>
+    <w:p/>
+    <w:p>
+      <w:pPr>
         <w:ind w:firstLine="708"/>
-        <w:jc w:val="both"/>
       </w:pPr>
       <w:r>
         <w:t>Najważniejsze skróty klawiaturowe warte zapamiętania to:</w:t>
       </w:r>
     </w:p>
     <w:p>
-      <w:pPr>
-        <w:spacing w:line="360" w:lineRule="auto"/>
-        <w:jc w:val="both"/>
-      </w:pPr>
       <w:proofErr w:type="spellStart"/>
       <w:r>
         <w:t>Ctrl+E</w:t>
       </w:r>
       <w:proofErr w:type="spellEnd"/>
       <w:r>
-        <w:t xml:space="preserve"> – przełączanie aktywnego okna Panel/Diagram,</w:t>
-      </w:r>
-    </w:p>
-    <w:p>
-      <w:pPr>
-        <w:spacing w:line="360" w:lineRule="auto"/>
-        <w:jc w:val="both"/>
-      </w:pPr>
+        <w:tab/>
+      </w:r>
+      <w:r>
+        <w:t>– przełączanie aktywnego okna Panel/Diagram,</w:t>
+      </w:r>
+    </w:p>
+    <w:p>
       <w:proofErr w:type="spellStart"/>
       <w:r>
         <w:t>Ctrl+B</w:t>
       </w:r>
       <w:proofErr w:type="spellEnd"/>
       <w:r>
-        <w:t xml:space="preserve"> – usuwanie uszkodzonych przewodów.</w:t>
-      </w:r>
-    </w:p>
-    <w:p>
-      <w:pPr>
-        <w:spacing w:line="360" w:lineRule="auto"/>
-        <w:jc w:val="both"/>
-      </w:pPr>
-    </w:p>
+        <w:tab/>
+      </w:r>
+      <w:r>
+        <w:t>– usuwanie uszkodzonych przewodów.</w:t>
+      </w:r>
+    </w:p>
+    <w:p>
+      <w:pPr>
+        <w:ind w:left="1695" w:hanging="1695"/>
+      </w:pPr>
+      <w:proofErr w:type="spellStart"/>
+      <w:r>
+        <w:t>Ctrl+Spacja</w:t>
+      </w:r>
+      <w:proofErr w:type="spellEnd"/>
+      <w:r>
+        <w:tab/>
+      </w:r>
+      <w:r>
+        <w:t xml:space="preserve">– szybkie wyszukiwanie w paletach kontrolek i funkcji, tzw. </w:t>
+      </w:r>
+      <w:proofErr w:type="spellStart"/>
+      <w:r>
+        <w:t>Quick</w:t>
+      </w:r>
+      <w:proofErr w:type="spellEnd"/>
+      <w:r>
+        <w:t xml:space="preserve"> Drop (należy znać nazwę wyszukiwanego elementu)</w:t>
+      </w:r>
+    </w:p>
+    <w:p/>
     <w:p>
       <w:pPr>
         <w:pStyle w:val="Akapitzlist"/>
@@ -3591,8 +3627,6 @@
           <w:ilvl w:val="1"/>
           <w:numId w:val="25"/>
         </w:numPr>
-        <w:spacing w:line="360" w:lineRule="auto"/>
-        <w:jc w:val="both"/>
         <w:outlineLvl w:val="1"/>
         <w:rPr>
           <w:b/>
@@ -3609,9 +3643,7 @@
     </w:p>
     <w:p>
       <w:pPr>
-        <w:spacing w:line="360" w:lineRule="auto"/>
         <w:ind w:firstLine="708"/>
-        <w:jc w:val="both"/>
       </w:pPr>
       <w:r>
         <w:t>MAX (</w:t>
@@ -3671,18 +3703,26 @@
       </w:r>
       <w:proofErr w:type="spellStart"/>
       <w:r>
-        <w:t>LabVIEW</w:t>
+        <w:t>La</w:t>
+      </w:r>
+      <w:r>
+        <w:t>bVIEW</w:t>
       </w:r>
       <w:proofErr w:type="spellEnd"/>
       <w:r>
-        <w:t>. Okno programu dzieli się na trzy części: drzewo konfiguracji, okno właściwości oraz okno pomocy ()</w:t>
-      </w:r>
-    </w:p>
-    <w:p>
-      <w:pPr>
-        <w:spacing w:line="360" w:lineRule="auto"/>
-        <w:jc w:val="both"/>
-      </w:pPr>
+        <w:t>. Okno programu dzieli się</w:t>
+      </w:r>
+      <w:r>
+        <w:br/>
+      </w:r>
+      <w:r>
+        <w:t>na trzy części: drzewo konfiguracji, okno właściwości oraz okno pomocy</w:t>
+      </w:r>
+      <w:r>
+        <w:t>.</w:t>
+      </w:r>
+    </w:p>
+    <w:p>
       <w:r>
         <w:rPr>
           <w:noProof/>
@@ -3742,7 +3782,6 @@
           <w:ilvl w:val="0"/>
           <w:numId w:val="20"/>
         </w:numPr>
-        <w:spacing w:line="360" w:lineRule="auto"/>
         <w:jc w:val="center"/>
         <w:rPr>
           <w:sz w:val="20"/>
@@ -3767,16 +3806,12 @@
     </w:p>
     <w:p>
       <w:pPr>
-        <w:spacing w:line="360" w:lineRule="auto"/>
         <w:ind w:firstLine="708"/>
-        <w:jc w:val="both"/>
-      </w:pPr>
-    </w:p>
-    <w:p>
-      <w:pPr>
-        <w:spacing w:line="360" w:lineRule="auto"/>
+      </w:pPr>
+    </w:p>
+    <w:p>
+      <w:pPr>
         <w:ind w:firstLine="708"/>
-        <w:jc w:val="both"/>
       </w:pPr>
       <w:r>
         <w:t xml:space="preserve">Program MAX zapamiętuje wszystkie karty które były podłączone do komputera. Karty pomiarowe DAQ znajdują się w gałęzi </w:t>
@@ -3802,7 +3837,10 @@
         <w:t>e</w:t>
       </w:r>
       <w:r>
-        <w:t xml:space="preserve"> (oraz w systemie) jako </w:t>
+        <w:t xml:space="preserve"> (oraz w </w:t>
+      </w:r>
+      <w:r>
+        <w:t xml:space="preserve">systemie) jako </w:t>
       </w:r>
       <w:proofErr w:type="spellStart"/>
       <w:r>
@@ -3810,7 +3848,13 @@
       </w:r>
       <w:proofErr w:type="spellEnd"/>
       <w:r>
-        <w:t>&gt; gdzie &lt;X&gt; to kolejny wolny numer</w:t>
+        <w:t>&gt; gdzie &lt;X&gt;</w:t>
+      </w:r>
+      <w:r>
+        <w:br/>
+      </w:r>
+      <w:r>
+        <w:t>to kolejny wolny numer</w:t>
       </w:r>
       <w:r>
         <w:t xml:space="preserve">, pierwsza podłączona karta ma domyślną nazwę „Dev1”. </w:t>
@@ -3819,7 +3863,19 @@
         <w:rPr>
           <w:b/>
         </w:rPr>
-        <w:t>Nazwa ta musi być unikalna dla każdego urządzenia!</w:t>
+        <w:t>Nazwa</w:t>
+      </w:r>
+      <w:r>
+        <w:rPr>
+          <w:b/>
+        </w:rPr>
+        <w:br/>
+      </w:r>
+      <w:r>
+        <w:rPr>
+          <w:b/>
+        </w:rPr>
+        <w:t>ta musi być unikalna dla każdego urządzenia!</w:t>
       </w:r>
       <w:r>
         <w:t xml:space="preserve"> Nazwa ta obowiązuje zarówno w programie MAX jak i środowisku </w:t>
@@ -3850,7 +3906,13 @@
         <w:t>ikony</w:t>
       </w:r>
       <w:r>
-        <w:t xml:space="preserve"> urządzenia. Ikona zielona wskazuje urządzenia aktualnie dostępne, ikona biała z czerwonym znakiem „x” urządzenia aktualnie nie podłączone (na </w:t>
+        <w:t xml:space="preserve"> urządzenia. Ikona zielona wskazuje urządzenia aktualnie dostępne, ikona biała z czerwonym znaki</w:t>
+      </w:r>
+      <w:r>
+        <w:t>em „x” urządzenia aktualnie nie</w:t>
+      </w:r>
+      <w:r>
+        <w:t xml:space="preserve">podłączone (na </w:t>
       </w:r>
       <w:r>
         <w:fldChar w:fldCharType="begin"/>
@@ -3882,9 +3944,7 @@
     </w:p>
     <w:p>
       <w:pPr>
-        <w:spacing w:line="360" w:lineRule="auto"/>
         <w:ind w:firstLine="708"/>
-        <w:jc w:val="both"/>
       </w:pPr>
       <w:r>
         <w:t>Nad oknem właściwości znajdują się dostępne akcje dla aktualnie wybranego urządzenia</w:t>
@@ -3913,16 +3973,12 @@
     </w:p>
     <w:p>
       <w:pPr>
-        <w:spacing w:line="360" w:lineRule="auto"/>
         <w:ind w:firstLine="708"/>
-        <w:jc w:val="both"/>
-      </w:pPr>
-    </w:p>
-    <w:p>
-      <w:pPr>
-        <w:spacing w:line="360" w:lineRule="auto"/>
+      </w:pPr>
+    </w:p>
+    <w:p>
+      <w:pPr>
         <w:ind w:firstLine="708"/>
-        <w:jc w:val="both"/>
       </w:pPr>
     </w:p>
     <w:tbl>
@@ -3947,18 +4003,11 @@
             </w:tcBorders>
           </w:tcPr>
           <w:p>
-            <w:pPr>
-              <w:jc w:val="both"/>
-            </w:pPr>
-            <w:r>
-              <w:lastRenderedPageBreak/>
+            <w:r>
               <w:t>a)</w:t>
             </w:r>
           </w:p>
           <w:p>
-            <w:pPr>
-              <w:jc w:val="both"/>
-            </w:pPr>
             <w:r>
               <w:object w:dxaOrig="2235" w:dyaOrig="4170">
                 <v:shapetype id="_x0000_t75" coordsize="21600,21600" o:spt="75" o:preferrelative="t" path="m@4@5l@4@11@9@11@9@5xe" filled="f" stroked="f">
@@ -3980,10 +4029,10 @@
                   <v:path o:extrusionok="f" gradientshapeok="t" o:connecttype="rect"/>
                   <o:lock v:ext="edit" aspectratio="t"/>
                 </v:shapetype>
-                <v:shape id="_x0000_i1025" type="#_x0000_t75" style="width:82.35pt;height:153.8pt" o:ole="">
+                <v:shape id="_x0000_i1025" type="#_x0000_t75" style="width:82.75pt;height:154.2pt" o:ole="">
                   <v:imagedata r:id="rId16" o:title=""/>
                 </v:shape>
-                <o:OLEObject Type="Embed" ProgID="PBrush" ShapeID="_x0000_i1025" DrawAspect="Content" ObjectID="_1501061929" r:id="rId17"/>
+                <o:OLEObject Type="Embed" ProgID="PBrush" ShapeID="_x0000_i1025" DrawAspect="Content" ObjectID="_1504301219" r:id="rId17"/>
               </w:object>
             </w:r>
           </w:p>
@@ -3999,23 +4048,17 @@
             </w:tcBorders>
           </w:tcPr>
           <w:p>
-            <w:pPr>
-              <w:jc w:val="both"/>
-            </w:pPr>
             <w:r>
               <w:t>b)</w:t>
             </w:r>
           </w:p>
           <w:p>
-            <w:pPr>
-              <w:jc w:val="both"/>
-            </w:pPr>
             <w:r>
               <w:object w:dxaOrig="5970" w:dyaOrig="1245">
-                <v:shape id="_x0000_i1026" type="#_x0000_t75" style="width:298.35pt;height:62.2pt" o:ole="">
+                <v:shape id="_x0000_i1026" type="#_x0000_t75" style="width:297.65pt;height:61.8pt" o:ole="">
                   <v:imagedata r:id="rId18" o:title=""/>
                 </v:shape>
-                <o:OLEObject Type="Embed" ProgID="PBrush" ShapeID="_x0000_i1026" DrawAspect="Content" ObjectID="_1501061930" r:id="rId19"/>
+                <o:OLEObject Type="Embed" ProgID="PBrush" ShapeID="_x0000_i1026" DrawAspect="Content" ObjectID="_1504301220" r:id="rId19"/>
               </w:object>
             </w:r>
           </w:p>
@@ -4040,7 +4083,6 @@
                 <w:ilvl w:val="0"/>
                 <w:numId w:val="20"/>
               </w:numPr>
-              <w:spacing w:line="360" w:lineRule="auto"/>
               <w:jc w:val="center"/>
               <w:rPr>
                 <w:sz w:val="20"/>
@@ -4100,9 +4142,7 @@
     </w:tbl>
     <w:p>
       <w:pPr>
-        <w:spacing w:line="360" w:lineRule="auto"/>
         <w:ind w:firstLine="708"/>
-        <w:jc w:val="both"/>
       </w:pPr>
       <w:r>
         <w:t>Najważniejsze opcje to:</w:t>
@@ -4115,8 +4155,7 @@
           <w:ilvl w:val="0"/>
           <w:numId w:val="22"/>
         </w:numPr>
-        <w:spacing w:line="360" w:lineRule="auto"/>
-        <w:jc w:val="both"/>
+        <w:ind w:left="567"/>
       </w:pPr>
       <w:r>
         <w:t>Reset – przywraca ustawienia początkowe urządzenia,</w:t>
@@ -4129,8 +4168,7 @@
           <w:ilvl w:val="0"/>
           <w:numId w:val="22"/>
         </w:numPr>
-        <w:spacing w:line="360" w:lineRule="auto"/>
-        <w:jc w:val="both"/>
+        <w:ind w:left="567"/>
       </w:pPr>
       <w:proofErr w:type="spellStart"/>
       <w:r>
@@ -4156,8 +4194,7 @@
           <w:ilvl w:val="0"/>
           <w:numId w:val="22"/>
         </w:numPr>
-        <w:spacing w:line="360" w:lineRule="auto"/>
-        <w:jc w:val="both"/>
+        <w:ind w:left="567"/>
       </w:pPr>
       <w:r>
         <w:t xml:space="preserve">Test </w:t>
@@ -4187,8 +4224,7 @@
           <w:ilvl w:val="0"/>
           <w:numId w:val="22"/>
         </w:numPr>
-        <w:spacing w:line="360" w:lineRule="auto"/>
-        <w:jc w:val="both"/>
+        <w:ind w:left="567"/>
       </w:pPr>
       <w:proofErr w:type="spellStart"/>
       <w:r>
@@ -4229,14 +4265,21 @@
       </w:r>
       <w:proofErr w:type="spellEnd"/>
       <w:r>
-        <w:t xml:space="preserve">, zadanie pomiarowe tworzy się za pomocą kreatora.  </w:t>
-      </w:r>
-    </w:p>
-    <w:p>
-      <w:pPr>
-        <w:spacing w:line="360" w:lineRule="auto"/>
+        <w:t>, zadanie pom</w:t>
+      </w:r>
+      <w:r>
+        <w:t>iarowe tworzy się</w:t>
+      </w:r>
+      <w:r>
+        <w:br/>
+      </w:r>
+      <w:r>
+        <w:t xml:space="preserve">za pomocą kreatora.  </w:t>
+      </w:r>
+    </w:p>
+    <w:p>
+      <w:pPr>
         <w:ind w:firstLine="708"/>
-        <w:jc w:val="both"/>
       </w:pPr>
       <w:r>
         <w:t>Widok okna testowego dla karty USB-6210 został przedstawiony</w:t>
@@ -4260,7 +4303,13 @@
         <w:fldChar w:fldCharType="end"/>
       </w:r>
       <w:r>
-        <w:t>. Karta ta posiada trzy moduły:</w:t>
+        <w:t>. Karta</w:t>
+      </w:r>
+      <w:r>
+        <w:br/>
+      </w:r>
+      <w:r>
+        <w:t>ta posiada trzy moduły:</w:t>
       </w:r>
     </w:p>
     <w:p>
@@ -4270,9 +4319,7 @@
           <w:ilvl w:val="0"/>
           <w:numId w:val="23"/>
         </w:numPr>
-        <w:spacing w:line="360" w:lineRule="auto"/>
         <w:ind w:left="567"/>
-        <w:jc w:val="both"/>
       </w:pPr>
       <w:r>
         <w:t>moduł wejść analogowych,</w:t>
@@ -4285,9 +4332,7 @@
           <w:ilvl w:val="0"/>
           <w:numId w:val="23"/>
         </w:numPr>
-        <w:spacing w:line="360" w:lineRule="auto"/>
         <w:ind w:left="567"/>
-        <w:jc w:val="both"/>
       </w:pPr>
       <w:r>
         <w:t>moduł wejść wyjść cyfrowych,</w:t>
@@ -4300,26 +4345,19 @@
           <w:ilvl w:val="0"/>
           <w:numId w:val="23"/>
         </w:numPr>
-        <w:spacing w:line="360" w:lineRule="auto"/>
         <w:ind w:left="567"/>
-        <w:jc w:val="both"/>
       </w:pPr>
       <w:r>
         <w:t>moduł licznikowy.</w:t>
       </w:r>
     </w:p>
     <w:p>
-      <w:pPr>
-        <w:spacing w:line="360" w:lineRule="auto"/>
-        <w:jc w:val="both"/>
-      </w:pPr>
       <w:r>
         <w:t>Poza tymi typami dostępne są także w innych kartach moduły jak: wyjścia analogowe, dedykowane moduły obsługi czujników (termopary, tensometry, inne)</w:t>
       </w:r>
     </w:p>
     <w:p>
       <w:pPr>
-        <w:spacing w:line="360" w:lineRule="auto"/>
         <w:jc w:val="center"/>
       </w:pPr>
       <w:r>
@@ -4381,7 +4419,6 @@
           <w:ilvl w:val="0"/>
           <w:numId w:val="20"/>
         </w:numPr>
-        <w:spacing w:line="360" w:lineRule="auto"/>
         <w:jc w:val="center"/>
         <w:rPr>
           <w:sz w:val="20"/>
@@ -4398,9 +4435,7 @@
     </w:p>
     <w:p>
       <w:pPr>
-        <w:spacing w:line="360" w:lineRule="auto"/>
         <w:ind w:firstLine="708"/>
-        <w:jc w:val="both"/>
       </w:pPr>
     </w:p>
     <w:p>
@@ -4410,8 +4445,6 @@
           <w:ilvl w:val="1"/>
           <w:numId w:val="25"/>
         </w:numPr>
-        <w:spacing w:line="360" w:lineRule="auto"/>
-        <w:jc w:val="both"/>
         <w:outlineLvl w:val="1"/>
         <w:rPr>
           <w:b/>
@@ -4428,9 +4461,7 @@
     </w:p>
     <w:p>
       <w:pPr>
-        <w:spacing w:line="360" w:lineRule="auto"/>
         <w:ind w:firstLine="708"/>
-        <w:jc w:val="both"/>
       </w:pPr>
       <w:r>
         <w:t>Zadanie pomiarowe (</w:t>
@@ -4488,11 +4519,15 @@
     </w:p>
     <w:p>
       <w:pPr>
-        <w:spacing w:line="360" w:lineRule="auto"/>
-        <w:jc w:val="both"/>
-      </w:pPr>
-      <w:r>
-        <w:t>- w pierwszym kroku wybór jest pomiędzy generowaniem lub akwizycją sygnału,</w:t>
+        <w:pStyle w:val="Akapitzlist"/>
+        <w:numPr>
+          <w:ilvl w:val="0"/>
+          <w:numId w:val="27"/>
+        </w:numPr>
+        <w:ind w:left="567"/>
+      </w:pPr>
+      <w:r>
+        <w:t>w pierwszym kroku wybór jest pomiędzy generowaniem lub akwizycją sygnału,</w:t>
       </w:r>
       <w:r>
         <w:t xml:space="preserve"> oraz typem (analogowy, analogowy dedykowany dla określonego typu czujnika, cyfrowy, licznikowy),</w:t>
@@ -4500,32 +4535,59 @@
     </w:p>
     <w:p>
       <w:pPr>
-        <w:spacing w:line="360" w:lineRule="auto"/>
-        <w:jc w:val="both"/>
-      </w:pPr>
-      <w:r>
-        <w:t>- w drugim kroku wybieramy dostępne wejścia wszystkich kart znajdujących się w systemie, możemy zaznaczyć jedno wejście lub kilka (trzymając przycisk SHIFT zaznaczamy kolejne wejścia np. od ai2 do ai5, trzymając CTRL zaznaczamy wybrane wejścia np. ai1, ai4, ai5),</w:t>
-      </w:r>
-    </w:p>
-    <w:p>
-      <w:pPr>
-        <w:spacing w:line="360" w:lineRule="auto"/>
-        <w:jc w:val="both"/>
-      </w:pPr>
-      <w:r>
-        <w:t>- w trzecim kroku (program MAX) nadajemy nazwę, która będzie identyfikowała zadanie,</w:t>
-      </w:r>
-    </w:p>
-    <w:p>
-      <w:pPr>
-        <w:spacing w:line="360" w:lineRule="auto"/>
-        <w:jc w:val="both"/>
-      </w:pPr>
-      <w:r>
-        <w:t>- w czwartym kroku konfigurujemy typ oraz parametry takiej jak zakres pomiarowy, typ pomiaru (unipolarny, różnicowy), przetwornik (skalę), typ okna, liczbę próbek w oknie, częstotliwość akwizycji (częstotliwość akwizycji razy liczba próbek daje w wyniku rozmiar okna akwizycji), nazwy dla wszystkich kanałów, w zaawansowanych opcjach można konfigurować synchronizację urządzeń DAQ oraz parametry automatycznego logowania do pliku TDMS.</w:t>
-      </w:r>
-      <w:r>
-        <w:t xml:space="preserve"> Widok podstawowego okna konfiguracji przedstawiono na </w:t>
+        <w:pStyle w:val="Akapitzlist"/>
+        <w:numPr>
+          <w:ilvl w:val="0"/>
+          <w:numId w:val="27"/>
+        </w:numPr>
+        <w:ind w:left="567"/>
+      </w:pPr>
+      <w:r>
+        <w:t>w drugim kroku wybieramy dostępne wejścia w</w:t>
+      </w:r>
+      <w:r>
+        <w:t>szystkich kart znajdujących się</w:t>
+      </w:r>
+      <w:r>
+        <w:br/>
+      </w:r>
+      <w:r>
+        <w:t>w systemie, możemy zaznaczyć jedno wejście lub kilka (trzymając przycisk SHIFT zaznaczamy kolejne wejścia np. od ai2 do ai5, trzymając CTRL zaznaczamy wybrane wejścia np. ai1, ai4, ai5),</w:t>
+      </w:r>
+    </w:p>
+    <w:p>
+      <w:pPr>
+        <w:pStyle w:val="Akapitzlist"/>
+        <w:numPr>
+          <w:ilvl w:val="0"/>
+          <w:numId w:val="27"/>
+        </w:numPr>
+        <w:ind w:left="567"/>
+      </w:pPr>
+      <w:r>
+        <w:t>w trzecim kroku (program MAX) nadajemy nazwę, która będzie identyfikowała zadanie,</w:t>
+      </w:r>
+    </w:p>
+    <w:p>
+      <w:pPr>
+        <w:pStyle w:val="Akapitzlist"/>
+        <w:numPr>
+          <w:ilvl w:val="0"/>
+          <w:numId w:val="27"/>
+        </w:numPr>
+        <w:ind w:left="567"/>
+      </w:pPr>
+      <w:r>
+        <w:t xml:space="preserve">w czwartym kroku konfigurujemy typ oraz parametry takiej jak zakres pomiarowy, typ pomiaru (unipolarny, różnicowy), przetwornik (skalę), typ okna, liczbę próbek w oknie, </w:t>
+      </w:r>
+      <w:r>
+        <w:lastRenderedPageBreak/>
+        <w:t>częstotliwość akwizycji (częstotliwość akwizycji razy liczba próbek daje w wyniku rozmiar okna akwizycji), nazwy dla wszystkich kanałów, w zaawansowanych opcjach można konfigurować synchronizację urządzeń DAQ oraz parametry automatycznego logowania do pliku TDMS.</w:t>
+      </w:r>
+    </w:p>
+    <w:p>
+      <w:r>
+        <w:t xml:space="preserve">Widok podstawowego okna konfiguracji przedstawiono na </w:t>
       </w:r>
       <w:r>
         <w:fldChar w:fldCharType="begin"/>
@@ -4548,14 +4610,12 @@
     </w:p>
     <w:p>
       <w:pPr>
-        <w:spacing w:line="360" w:lineRule="auto"/>
         <w:jc w:val="center"/>
       </w:pPr>
       <w:r>
         <w:rPr>
           <w:noProof/>
         </w:rPr>
-        <w:lastRenderedPageBreak/>
         <w:drawing>
           <wp:inline distT="0" distB="0" distL="0" distR="0">
             <wp:extent cx="3024073" cy="2256813"/>
@@ -4610,7 +4670,6 @@
           <w:ilvl w:val="0"/>
           <w:numId w:val="20"/>
         </w:numPr>
-        <w:spacing w:line="360" w:lineRule="auto"/>
         <w:jc w:val="center"/>
         <w:rPr>
           <w:sz w:val="20"/>
@@ -4625,12 +4684,7 @@
       </w:r>
       <w:bookmarkEnd w:id="13"/>
     </w:p>
-    <w:p>
-      <w:pPr>
-        <w:spacing w:line="360" w:lineRule="auto"/>
-        <w:jc w:val="both"/>
-      </w:pPr>
-    </w:p>
+    <w:p/>
     <w:p>
       <w:pPr>
         <w:pStyle w:val="Akapitzlist"/>
@@ -4638,8 +4692,6 @@
           <w:ilvl w:val="0"/>
           <w:numId w:val="25"/>
         </w:numPr>
-        <w:spacing w:line="360" w:lineRule="auto"/>
-        <w:jc w:val="both"/>
         <w:outlineLvl w:val="0"/>
         <w:rPr>
           <w:b/>
@@ -4661,8 +4713,6 @@
           <w:ilvl w:val="1"/>
           <w:numId w:val="25"/>
         </w:numPr>
-        <w:spacing w:line="360" w:lineRule="auto"/>
-        <w:jc w:val="both"/>
         <w:outlineLvl w:val="1"/>
         <w:rPr>
           <w:b/>
@@ -4679,7 +4729,7 @@
     </w:p>
     <w:p>
       <w:pPr>
-        <w:spacing w:after="120" w:line="360" w:lineRule="auto"/>
+        <w:spacing w:after="120"/>
         <w:rPr>
           <w:sz w:val="22"/>
           <w:szCs w:val="22"/>
@@ -4690,19 +4740,24 @@
           <w:sz w:val="22"/>
           <w:szCs w:val="22"/>
         </w:rPr>
-        <w:t>- Oprogramowanie narzędziowe MAX</w:t>
-      </w:r>
-      <w:r>
-        <w:rPr>
-          <w:sz w:val="22"/>
+        <w:t xml:space="preserve">- </w:t>
+      </w:r>
+      <w:r>
+        <w:rPr>
           <w:szCs w:val="22"/>
         </w:rPr>
+        <w:t>Oprogramowanie narzędziowe MAX</w:t>
+      </w:r>
+      <w:r>
+        <w:rPr>
+          <w:szCs w:val="22"/>
+        </w:rPr>
         <w:t>,</w:t>
       </w:r>
     </w:p>
     <w:p>
       <w:pPr>
-        <w:spacing w:after="120" w:line="360" w:lineRule="auto"/>
+        <w:spacing w:after="120"/>
         <w:rPr>
           <w:sz w:val="22"/>
           <w:szCs w:val="22"/>
@@ -4716,8 +4771,6 @@
           <w:ilvl w:val="1"/>
           <w:numId w:val="25"/>
         </w:numPr>
-        <w:spacing w:line="360" w:lineRule="auto"/>
-        <w:jc w:val="both"/>
         <w:outlineLvl w:val="1"/>
         <w:rPr>
           <w:b/>
@@ -4733,9 +4786,6 @@
       <w:bookmarkEnd w:id="16"/>
     </w:p>
     <w:p>
-      <w:pPr>
-        <w:spacing w:line="360" w:lineRule="auto"/>
-      </w:pPr>
       <w:r>
         <w:t xml:space="preserve">- </w:t>
       </w:r>
@@ -4747,17 +4797,11 @@
       </w:r>
     </w:p>
     <w:p>
-      <w:pPr>
-        <w:spacing w:line="360" w:lineRule="auto"/>
-      </w:pPr>
       <w:r>
         <w:t>- Symulowana karta pomiarowa NI USB-6210,</w:t>
       </w:r>
     </w:p>
     <w:p>
-      <w:pPr>
-        <w:spacing w:line="360" w:lineRule="auto"/>
-      </w:pPr>
       <w:r>
         <w:t xml:space="preserve"> </w:t>
       </w:r>
@@ -4769,8 +4813,6 @@
           <w:ilvl w:val="1"/>
           <w:numId w:val="25"/>
         </w:numPr>
-        <w:spacing w:line="360" w:lineRule="auto"/>
-        <w:jc w:val="both"/>
         <w:outlineLvl w:val="1"/>
         <w:rPr>
           <w:b/>
@@ -4795,9 +4837,7 @@
           <w:tab w:val="clear" w:pos="720"/>
           <w:tab w:val="num" w:pos="360"/>
         </w:tabs>
-        <w:spacing w:line="360" w:lineRule="auto"/>
         <w:ind w:left="360"/>
-        <w:jc w:val="both"/>
         <w:rPr>
           <w:lang w:val="en-US"/>
         </w:rPr>
@@ -4841,8 +4881,6 @@
     </w:p>
     <w:p>
       <w:pPr>
-        <w:spacing w:line="360" w:lineRule="auto"/>
-        <w:jc w:val="both"/>
         <w:rPr>
           <w:lang w:val="en-US"/>
         </w:rPr>
@@ -4850,8 +4888,6 @@
     </w:p>
     <w:p>
       <w:pPr>
-        <w:spacing w:line="360" w:lineRule="auto"/>
-        <w:jc w:val="both"/>
         <w:rPr>
           <w:lang w:val="en-US"/>
         </w:rPr>
@@ -4864,8 +4900,6 @@
           <w:ilvl w:val="0"/>
           <w:numId w:val="25"/>
         </w:numPr>
-        <w:spacing w:line="360" w:lineRule="auto"/>
-        <w:jc w:val="both"/>
         <w:outlineLvl w:val="0"/>
         <w:rPr>
           <w:b/>
@@ -4888,7 +4922,6 @@
     </w:p>
     <w:p>
       <w:pPr>
-        <w:spacing w:line="360" w:lineRule="auto"/>
         <w:ind w:left="360"/>
       </w:pPr>
       <w:r>
@@ -4905,9 +4938,7 @@
           <w:tab w:val="clear" w:pos="1068"/>
           <w:tab w:val="num" w:pos="360"/>
         </w:tabs>
-        <w:spacing w:line="360" w:lineRule="auto"/>
         <w:ind w:left="360"/>
-        <w:jc w:val="both"/>
       </w:pPr>
       <w:r>
         <w:t>Sprawdzenie działan</w:t>
@@ -4918,19 +4949,16 @@
     </w:p>
     <w:p>
       <w:pPr>
-        <w:spacing w:line="360" w:lineRule="auto"/>
         <w:ind w:left="360"/>
-        <w:jc w:val="both"/>
-      </w:pPr>
-      <w:r>
+      </w:pPr>
+      <w:r>
+        <w:lastRenderedPageBreak/>
         <w:t>- podpiąć kartę DAQ i zaczekać na jej zgłoszenie w systemie,</w:t>
       </w:r>
     </w:p>
     <w:p>
       <w:pPr>
-        <w:spacing w:line="360" w:lineRule="auto"/>
         <w:ind w:left="360"/>
-        <w:jc w:val="both"/>
       </w:pPr>
       <w:r>
         <w:t>- uruchomić program MAX jeśli nie jest jeszcze uruchomiony,</w:t>
@@ -4938,9 +4966,7 @@
     </w:p>
     <w:p>
       <w:pPr>
-        <w:spacing w:line="360" w:lineRule="auto"/>
         <w:ind w:left="360"/>
-        <w:jc w:val="both"/>
       </w:pPr>
       <w:r>
         <w:t>- zaczekać na zgłoszenie karty DAQ w programie MAX</w:t>
@@ -4951,9 +4977,7 @@
     </w:p>
     <w:p>
       <w:pPr>
-        <w:spacing w:line="360" w:lineRule="auto"/>
         <w:ind w:left="360"/>
-        <w:jc w:val="both"/>
       </w:pPr>
       <w:r>
         <w:t>- odczytać nazwę, pod jaką karta zgłosiła się w systemie,</w:t>
@@ -4961,9 +4985,7 @@
     </w:p>
     <w:p>
       <w:pPr>
-        <w:spacing w:line="360" w:lineRule="auto"/>
         <w:ind w:left="360"/>
-        <w:jc w:val="both"/>
       </w:pPr>
       <w:r>
         <w:t>- zmienić nazwę na „</w:t>
@@ -4979,9 +5001,7 @@
     </w:p>
     <w:p>
       <w:pPr>
-        <w:spacing w:line="360" w:lineRule="auto"/>
         <w:ind w:left="360"/>
-        <w:jc w:val="both"/>
       </w:pPr>
       <w:r>
         <w:t>- wykonać reset karty,</w:t>
@@ -4997,9 +5017,7 @@
           <w:tab w:val="clear" w:pos="1068"/>
           <w:tab w:val="num" w:pos="360"/>
         </w:tabs>
-        <w:spacing w:line="360" w:lineRule="auto"/>
         <w:ind w:left="360"/>
-        <w:jc w:val="both"/>
       </w:pPr>
       <w:r>
         <w:t>Zapoznanie się z możliwościami symulacji kart pomiarowych w NI MAX:</w:t>
@@ -5007,12 +5025,9 @@
     </w:p>
     <w:p>
       <w:pPr>
-        <w:spacing w:line="360" w:lineRule="auto"/>
         <w:ind w:left="360"/>
-        <w:jc w:val="both"/>
-      </w:pPr>
-      <w:r>
-        <w:lastRenderedPageBreak/>
+      </w:pPr>
+      <w:r>
         <w:t xml:space="preserve">- sprawdzić jakie moduły posiada karta (Test </w:t>
       </w:r>
       <w:proofErr w:type="spellStart"/>
@@ -5026,9 +5041,7 @@
     </w:p>
     <w:p>
       <w:pPr>
-        <w:spacing w:line="360" w:lineRule="auto"/>
         <w:ind w:left="360"/>
-        <w:jc w:val="both"/>
       </w:pPr>
       <w:r>
         <w:t>- sprawdzić jak działają poszczególne moduły we współpracy z generatorem,</w:t>
@@ -5036,9 +5049,7 @@
     </w:p>
     <w:p>
       <w:pPr>
-        <w:spacing w:line="360" w:lineRule="auto"/>
         <w:ind w:left="360"/>
-        <w:jc w:val="both"/>
       </w:pPr>
       <w:r>
         <w:t xml:space="preserve">- zapisać najlepsze </w:t>
@@ -5047,7 +5058,13 @@
         <w:t>ustawienia akwizycji dla kanału AI1</w:t>
       </w:r>
       <w:r>
-        <w:t xml:space="preserve"> (częstotliwość próbkowania oraz liczba próbek)</w:t>
+        <w:t xml:space="preserve"> (częstotliwość próbkowania</w:t>
+      </w:r>
+      <w:r>
+        <w:br/>
+      </w:r>
+      <w:r>
+        <w:t>oraz liczba próbek)</w:t>
       </w:r>
       <w:r>
         <w:t>,</w:t>
@@ -5063,9 +5080,7 @@
           <w:tab w:val="clear" w:pos="1068"/>
           <w:tab w:val="num" w:pos="360"/>
         </w:tabs>
-        <w:spacing w:line="360" w:lineRule="auto"/>
         <w:ind w:left="360"/>
-        <w:jc w:val="both"/>
       </w:pPr>
       <w:r>
         <w:t>Symulacja działania karty DAQ w systemie:</w:t>
@@ -5073,9 +5088,7 @@
     </w:p>
     <w:p>
       <w:pPr>
-        <w:spacing w:line="360" w:lineRule="auto"/>
         <w:ind w:left="360"/>
-        <w:jc w:val="both"/>
       </w:pPr>
       <w:r>
         <w:t>- skonfigurować wirtualna kartę NI USB-6210,</w:t>
@@ -5083,9 +5096,7 @@
     </w:p>
     <w:p>
       <w:pPr>
-        <w:spacing w:line="360" w:lineRule="auto"/>
         <w:ind w:left="360"/>
-        <w:jc w:val="both"/>
       </w:pPr>
       <w:r>
         <w:t>- zmienić nazwę karty na „</w:t>
@@ -5101,9 +5112,7 @@
     </w:p>
     <w:p>
       <w:pPr>
-        <w:spacing w:line="360" w:lineRule="auto"/>
         <w:ind w:left="360"/>
-        <w:jc w:val="both"/>
       </w:pPr>
       <w:r>
         <w:t xml:space="preserve">- przeprowadzić test karty (Test </w:t>
@@ -5119,9 +5128,7 @@
     </w:p>
     <w:p>
       <w:pPr>
-        <w:spacing w:line="360" w:lineRule="auto"/>
         <w:ind w:left="360"/>
-        <w:jc w:val="both"/>
       </w:pPr>
       <w:r>
         <w:t>- sprawdzić jaki sygnał jest symulowany na wejściach analogowych,</w:t>
@@ -5129,9 +5136,7 @@
     </w:p>
     <w:p>
       <w:pPr>
-        <w:spacing w:line="360" w:lineRule="auto"/>
         <w:ind w:left="360"/>
-        <w:jc w:val="both"/>
       </w:pPr>
       <w:r>
         <w:t>- zapisać najlepsze ustawienia akwizycji dla kanału analogowego</w:t>
@@ -5150,9 +5155,7 @@
           <w:tab w:val="clear" w:pos="1068"/>
           <w:tab w:val="num" w:pos="360"/>
         </w:tabs>
-        <w:spacing w:line="360" w:lineRule="auto"/>
         <w:ind w:left="360"/>
-        <w:jc w:val="both"/>
       </w:pPr>
       <w:r>
         <w:t>Metody t</w:t>
@@ -5179,9 +5182,7 @@
     </w:p>
     <w:p>
       <w:pPr>
-        <w:spacing w:line="360" w:lineRule="auto"/>
         <w:ind w:left="360"/>
-        <w:jc w:val="both"/>
       </w:pPr>
       <w:r>
         <w:t>- z</w:t>
@@ -5206,9 +5207,7 @@
     </w:p>
     <w:p>
       <w:pPr>
-        <w:spacing w:line="360" w:lineRule="auto"/>
         <w:ind w:left="360"/>
-        <w:jc w:val="both"/>
       </w:pPr>
       <w:r>
         <w:t>- za pomocą kreatora przygotować zadanie pomiarowe odczytu kanału analogowego dla symulowanej karty DAQ (nazwa zadania „</w:t>
@@ -5240,9 +5239,7 @@
           <w:tab w:val="clear" w:pos="1068"/>
           <w:tab w:val="num" w:pos="360"/>
         </w:tabs>
-        <w:spacing w:line="360" w:lineRule="auto"/>
         <w:ind w:left="360"/>
-        <w:jc w:val="both"/>
       </w:pPr>
       <w:r>
         <w:t>Metody tworzenia skal dla czujników wielkości fizycznych z wyjściem analogowym</w:t>
@@ -5250,9 +5247,7 @@
     </w:p>
     <w:p>
       <w:pPr>
-        <w:spacing w:line="360" w:lineRule="auto"/>
         <w:ind w:left="360"/>
-        <w:jc w:val="both"/>
       </w:pPr>
       <w:r>
         <w:t>- przygotować skalę przeliczającą napięcie na wejściu AI0 karty DAQ na wartość temperatury</w:t>
@@ -5287,9 +5282,7 @@
     </w:p>
     <w:p>
       <w:pPr>
-        <w:spacing w:line="360" w:lineRule="auto"/>
         <w:ind w:left="360"/>
-        <w:jc w:val="both"/>
       </w:pPr>
       <w:r>
         <w:t xml:space="preserve">- za pomocą kreatora przygotować zadanie pomiarowe odczytu temperatury z kanału AI0 w trybie </w:t>
@@ -5322,13 +5315,9 @@
       </w:r>
     </w:p>
     <w:p>
-      <w:pPr>
-        <w:spacing w:line="360" w:lineRule="auto"/>
-        <w:jc w:val="both"/>
-        <w:rPr>
-          <w:b/>
-        </w:rPr>
-      </w:pPr>
+      <w:r>
+        <w:br w:type="page"/>
+      </w:r>
     </w:p>
     <w:p>
       <w:pPr>
@@ -5337,8 +5326,6 @@
           <w:ilvl w:val="0"/>
           <w:numId w:val="25"/>
         </w:numPr>
-        <w:spacing w:line="360" w:lineRule="auto"/>
-        <w:jc w:val="both"/>
         <w:outlineLvl w:val="0"/>
         <w:rPr>
           <w:b/>
@@ -5349,6 +5336,7 @@
         <w:rPr>
           <w:b/>
         </w:rPr>
+        <w:lastRenderedPageBreak/>
         <w:t xml:space="preserve">PRZYKŁAD REALIZACJI ZADANIA </w:t>
       </w:r>
       <w:r>
@@ -5360,9 +5348,6 @@
       <w:bookmarkEnd w:id="19"/>
     </w:p>
     <w:p>
-      <w:pPr>
-        <w:spacing w:line="360" w:lineRule="auto"/>
-      </w:pPr>
       <w:r>
         <w:t xml:space="preserve">W tej części zadania należy zasymulować kartę </w:t>
       </w:r>
@@ -5371,9 +5356,6 @@
       </w:r>
     </w:p>
     <w:p>
-      <w:pPr>
-        <w:spacing w:line="360" w:lineRule="auto"/>
-      </w:pPr>
       <w:r>
         <w:t xml:space="preserve">- PPM </w:t>
       </w:r>
@@ -5393,9 +5375,6 @@
       </w:r>
     </w:p>
     <w:p>
-      <w:pPr>
-        <w:spacing w:line="360" w:lineRule="auto"/>
-      </w:pPr>
       <w:r>
         <w:rPr>
           <w:noProof/>
@@ -5449,7 +5428,6 @@
     </w:p>
     <w:p>
       <w:pPr>
-        <w:spacing w:line="360" w:lineRule="auto"/>
         <w:rPr>
           <w:lang w:val="en-GB"/>
         </w:rPr>
@@ -5513,14 +5491,10 @@
       </w:r>
     </w:p>
     <w:p>
-      <w:pPr>
-        <w:spacing w:line="360" w:lineRule="auto"/>
-      </w:pPr>
       <w:r>
         <w:rPr>
           <w:noProof/>
         </w:rPr>
-        <w:lastRenderedPageBreak/>
         <w:drawing>
           <wp:inline distT="0" distB="0" distL="0" distR="0">
             <wp:extent cx="3601974" cy="2156485"/>
@@ -5569,9 +5543,6 @@
       </w:r>
     </w:p>
     <w:p>
-      <w:pPr>
-        <w:spacing w:line="360" w:lineRule="auto"/>
-      </w:pPr>
       <w:r>
         <w:t>- w typie M (</w:t>
       </w:r>
@@ -5600,9 +5571,6 @@
       </w:r>
     </w:p>
     <w:p>
-      <w:pPr>
-        <w:spacing w:line="360" w:lineRule="auto"/>
-      </w:pPr>
       <w:r>
         <w:rPr>
           <w:noProof/>
@@ -5655,17 +5623,20 @@
       </w:r>
     </w:p>
     <w:p>
-      <w:pPr>
-        <w:spacing w:line="360" w:lineRule="auto"/>
-      </w:pPr>
-      <w:r>
-        <w:t>- Zatwierdzić wybór OK. i zaczekać na zainstalowanie sterowników karty i pojawienie się w programie MAX</w:t>
-      </w:r>
-    </w:p>
-    <w:p>
-      <w:pPr>
-        <w:spacing w:line="360" w:lineRule="auto"/>
-      </w:pPr>
+      <w:r>
+        <w:t>- Zatwierdzić wybór OK. i zaczekać na zainstalowanie ste</w:t>
+      </w:r>
+      <w:r>
+        <w:t>rowników karty i pojawienie się</w:t>
+      </w:r>
+      <w:r>
+        <w:br/>
+      </w:r>
+      <w:r>
+        <w:t>w programie MAX</w:t>
+      </w:r>
+    </w:p>
+    <w:p>
       <w:r>
         <w:t>- zmienić nazwę nowej karty na „</w:t>
       </w:r>
@@ -5679,9 +5650,6 @@
       </w:r>
     </w:p>
     <w:p>
-      <w:pPr>
-        <w:spacing w:line="360" w:lineRule="auto"/>
-      </w:pPr>
       <w:r>
         <w:t xml:space="preserve"> </w:t>
       </w:r>
@@ -5693,8 +5661,6 @@
           <w:ilvl w:val="0"/>
           <w:numId w:val="25"/>
         </w:numPr>
-        <w:spacing w:line="360" w:lineRule="auto"/>
-        <w:jc w:val="both"/>
         <w:outlineLvl w:val="0"/>
         <w:rPr>
           <w:b/>
@@ -5705,15 +5671,12 @@
         <w:rPr>
           <w:b/>
         </w:rPr>
+        <w:lastRenderedPageBreak/>
         <w:t>RAPORT</w:t>
       </w:r>
       <w:bookmarkEnd w:id="20"/>
     </w:p>
     <w:p>
-      <w:pPr>
-        <w:spacing w:line="360" w:lineRule="auto"/>
-        <w:jc w:val="both"/>
-      </w:pPr>
       <w:r>
         <w:t>Raport</w:t>
       </w:r>
@@ -5727,14 +5690,19 @@
         <w:t>powinien zawierać</w:t>
       </w:r>
       <w:r>
-        <w:t xml:space="preserve"> opis kolejnych czynności wykonywanych w trakcie realizacji ćwiczenia, zrzuty ekranu dokumentujące wykonane kroki oraz zanotowane parametry konfiguracyjne kart DAQ (mogą być zawarte w tabeli)</w:t>
-      </w:r>
-    </w:p>
-    <w:p>
-      <w:pPr>
-        <w:spacing w:line="360" w:lineRule="auto"/>
-        <w:jc w:val="both"/>
-      </w:pPr>
+        <w:t xml:space="preserve"> opis kolejnych czynności wykonywanych w trakcie realizacji ćwiczenia, zrzuty ekranu dokumentujące wykonane kroki oraz zanotowane parametry konfigurac</w:t>
+      </w:r>
+      <w:r>
+        <w:t>yjne kart DAQ (mogą być zawarte</w:t>
+      </w:r>
+      <w:r>
+        <w:br/>
+      </w:r>
+      <w:r>
+        <w:t>w tabeli)</w:t>
+      </w:r>
+    </w:p>
+    <w:p>
       <w:r>
         <w:t xml:space="preserve"> </w:t>
       </w:r>
@@ -5746,8 +5714,6 @@
           <w:ilvl w:val="0"/>
           <w:numId w:val="25"/>
         </w:numPr>
-        <w:spacing w:line="360" w:lineRule="auto"/>
-        <w:jc w:val="both"/>
         <w:outlineLvl w:val="0"/>
         <w:rPr>
           <w:b/>
@@ -5763,9 +5729,6 @@
       <w:bookmarkEnd w:id="21"/>
     </w:p>
     <w:p>
-      <w:pPr>
-        <w:spacing w:line="360" w:lineRule="auto"/>
-      </w:pPr>
       <w:r>
         <w:t xml:space="preserve">1. </w:t>
       </w:r>
@@ -5777,51 +5740,31 @@
       </w:r>
     </w:p>
     <w:p>
-      <w:pPr>
-        <w:spacing w:line="360" w:lineRule="auto"/>
-      </w:pPr>
       <w:r>
         <w:t>2. Porównać funkcjonalność klasycznych i wirtualnych przyrządów pomiarowych.</w:t>
       </w:r>
     </w:p>
     <w:p>
-      <w:pPr>
-        <w:spacing w:line="360" w:lineRule="auto"/>
-      </w:pPr>
       <w:r>
         <w:t>3. Omówić podstawowe elementy oraz funkcjonalność struktury pliku VI .</w:t>
       </w:r>
     </w:p>
     <w:p>
-      <w:pPr>
-        <w:spacing w:line="360" w:lineRule="auto"/>
-      </w:pPr>
       <w:r>
         <w:t>4. Czy jest wymagane tworzenie dedykowanej ikony dla każdego VI?</w:t>
       </w:r>
     </w:p>
     <w:p>
-      <w:pPr>
-        <w:spacing w:line="360" w:lineRule="auto"/>
-      </w:pPr>
-      <w:r>
-        <w:lastRenderedPageBreak/>
+      <w:r>
         <w:t>5. Podać możliwe powody oraz zalety tworzenia symulowanych kart DAQ.</w:t>
       </w:r>
     </w:p>
     <w:p>
-      <w:pPr>
-        <w:spacing w:line="360" w:lineRule="auto"/>
-      </w:pPr>
       <w:r>
         <w:t>6. Jaki sygnał jest na wejściu symulowanej karty DAQ.</w:t>
       </w:r>
     </w:p>
-    <w:p>
-      <w:pPr>
-        <w:spacing w:line="360" w:lineRule="auto"/>
-      </w:pPr>
-    </w:p>
+    <w:p/>
     <w:p>
       <w:pPr>
         <w:pStyle w:val="Nagwek1"/>
@@ -5847,9 +5790,7 @@
           <w:tab w:val="clear" w:pos="720"/>
           <w:tab w:val="num" w:pos="360"/>
         </w:tabs>
-        <w:spacing w:line="360" w:lineRule="auto"/>
         <w:ind w:left="360"/>
-        <w:jc w:val="both"/>
       </w:pPr>
       <w:proofErr w:type="spellStart"/>
       <w:r>
@@ -5894,9 +5835,7 @@
           <w:tab w:val="clear" w:pos="720"/>
           <w:tab w:val="num" w:pos="360"/>
         </w:tabs>
-        <w:spacing w:line="360" w:lineRule="auto"/>
         <w:ind w:left="360"/>
-        <w:jc w:val="both"/>
       </w:pPr>
       <w:proofErr w:type="spellStart"/>
       <w:r>
@@ -5941,9 +5880,7 @@
           <w:tab w:val="clear" w:pos="720"/>
           <w:tab w:val="num" w:pos="360"/>
         </w:tabs>
-        <w:spacing w:line="360" w:lineRule="auto"/>
         <w:ind w:left="360"/>
-        <w:jc w:val="both"/>
       </w:pPr>
       <w:proofErr w:type="spellStart"/>
       <w:r>
@@ -5988,9 +5925,7 @@
           <w:tab w:val="clear" w:pos="720"/>
           <w:tab w:val="num" w:pos="360"/>
         </w:tabs>
-        <w:spacing w:line="360" w:lineRule="auto"/>
         <w:ind w:left="360"/>
-        <w:jc w:val="both"/>
       </w:pPr>
       <w:proofErr w:type="spellStart"/>
       <w:r>
@@ -6035,9 +5970,7 @@
           <w:tab w:val="clear" w:pos="720"/>
           <w:tab w:val="num" w:pos="360"/>
         </w:tabs>
-        <w:spacing w:line="360" w:lineRule="auto"/>
         <w:ind w:left="360"/>
-        <w:jc w:val="both"/>
       </w:pPr>
       <w:r>
         <w:t>Nota katalogowa LM35</w:t>
@@ -6045,7 +5978,6 @@
     </w:p>
     <w:p>
       <w:pPr>
-        <w:spacing w:line="360" w:lineRule="auto"/>
         <w:jc w:val="right"/>
         <w:rPr>
           <w:lang w:val="en-US"/>
@@ -6054,7 +5986,6 @@
     </w:p>
     <w:p>
       <w:pPr>
-        <w:spacing w:line="360" w:lineRule="auto"/>
         <w:jc w:val="right"/>
       </w:pPr>
       <w:r>
@@ -6072,7 +6003,6 @@
     </w:p>
     <w:p>
       <w:pPr>
-        <w:spacing w:line="360" w:lineRule="auto"/>
         <w:jc w:val="right"/>
       </w:pPr>
     </w:p>
@@ -6097,16 +6027,12 @@
       </w:r>
     </w:p>
     <w:p>
-      <w:pPr>
-        <w:spacing w:line="360" w:lineRule="auto"/>
-      </w:pPr>
       <w:r>
         <w:t>- brak</w:t>
       </w:r>
     </w:p>
     <w:p>
       <w:pPr>
-        <w:spacing w:line="360" w:lineRule="auto"/>
         <w:rPr>
           <w:b/>
         </w:rPr>
@@ -6114,7 +6040,6 @@
     </w:p>
     <w:p>
       <w:pPr>
-        <w:spacing w:line="360" w:lineRule="auto"/>
         <w:rPr>
           <w:b/>
         </w:rPr>
@@ -6122,7 +6047,6 @@
     </w:p>
     <w:p>
       <w:pPr>
-        <w:spacing w:line="360" w:lineRule="auto"/>
         <w:rPr>
           <w:b/>
         </w:rPr>
@@ -6143,9 +6067,6 @@
       </w:r>
     </w:p>
     <w:p>
-      <w:pPr>
-        <w:spacing w:line="360" w:lineRule="auto"/>
-      </w:pPr>
       <w:r>
         <w:t xml:space="preserve">- </w:t>
       </w:r>
@@ -6153,53 +6074,70 @@
         <w:t>w</w:t>
       </w:r>
       <w:r>
-        <w:t xml:space="preserve"> programie MAX przygotować skale do przeliczania napięcia wyjściowego czujnika na wartość temperatury w skalach </w:t>
-      </w:r>
-      <w:proofErr w:type="spellStart"/>
-      <w:r>
-        <w:t>Kewina</w:t>
-      </w:r>
-      <w:proofErr w:type="spellEnd"/>
-      <w:r>
-        <w:t xml:space="preserve"> i </w:t>
-      </w:r>
-      <w:proofErr w:type="spellStart"/>
-      <w:r>
-        <w:t>Farenchaita</w:t>
-      </w:r>
-      <w:proofErr w:type="spellEnd"/>
+        <w:t xml:space="preserve"> programie MAX przygotować skale do przeliczani</w:t>
+      </w:r>
+      <w:r>
+        <w:t>a napięcia wyjściowego czujnika</w:t>
+      </w:r>
+      <w:r>
+        <w:br/>
+      </w:r>
+      <w:r>
+        <w:t>na wartość temperatury w skalach Ke</w:t>
+      </w:r>
+      <w:r>
+        <w:t>l</w:t>
+      </w:r>
+      <w:r>
+        <w:t>wina i Fa</w:t>
+      </w:r>
+      <w:r>
+        <w:t>h</w:t>
+      </w:r>
+      <w:r>
+        <w:t>ren</w:t>
+      </w:r>
+      <w:r>
+        <w:t>he</w:t>
+      </w:r>
+      <w:r>
+        <w:t>ita,</w:t>
+      </w:r>
+    </w:p>
+    <w:p>
+      <w:r>
+        <w:t>- przygotować tabelę przeliczników między skalami Ke</w:t>
+      </w:r>
+      <w:r>
+        <w:t>l</w:t>
+      </w:r>
+      <w:r>
+        <w:t>wina</w:t>
+      </w:r>
       <w:r>
         <w:t>,</w:t>
       </w:r>
-    </w:p>
-    <w:p>
-      <w:pPr>
-        <w:spacing w:line="360" w:lineRule="auto"/>
-      </w:pPr>
-      <w:r>
-        <w:t xml:space="preserve">- przygotować tabelę przeliczników między skalami </w:t>
-      </w:r>
-      <w:proofErr w:type="spellStart"/>
-      <w:r>
-        <w:t>Kewina</w:t>
-      </w:r>
-      <w:proofErr w:type="spellEnd"/>
-      <w:r>
-        <w:t xml:space="preserve"> </w:t>
-      </w:r>
-      <w:proofErr w:type="spellStart"/>
-      <w:r>
-        <w:t>Celcjusza</w:t>
-      </w:r>
-      <w:proofErr w:type="spellEnd"/>
-      <w:r>
-        <w:t xml:space="preserve"> i </w:t>
-      </w:r>
-      <w:proofErr w:type="spellStart"/>
-      <w:r>
-        <w:t>Farenchaita</w:t>
-      </w:r>
-      <w:proofErr w:type="spellEnd"/>
+      <w:r>
+        <w:t xml:space="preserve"> Cel</w:t>
+      </w:r>
+      <w:r>
+        <w:t>s</w:t>
+      </w:r>
+      <w:r>
+        <w:t>jusza i Fa</w:t>
+      </w:r>
+      <w:r>
+        <w:t>hren</w:t>
+      </w:r>
+      <w:r>
+        <w:t>h</w:t>
+      </w:r>
+      <w:r>
+        <w:t>e</w:t>
+      </w:r>
+      <w:r>
+        <w:t>ita</w:t>
+      </w:r>
       <w:r>
         <w:t xml:space="preserve"> (</w:t>
       </w:r>
@@ -6213,11 +6151,7 @@
         <w:t xml:space="preserve"> Tabela będzie potrzebna na następnych ćwiczeniach)</w:t>
       </w:r>
     </w:p>
-    <w:p>
-      <w:pPr>
-        <w:spacing w:line="360" w:lineRule="auto"/>
-      </w:pPr>
-    </w:p>
+    <w:p/>
     <w:tbl>
       <w:tblPr>
         <w:tblStyle w:val="Tabela-Siatka"/>
@@ -6237,7 +6171,7 @@
           </w:tcPr>
           <w:p>
             <w:pPr>
-              <w:spacing w:line="360" w:lineRule="auto"/>
+              <w:spacing w:before="120" w:after="120" w:line="240" w:lineRule="auto"/>
             </w:pPr>
             <w:r>
               <w:t>Współczynniki (</w:t>
@@ -6258,15 +6192,16 @@
           </w:tcPr>
           <w:p>
             <w:pPr>
-              <w:spacing w:line="360" w:lineRule="auto"/>
+              <w:spacing w:before="120" w:after="120" w:line="240" w:lineRule="auto"/>
             </w:pPr>
-            <w:proofErr w:type="spellStart"/>
-            <w:r>
-              <w:t>Kewin</w:t>
-            </w:r>
-            <w:proofErr w:type="spellEnd"/>
-            <w:r>
-              <w:t>, K</w:t>
+            <w:r>
+              <w:t>Ke</w:t>
+            </w:r>
+            <w:r>
+              <w:t>l</w:t>
+            </w:r>
+            <w:r>
+              <w:t>win, K</w:t>
             </w:r>
           </w:p>
         </w:tc>
@@ -6276,13 +6211,20 @@
           </w:tcPr>
           <w:p>
             <w:pPr>
-              <w:spacing w:line="360" w:lineRule="auto"/>
+              <w:spacing w:before="120" w:after="120" w:line="240" w:lineRule="auto"/>
             </w:pPr>
-            <w:proofErr w:type="spellStart"/>
-            <w:r>
-              <w:t>Celcjusz</w:t>
-            </w:r>
-            <w:proofErr w:type="spellEnd"/>
+            <w:r>
+              <w:t>Cel</w:t>
+            </w:r>
+            <w:r>
+              <w:t>s</w:t>
+            </w:r>
+            <w:r>
+              <w:t>jusz</w:t>
+            </w:r>
+            <w:r>
+              <w:t>,</w:t>
+            </w:r>
             <w:r>
               <w:t xml:space="preserve"> </w:t>
             </w:r>
@@ -6305,16 +6247,34 @@
           </w:tcPr>
           <w:p>
             <w:pPr>
-              <w:spacing w:line="360" w:lineRule="auto"/>
+              <w:spacing w:before="120" w:after="120" w:line="240" w:lineRule="auto"/>
             </w:pPr>
+            <w:r>
+              <w:t>F</w:t>
+            </w:r>
+            <w:r>
+              <w:t>ahren</w:t>
+            </w:r>
+            <w:r>
+              <w:t>h</w:t>
+            </w:r>
+            <w:r>
+              <w:t>e</w:t>
+            </w:r>
+            <w:r>
+              <w:t xml:space="preserve">it, </w:t>
+            </w:r>
             <w:proofErr w:type="spellStart"/>
             <w:r>
-              <w:t>Ferenchait</w:t>
+              <w:rPr>
+                <w:vertAlign w:val="superscript"/>
+              </w:rPr>
+              <w:t>o</w:t>
+            </w:r>
+            <w:r>
+              <w:t>F</w:t>
             </w:r>
             <w:proofErr w:type="spellEnd"/>
-            <w:r>
-              <w:t>, F</w:t>
-            </w:r>
           </w:p>
         </w:tc>
       </w:tr>
@@ -6325,15 +6285,16 @@
           </w:tcPr>
           <w:p>
             <w:pPr>
-              <w:spacing w:line="360" w:lineRule="auto"/>
+              <w:spacing w:before="120" w:after="120" w:line="240" w:lineRule="auto"/>
             </w:pPr>
-            <w:proofErr w:type="spellStart"/>
-            <w:r>
-              <w:t>Kewin</w:t>
-            </w:r>
-            <w:proofErr w:type="spellEnd"/>
-            <w:r>
-              <w:t>, K</w:t>
+            <w:r>
+              <w:t>Ke</w:t>
+            </w:r>
+            <w:r>
+              <w:t>l</w:t>
+            </w:r>
+            <w:r>
+              <w:t>win, K</w:t>
             </w:r>
           </w:p>
         </w:tc>
@@ -6343,7 +6304,8 @@
           </w:tcPr>
           <w:p>
             <w:pPr>
-              <w:spacing w:line="360" w:lineRule="auto"/>
+              <w:spacing w:before="120" w:after="120" w:line="240" w:lineRule="auto"/>
+              <w:jc w:val="center"/>
             </w:pPr>
             <w:r>
               <w:t>1, 0</w:t>
@@ -6356,7 +6318,8 @@
           </w:tcPr>
           <w:p>
             <w:pPr>
-              <w:spacing w:line="360" w:lineRule="auto"/>
+              <w:spacing w:before="120" w:after="120" w:line="240" w:lineRule="auto"/>
+              <w:jc w:val="center"/>
             </w:pPr>
           </w:p>
         </w:tc>
@@ -6366,7 +6329,8 @@
           </w:tcPr>
           <w:p>
             <w:pPr>
-              <w:spacing w:line="360" w:lineRule="auto"/>
+              <w:spacing w:before="120" w:after="120" w:line="240" w:lineRule="auto"/>
+              <w:jc w:val="center"/>
             </w:pPr>
           </w:p>
         </w:tc>
@@ -6378,15 +6342,10 @@
           </w:tcPr>
           <w:p>
             <w:pPr>
-              <w:spacing w:line="360" w:lineRule="auto"/>
+              <w:spacing w:before="120" w:after="120" w:line="240" w:lineRule="auto"/>
             </w:pPr>
-            <w:proofErr w:type="spellStart"/>
-            <w:r>
-              <w:t>Celcjusz</w:t>
-            </w:r>
-            <w:proofErr w:type="spellEnd"/>
-            <w:r>
-              <w:t xml:space="preserve"> </w:t>
+            <w:r>
+              <w:t xml:space="preserve">Celsjusz, </w:t>
             </w:r>
             <w:proofErr w:type="spellStart"/>
             <w:r>
@@ -6407,7 +6366,8 @@
           </w:tcPr>
           <w:p>
             <w:pPr>
-              <w:spacing w:line="360" w:lineRule="auto"/>
+              <w:spacing w:before="120" w:after="120" w:line="240" w:lineRule="auto"/>
+              <w:jc w:val="center"/>
             </w:pPr>
           </w:p>
         </w:tc>
@@ -6417,7 +6377,8 @@
           </w:tcPr>
           <w:p>
             <w:pPr>
-              <w:spacing w:line="360" w:lineRule="auto"/>
+              <w:spacing w:before="120" w:after="120" w:line="240" w:lineRule="auto"/>
+              <w:jc w:val="center"/>
             </w:pPr>
             <w:r>
               <w:t>1, 0</w:t>
@@ -6430,7 +6391,8 @@
           </w:tcPr>
           <w:p>
             <w:pPr>
-              <w:spacing w:line="360" w:lineRule="auto"/>
+              <w:spacing w:before="120" w:after="120" w:line="240" w:lineRule="auto"/>
+              <w:jc w:val="center"/>
             </w:pPr>
           </w:p>
         </w:tc>
@@ -6442,16 +6404,22 @@
           </w:tcPr>
           <w:p>
             <w:pPr>
-              <w:spacing w:line="360" w:lineRule="auto"/>
+              <w:spacing w:before="120" w:after="120" w:line="240" w:lineRule="auto"/>
             </w:pPr>
+            <w:r>
+              <w:t xml:space="preserve">Fahrenheit, </w:t>
+            </w:r>
             <w:proofErr w:type="spellStart"/>
             <w:r>
-              <w:t>Ferenchait</w:t>
+              <w:rPr>
+                <w:vertAlign w:val="superscript"/>
+              </w:rPr>
+              <w:t>o</w:t>
+            </w:r>
+            <w:r>
+              <w:t>F</w:t>
             </w:r>
             <w:proofErr w:type="spellEnd"/>
-            <w:r>
-              <w:t>, F</w:t>
-            </w:r>
           </w:p>
         </w:tc>
         <w:tc>
@@ -6460,7 +6428,8 @@
           </w:tcPr>
           <w:p>
             <w:pPr>
-              <w:spacing w:line="360" w:lineRule="auto"/>
+              <w:spacing w:before="120" w:after="120" w:line="240" w:lineRule="auto"/>
+              <w:jc w:val="center"/>
             </w:pPr>
           </w:p>
         </w:tc>
@@ -6470,7 +6439,8 @@
           </w:tcPr>
           <w:p>
             <w:pPr>
-              <w:spacing w:line="360" w:lineRule="auto"/>
+              <w:spacing w:before="120" w:after="120" w:line="240" w:lineRule="auto"/>
+              <w:jc w:val="center"/>
             </w:pPr>
           </w:p>
         </w:tc>
@@ -6480,7 +6450,8 @@
           </w:tcPr>
           <w:p>
             <w:pPr>
-              <w:spacing w:line="360" w:lineRule="auto"/>
+              <w:spacing w:before="120" w:after="120" w:line="240" w:lineRule="auto"/>
+              <w:jc w:val="center"/>
             </w:pPr>
             <w:r>
               <w:t>1, 0</w:t>
@@ -6489,16 +6460,8 @@
         </w:tc>
       </w:tr>
     </w:tbl>
-    <w:p>
-      <w:pPr>
-        <w:spacing w:line="360" w:lineRule="auto"/>
-      </w:pPr>
-    </w:p>
-    <w:p>
-      <w:pPr>
-        <w:spacing w:line="360" w:lineRule="auto"/>
-      </w:pPr>
-    </w:p>
+    <w:p/>
+    <w:p/>
     <w:p>
       <w:pPr>
         <w:rPr>
@@ -6559,7 +6522,6 @@
     </w:p>
     <w:p>
       <w:pPr>
-        <w:spacing w:line="360" w:lineRule="auto"/>
         <w:rPr>
           <w:b/>
           <w:lang w:val="en-GB"/>
@@ -6670,7 +6632,7 @@
         <w:rStyle w:val="Numerstrony"/>
         <w:noProof/>
       </w:rPr>
-      <w:t>2</w:t>
+      <w:t>9</w:t>
     </w:r>
     <w:r>
       <w:rPr>
@@ -6854,10 +6816,10 @@
                 <v:path o:extrusionok="f" gradientshapeok="t" o:connecttype="rect"/>
                 <o:lock v:ext="edit" aspectratio="t"/>
               </v:shapetype>
-              <v:shape id="_x0000_i1027" type="#_x0000_t75" style="width:17.3pt;height:27.05pt" o:ole="">
+              <v:shape id="_x0000_i1027" type="#_x0000_t75" style="width:17.2pt;height:26.85pt" o:ole="">
                 <v:imagedata r:id="rId1" o:title=""/>
               </v:shape>
-              <o:OLEObject Type="Embed" ProgID="CorelDRAW.Graphic.11" ShapeID="_x0000_i1027" DrawAspect="Content" ObjectID="_1501061931" r:id="rId2"/>
+              <o:OLEObject Type="Embed" ProgID="CorelDRAW.Graphic.11" ShapeID="_x0000_i1027" DrawAspect="Content" ObjectID="_1504301221" r:id="rId2"/>
             </w:object>
           </w:r>
         </w:p>
@@ -7944,6 +7906,119 @@
     </w:lvl>
   </w:abstractNum>
   <w:abstractNum w:abstractNumId="8">
+    <w:nsid w:val="1FF710ED"/>
+    <w:multiLevelType w:val="hybridMultilevel"/>
+    <w:tmpl w:val="0E9495CE"/>
+    <w:lvl w:ilvl="0" w:tplc="AD66C6E0">
+      <w:start w:val="1"/>
+      <w:numFmt w:val="bullet"/>
+      <w:lvlText w:val=""/>
+      <w:lvlJc w:val="left"/>
+      <w:pPr>
+        <w:ind w:left="720" w:hanging="360"/>
+      </w:pPr>
+      <w:rPr>
+        <w:rFonts w:ascii="Symbol" w:hAnsi="Symbol" w:hint="default"/>
+      </w:rPr>
+    </w:lvl>
+    <w:lvl w:ilvl="1" w:tplc="04150003" w:tentative="1">
+      <w:start w:val="1"/>
+      <w:numFmt w:val="bullet"/>
+      <w:lvlText w:val="o"/>
+      <w:lvlJc w:val="left"/>
+      <w:pPr>
+        <w:ind w:left="1440" w:hanging="360"/>
+      </w:pPr>
+      <w:rPr>
+        <w:rFonts w:ascii="Courier New" w:hAnsi="Courier New" w:cs="Courier New" w:hint="default"/>
+      </w:rPr>
+    </w:lvl>
+    <w:lvl w:ilvl="2" w:tplc="04150005" w:tentative="1">
+      <w:start w:val="1"/>
+      <w:numFmt w:val="bullet"/>
+      <w:lvlText w:val=""/>
+      <w:lvlJc w:val="left"/>
+      <w:pPr>
+        <w:ind w:left="2160" w:hanging="360"/>
+      </w:pPr>
+      <w:rPr>
+        <w:rFonts w:ascii="Wingdings" w:hAnsi="Wingdings" w:hint="default"/>
+      </w:rPr>
+    </w:lvl>
+    <w:lvl w:ilvl="3" w:tplc="04150001" w:tentative="1">
+      <w:start w:val="1"/>
+      <w:numFmt w:val="bullet"/>
+      <w:lvlText w:val=""/>
+      <w:lvlJc w:val="left"/>
+      <w:pPr>
+        <w:ind w:left="2880" w:hanging="360"/>
+      </w:pPr>
+      <w:rPr>
+        <w:rFonts w:ascii="Symbol" w:hAnsi="Symbol" w:hint="default"/>
+      </w:rPr>
+    </w:lvl>
+    <w:lvl w:ilvl="4" w:tplc="04150003" w:tentative="1">
+      <w:start w:val="1"/>
+      <w:numFmt w:val="bullet"/>
+      <w:lvlText w:val="o"/>
+      <w:lvlJc w:val="left"/>
+      <w:pPr>
+        <w:ind w:left="3600" w:hanging="360"/>
+      </w:pPr>
+      <w:rPr>
+        <w:rFonts w:ascii="Courier New" w:hAnsi="Courier New" w:cs="Courier New" w:hint="default"/>
+      </w:rPr>
+    </w:lvl>
+    <w:lvl w:ilvl="5" w:tplc="04150005" w:tentative="1">
+      <w:start w:val="1"/>
+      <w:numFmt w:val="bullet"/>
+      <w:lvlText w:val=""/>
+      <w:lvlJc w:val="left"/>
+      <w:pPr>
+        <w:ind w:left="4320" w:hanging="360"/>
+      </w:pPr>
+      <w:rPr>
+        <w:rFonts w:ascii="Wingdings" w:hAnsi="Wingdings" w:hint="default"/>
+      </w:rPr>
+    </w:lvl>
+    <w:lvl w:ilvl="6" w:tplc="04150001" w:tentative="1">
+      <w:start w:val="1"/>
+      <w:numFmt w:val="bullet"/>
+      <w:lvlText w:val=""/>
+      <w:lvlJc w:val="left"/>
+      <w:pPr>
+        <w:ind w:left="5040" w:hanging="360"/>
+      </w:pPr>
+      <w:rPr>
+        <w:rFonts w:ascii="Symbol" w:hAnsi="Symbol" w:hint="default"/>
+      </w:rPr>
+    </w:lvl>
+    <w:lvl w:ilvl="7" w:tplc="04150003" w:tentative="1">
+      <w:start w:val="1"/>
+      <w:numFmt w:val="bullet"/>
+      <w:lvlText w:val="o"/>
+      <w:lvlJc w:val="left"/>
+      <w:pPr>
+        <w:ind w:left="5760" w:hanging="360"/>
+      </w:pPr>
+      <w:rPr>
+        <w:rFonts w:ascii="Courier New" w:hAnsi="Courier New" w:cs="Courier New" w:hint="default"/>
+      </w:rPr>
+    </w:lvl>
+    <w:lvl w:ilvl="8" w:tplc="04150005" w:tentative="1">
+      <w:start w:val="1"/>
+      <w:numFmt w:val="bullet"/>
+      <w:lvlText w:val=""/>
+      <w:lvlJc w:val="left"/>
+      <w:pPr>
+        <w:ind w:left="6480" w:hanging="360"/>
+      </w:pPr>
+      <w:rPr>
+        <w:rFonts w:ascii="Wingdings" w:hAnsi="Wingdings" w:hint="default"/>
+      </w:rPr>
+    </w:lvl>
+  </w:abstractNum>
+  <w:abstractNum w:abstractNumId="9">
     <w:nsid w:val="2C920A7C"/>
     <w:multiLevelType w:val="hybridMultilevel"/>
     <w:tmpl w:val="0B4CAF30"/>
@@ -8043,7 +8118,7 @@
       </w:pPr>
     </w:lvl>
   </w:abstractNum>
-  <w:abstractNum w:abstractNumId="9">
+  <w:abstractNum w:abstractNumId="10">
     <w:nsid w:val="2DF97086"/>
     <w:multiLevelType w:val="hybridMultilevel"/>
     <w:tmpl w:val="47863560"/>
@@ -8183,7 +8258,7 @@
       </w:rPr>
     </w:lvl>
   </w:abstractNum>
-  <w:abstractNum w:abstractNumId="10">
+  <w:abstractNum w:abstractNumId="11">
     <w:nsid w:val="309A4745"/>
     <w:multiLevelType w:val="hybridMultilevel"/>
     <w:tmpl w:val="D8B4058C"/>
@@ -8296,7 +8371,7 @@
       </w:rPr>
     </w:lvl>
   </w:abstractNum>
-  <w:abstractNum w:abstractNumId="11">
+  <w:abstractNum w:abstractNumId="12">
     <w:nsid w:val="3F532490"/>
     <w:multiLevelType w:val="hybridMultilevel"/>
     <w:tmpl w:val="E2CC35E4"/>
@@ -8436,7 +8511,7 @@
       </w:rPr>
     </w:lvl>
   </w:abstractNum>
-  <w:abstractNum w:abstractNumId="12">
+  <w:abstractNum w:abstractNumId="13">
     <w:nsid w:val="428B0B79"/>
     <w:multiLevelType w:val="hybridMultilevel"/>
     <w:tmpl w:val="C7B2A4C0"/>
@@ -8549,7 +8624,7 @@
       </w:rPr>
     </w:lvl>
   </w:abstractNum>
-  <w:abstractNum w:abstractNumId="13">
+  <w:abstractNum w:abstractNumId="14">
     <w:nsid w:val="44BA5F6D"/>
     <w:multiLevelType w:val="hybridMultilevel"/>
     <w:tmpl w:val="39642ED2"/>
@@ -8638,7 +8713,7 @@
       </w:pPr>
     </w:lvl>
   </w:abstractNum>
-  <w:abstractNum w:abstractNumId="14">
+  <w:abstractNum w:abstractNumId="15">
     <w:nsid w:val="44D0229D"/>
     <w:multiLevelType w:val="hybridMultilevel"/>
     <w:tmpl w:val="49661E84"/>
@@ -8778,7 +8853,7 @@
       </w:rPr>
     </w:lvl>
   </w:abstractNum>
-  <w:abstractNum w:abstractNumId="15">
+  <w:abstractNum w:abstractNumId="16">
     <w:nsid w:val="4A0B58C9"/>
     <w:multiLevelType w:val="hybridMultilevel"/>
     <w:tmpl w:val="CCAEEB10"/>
@@ -8918,7 +8993,7 @@
       </w:rPr>
     </w:lvl>
   </w:abstractNum>
-  <w:abstractNum w:abstractNumId="16">
+  <w:abstractNum w:abstractNumId="17">
     <w:nsid w:val="4A5858A9"/>
     <w:multiLevelType w:val="hybridMultilevel"/>
     <w:tmpl w:val="4EAEBBF6"/>
@@ -9058,7 +9133,7 @@
       </w:rPr>
     </w:lvl>
   </w:abstractNum>
-  <w:abstractNum w:abstractNumId="17">
+  <w:abstractNum w:abstractNumId="18">
     <w:nsid w:val="4F9009AB"/>
     <w:multiLevelType w:val="hybridMultilevel"/>
     <w:tmpl w:val="169246D8"/>
@@ -9198,7 +9273,7 @@
       </w:rPr>
     </w:lvl>
   </w:abstractNum>
-  <w:abstractNum w:abstractNumId="18">
+  <w:abstractNum w:abstractNumId="19">
     <w:nsid w:val="507E2F1A"/>
     <w:multiLevelType w:val="hybridMultilevel"/>
     <w:tmpl w:val="6E92481C"/>
@@ -9311,7 +9386,7 @@
       </w:rPr>
     </w:lvl>
   </w:abstractNum>
-  <w:abstractNum w:abstractNumId="19">
+  <w:abstractNum w:abstractNumId="20">
     <w:nsid w:val="5DC4639E"/>
     <w:multiLevelType w:val="hybridMultilevel"/>
     <w:tmpl w:val="E36C49C2"/>
@@ -9451,7 +9526,7 @@
       </w:rPr>
     </w:lvl>
   </w:abstractNum>
-  <w:abstractNum w:abstractNumId="20">
+  <w:abstractNum w:abstractNumId="21">
     <w:nsid w:val="60FD1859"/>
     <w:multiLevelType w:val="multilevel"/>
     <w:tmpl w:val="0415001F"/>
@@ -9537,7 +9612,7 @@
       </w:pPr>
     </w:lvl>
   </w:abstractNum>
-  <w:abstractNum w:abstractNumId="21">
+  <w:abstractNum w:abstractNumId="22">
     <w:nsid w:val="64F25570"/>
     <w:multiLevelType w:val="hybridMultilevel"/>
     <w:tmpl w:val="FD50839A"/>
@@ -9650,7 +9725,7 @@
       </w:rPr>
     </w:lvl>
   </w:abstractNum>
-  <w:abstractNum w:abstractNumId="22">
+  <w:abstractNum w:abstractNumId="23">
     <w:nsid w:val="6B236F82"/>
     <w:multiLevelType w:val="hybridMultilevel"/>
     <w:tmpl w:val="83FA8456"/>
@@ -9790,7 +9865,7 @@
       </w:rPr>
     </w:lvl>
   </w:abstractNum>
-  <w:abstractNum w:abstractNumId="23">
+  <w:abstractNum w:abstractNumId="24">
     <w:nsid w:val="6BEF740E"/>
     <w:multiLevelType w:val="multilevel"/>
     <w:tmpl w:val="0415001F"/>
@@ -9876,7 +9951,120 @@
       </w:pPr>
     </w:lvl>
   </w:abstractNum>
-  <w:abstractNum w:abstractNumId="24">
+  <w:abstractNum w:abstractNumId="25">
+    <w:nsid w:val="73DD34C5"/>
+    <w:multiLevelType w:val="hybridMultilevel"/>
+    <w:tmpl w:val="67825296"/>
+    <w:lvl w:ilvl="0" w:tplc="4A26EBFC">
+      <w:start w:val="1"/>
+      <w:numFmt w:val="bullet"/>
+      <w:lvlText w:val="-"/>
+      <w:lvlJc w:val="left"/>
+      <w:pPr>
+        <w:ind w:left="720" w:hanging="360"/>
+      </w:pPr>
+      <w:rPr>
+        <w:rFonts w:ascii="Calibri" w:hAnsi="Calibri" w:hint="default"/>
+      </w:rPr>
+    </w:lvl>
+    <w:lvl w:ilvl="1" w:tplc="04150003" w:tentative="1">
+      <w:start w:val="1"/>
+      <w:numFmt w:val="bullet"/>
+      <w:lvlText w:val="o"/>
+      <w:lvlJc w:val="left"/>
+      <w:pPr>
+        <w:ind w:left="1440" w:hanging="360"/>
+      </w:pPr>
+      <w:rPr>
+        <w:rFonts w:ascii="Courier New" w:hAnsi="Courier New" w:cs="Courier New" w:hint="default"/>
+      </w:rPr>
+    </w:lvl>
+    <w:lvl w:ilvl="2" w:tplc="04150005" w:tentative="1">
+      <w:start w:val="1"/>
+      <w:numFmt w:val="bullet"/>
+      <w:lvlText w:val=""/>
+      <w:lvlJc w:val="left"/>
+      <w:pPr>
+        <w:ind w:left="2160" w:hanging="360"/>
+      </w:pPr>
+      <w:rPr>
+        <w:rFonts w:ascii="Wingdings" w:hAnsi="Wingdings" w:hint="default"/>
+      </w:rPr>
+    </w:lvl>
+    <w:lvl w:ilvl="3" w:tplc="04150001" w:tentative="1">
+      <w:start w:val="1"/>
+      <w:numFmt w:val="bullet"/>
+      <w:lvlText w:val=""/>
+      <w:lvlJc w:val="left"/>
+      <w:pPr>
+        <w:ind w:left="2880" w:hanging="360"/>
+      </w:pPr>
+      <w:rPr>
+        <w:rFonts w:ascii="Symbol" w:hAnsi="Symbol" w:hint="default"/>
+      </w:rPr>
+    </w:lvl>
+    <w:lvl w:ilvl="4" w:tplc="04150003" w:tentative="1">
+      <w:start w:val="1"/>
+      <w:numFmt w:val="bullet"/>
+      <w:lvlText w:val="o"/>
+      <w:lvlJc w:val="left"/>
+      <w:pPr>
+        <w:ind w:left="3600" w:hanging="360"/>
+      </w:pPr>
+      <w:rPr>
+        <w:rFonts w:ascii="Courier New" w:hAnsi="Courier New" w:cs="Courier New" w:hint="default"/>
+      </w:rPr>
+    </w:lvl>
+    <w:lvl w:ilvl="5" w:tplc="04150005" w:tentative="1">
+      <w:start w:val="1"/>
+      <w:numFmt w:val="bullet"/>
+      <w:lvlText w:val=""/>
+      <w:lvlJc w:val="left"/>
+      <w:pPr>
+        <w:ind w:left="4320" w:hanging="360"/>
+      </w:pPr>
+      <w:rPr>
+        <w:rFonts w:ascii="Wingdings" w:hAnsi="Wingdings" w:hint="default"/>
+      </w:rPr>
+    </w:lvl>
+    <w:lvl w:ilvl="6" w:tplc="04150001" w:tentative="1">
+      <w:start w:val="1"/>
+      <w:numFmt w:val="bullet"/>
+      <w:lvlText w:val=""/>
+      <w:lvlJc w:val="left"/>
+      <w:pPr>
+        <w:ind w:left="5040" w:hanging="360"/>
+      </w:pPr>
+      <w:rPr>
+        <w:rFonts w:ascii="Symbol" w:hAnsi="Symbol" w:hint="default"/>
+      </w:rPr>
+    </w:lvl>
+    <w:lvl w:ilvl="7" w:tplc="04150003" w:tentative="1">
+      <w:start w:val="1"/>
+      <w:numFmt w:val="bullet"/>
+      <w:lvlText w:val="o"/>
+      <w:lvlJc w:val="left"/>
+      <w:pPr>
+        <w:ind w:left="5760" w:hanging="360"/>
+      </w:pPr>
+      <w:rPr>
+        <w:rFonts w:ascii="Courier New" w:hAnsi="Courier New" w:cs="Courier New" w:hint="default"/>
+      </w:rPr>
+    </w:lvl>
+    <w:lvl w:ilvl="8" w:tplc="04150005" w:tentative="1">
+      <w:start w:val="1"/>
+      <w:numFmt w:val="bullet"/>
+      <w:lvlText w:val=""/>
+      <w:lvlJc w:val="left"/>
+      <w:pPr>
+        <w:ind w:left="6480" w:hanging="360"/>
+      </w:pPr>
+      <w:rPr>
+        <w:rFonts w:ascii="Wingdings" w:hAnsi="Wingdings" w:hint="default"/>
+      </w:rPr>
+    </w:lvl>
+  </w:abstractNum>
+  <w:abstractNum w:abstractNumId="26">
     <w:nsid w:val="76C66C13"/>
     <w:multiLevelType w:val="hybridMultilevel"/>
     <w:tmpl w:val="CAA49C9A"/>
@@ -9990,10 +10178,10 @@
     </w:lvl>
   </w:abstractNum>
   <w:num w:numId="1">
-    <w:abstractNumId w:val="22"/>
+    <w:abstractNumId w:val="23"/>
   </w:num>
   <w:num w:numId="2">
-    <w:abstractNumId w:val="14"/>
+    <w:abstractNumId w:val="15"/>
   </w:num>
   <w:num w:numId="3">
     <w:abstractNumId w:val="4"/>
@@ -10002,7 +10190,7 @@
     <w:abstractNumId w:val="5"/>
   </w:num>
   <w:num w:numId="5">
-    <w:abstractNumId w:val="11"/>
+    <w:abstractNumId w:val="12"/>
   </w:num>
   <w:num w:numId="6">
     <w:abstractNumId w:val="0"/>
@@ -10011,58 +10199,64 @@
     <w:abstractNumId w:val="6"/>
   </w:num>
   <w:num w:numId="8">
-    <w:abstractNumId w:val="15"/>
+    <w:abstractNumId w:val="16"/>
   </w:num>
   <w:num w:numId="9">
-    <w:abstractNumId w:val="9"/>
+    <w:abstractNumId w:val="10"/>
   </w:num>
   <w:num w:numId="10">
     <w:abstractNumId w:val="2"/>
   </w:num>
   <w:num w:numId="11">
-    <w:abstractNumId w:val="17"/>
+    <w:abstractNumId w:val="18"/>
   </w:num>
   <w:num w:numId="12">
-    <w:abstractNumId w:val="19"/>
+    <w:abstractNumId w:val="20"/>
   </w:num>
   <w:num w:numId="13">
-    <w:abstractNumId w:val="24"/>
+    <w:abstractNumId w:val="26"/>
   </w:num>
   <w:num w:numId="14">
     <w:abstractNumId w:val="7"/>
   </w:num>
   <w:num w:numId="15">
-    <w:abstractNumId w:val="16"/>
+    <w:abstractNumId w:val="17"/>
   </w:num>
   <w:num w:numId="16">
-    <w:abstractNumId w:val="8"/>
+    <w:abstractNumId w:val="9"/>
   </w:num>
   <w:num w:numId="17">
     <w:abstractNumId w:val="3"/>
   </w:num>
   <w:num w:numId="18">
-    <w:abstractNumId w:val="21"/>
+    <w:abstractNumId w:val="22"/>
   </w:num>
   <w:num w:numId="19">
-    <w:abstractNumId w:val="12"/>
+    <w:abstractNumId w:val="13"/>
   </w:num>
   <w:num w:numId="20">
-    <w:abstractNumId w:val="13"/>
+    <w:abstractNumId w:val="14"/>
   </w:num>
   <w:num w:numId="21">
-    <w:abstractNumId w:val="18"/>
+    <w:abstractNumId w:val="19"/>
   </w:num>
   <w:num w:numId="22">
     <w:abstractNumId w:val="1"/>
   </w:num>
   <w:num w:numId="23">
-    <w:abstractNumId w:val="10"/>
+    <w:abstractNumId w:val="11"/>
   </w:num>
   <w:num w:numId="24">
-    <w:abstractNumId w:val="20"/>
+    <w:abstractNumId w:val="21"/>
   </w:num>
   <w:num w:numId="25">
-    <w:abstractNumId w:val="23"/>
+    <w:abstractNumId w:val="24"/>
+  </w:num>
+  <w:num w:numId="26">
+    <w:abstractNumId w:val="8"/>
+  </w:num>
+  <w:num w:numId="27">
+    <w:abstractNumId w:val="25"/>
   </w:num>
 </w:numbering>
 </file>
@@ -10076,7 +10270,12 @@
         <w:lang w:val="pl-PL" w:eastAsia="pl-PL" w:bidi="ar-SA"/>
       </w:rPr>
     </w:rPrDefault>
-    <w:pPrDefault/>
+    <w:pPrDefault>
+      <w:pPr>
+        <w:spacing w:line="360" w:lineRule="auto"/>
+        <w:jc w:val="both"/>
+      </w:pPr>
+    </w:pPrDefault>
   </w:docDefaults>
   <w:latentStyles w:defLockedState="0" w:defUIPriority="0" w:defSemiHidden="0" w:defUnhideWhenUsed="0" w:defQFormat="0" w:count="267">
     <w:lsdException w:name="Normal" w:qFormat="1"/>
@@ -10742,7 +10941,7 @@
 </file>
 
 <file path=customXml/itemProps1.xml><?xml version="1.0" encoding="utf-8"?>
-<ds:datastoreItem xmlns:ds="http://schemas.openxmlformats.org/officeDocument/2006/customXml" ds:itemID="{650BF2F5-4574-4E6C-9067-BD8A23C588AC}">
+<ds:datastoreItem xmlns:ds="http://schemas.openxmlformats.org/officeDocument/2006/customXml" ds:itemID="{90834308-7431-4F40-8C71-AF591FAD77D4}">
   <ds:schemaRefs>
     <ds:schemaRef ds:uri="http://schemas.openxmlformats.org/officeDocument/2006/bibliography"/>
   </ds:schemaRefs>

</xml_diff>

<commit_message>
Poprawki edycyjne oraz merytoryczne w instrukcjach 1-3
</commit_message>
<xml_diff>
--- a/Cw1 wprowadzenie/PiWDP1 Wprowadzenie.docx
+++ b/Cw1 wprowadzenie/PiWDP1 Wprowadzenie.docx
@@ -515,19 +515,8 @@
                 <w:sz w:val="32"/>
                 <w:szCs w:val="32"/>
               </w:rPr>
-              <w:t xml:space="preserve">Wprowadzenie do akwizycji danych w środowisku </w:t>
-            </w:r>
-            <w:proofErr w:type="spellStart"/>
-            <w:r>
-              <w:rPr>
-                <w:rFonts w:ascii="Arial" w:hAnsi="Arial" w:cs="Arial"/>
-                <w:b/>
-                <w:sz w:val="32"/>
-                <w:szCs w:val="32"/>
-              </w:rPr>
-              <w:t>LabVIEW</w:t>
-            </w:r>
-            <w:proofErr w:type="spellEnd"/>
+              <w:t>Wprowadzenie do akwizycji danych w środowisku LabVIEW</w:t>
+            </w:r>
           </w:p>
         </w:tc>
       </w:tr>
@@ -789,16 +778,8 @@
               <w:rPr>
                 <w:b/>
               </w:rPr>
-              <w:t xml:space="preserve">Podstawowe wiadomości o środowisku </w:t>
-            </w:r>
-            <w:proofErr w:type="spellStart"/>
-            <w:r>
-              <w:rPr>
-                <w:b/>
-              </w:rPr>
-              <w:t>LabVIEW</w:t>
-            </w:r>
-            <w:proofErr w:type="spellEnd"/>
+              <w:t>Podstawowe wiadomości o środowisku LabVIEW</w:t>
+            </w:r>
             <w:r>
               <w:fldChar w:fldCharType="end"/>
             </w:r>
@@ -2608,15 +2589,7 @@
         <w:ind w:left="360"/>
       </w:pPr>
       <w:r>
-        <w:t xml:space="preserve">Zapoznanie się z podstawowymi pojęciami związanymi z programowaniem w </w:t>
-      </w:r>
-      <w:proofErr w:type="spellStart"/>
-      <w:r>
-        <w:t>LabVIEW</w:t>
-      </w:r>
-      <w:proofErr w:type="spellEnd"/>
-      <w:r>
-        <w:t>,</w:t>
+        <w:t>Zapoznanie się z podstawowymi pojęciami związanymi z programowaniem w LabVIEW,</w:t>
       </w:r>
     </w:p>
     <w:p>
@@ -2641,15 +2614,7 @@
         <w:br/>
       </w:r>
       <w:r>
-        <w:t xml:space="preserve">w </w:t>
-      </w:r>
-      <w:proofErr w:type="spellStart"/>
-      <w:r>
-        <w:t>LabVIEW</w:t>
-      </w:r>
-      <w:proofErr w:type="spellEnd"/>
-      <w:r>
-        <w:t>,</w:t>
+        <w:t>w LabVIEW,</w:t>
       </w:r>
     </w:p>
     <w:p>
@@ -2673,13 +2638,8 @@
       </w:r>
       <w:proofErr w:type="spellEnd"/>
       <w:r>
-        <w:t xml:space="preserve">) w </w:t>
-      </w:r>
-      <w:proofErr w:type="spellStart"/>
-      <w:r>
-        <w:t>LabVIEW</w:t>
-      </w:r>
-      <w:proofErr w:type="spellEnd"/>
+        <w:t>) w LabVIEW</w:t>
+      </w:r>
       <w:r>
         <w:t>,</w:t>
       </w:r>
@@ -2748,99 +2708,73 @@
         <w:rPr>
           <w:b/>
         </w:rPr>
-        <w:t xml:space="preserve">Podstawowe wiadomości o środowisku </w:t>
+        <w:t>Podstawowe wiadomości o środowisku LabVIEW</w:t>
+      </w:r>
+      <w:bookmarkEnd w:id="2"/>
+    </w:p>
+    <w:p>
+      <w:pPr>
+        <w:ind w:firstLine="708"/>
+      </w:pPr>
+      <w:r>
+        <w:t>LabVIEW</w:t>
+      </w:r>
+      <w:r>
+        <w:t xml:space="preserve"> jest graficznym środowiskiem programistycznym języka G. Nazwa języka pochodzi od wyrazu </w:t>
       </w:r>
       <w:proofErr w:type="spellStart"/>
       <w:r>
         <w:rPr>
           <w:b/>
         </w:rPr>
-        <w:t>LabVIEW</w:t>
-      </w:r>
-      <w:bookmarkEnd w:id="2"/>
+        <w:t>Graphic</w:t>
+      </w:r>
       <w:proofErr w:type="spellEnd"/>
+      <w:r>
+        <w:t xml:space="preserve"> (grafika/rysunek). Pisanie programów w środowisku LabVIEW odbywa się na zasadzie łączenia kolejnych węzłów </w:t>
+      </w:r>
+      <w:proofErr w:type="spellStart"/>
+      <w:r>
+        <w:rPr>
+          <w:b/>
+        </w:rPr>
+        <w:t>nodes</w:t>
+      </w:r>
+      <w:proofErr w:type="spellEnd"/>
+      <w:r>
+        <w:t xml:space="preserve"> (bloków kodu) za pomocą przewodów </w:t>
+      </w:r>
+      <w:proofErr w:type="spellStart"/>
+      <w:r>
+        <w:rPr>
+          <w:b/>
+        </w:rPr>
+        <w:t>wires</w:t>
+      </w:r>
+      <w:proofErr w:type="spellEnd"/>
+      <w:r>
+        <w:t>.</w:t>
+      </w:r>
     </w:p>
     <w:p>
       <w:pPr>
         <w:ind w:firstLine="708"/>
       </w:pPr>
+      <w:r>
+        <w:t>Podstawową ideą działania środowiska LabVIEW jest pojęcie instrumentu wirtualnego (</w:t>
+      </w:r>
       <w:proofErr w:type="spellStart"/>
       <w:r>
-        <w:t>LabVIEW</w:t>
+        <w:rPr>
+          <w:b/>
+        </w:rPr>
+        <w:t>Virtual</w:t>
       </w:r>
       <w:proofErr w:type="spellEnd"/>
       <w:r>
-        <w:t xml:space="preserve"> jest graficznym środowiskiem programistycznym języka G. Nazwa języka pochodzi od wyrazu </w:t>
-      </w:r>
-      <w:proofErr w:type="spellStart"/>
-      <w:r>
         <w:rPr>
           <w:b/>
         </w:rPr>
-        <w:t>Graphic</w:t>
-      </w:r>
-      <w:proofErr w:type="spellEnd"/>
-      <w:r>
-        <w:t xml:space="preserve"> (grafika/rysunek). Pisanie programów w środowisku </w:t>
-      </w:r>
-      <w:proofErr w:type="spellStart"/>
-      <w:r>
-        <w:t>LabVIEW</w:t>
-      </w:r>
-      <w:proofErr w:type="spellEnd"/>
-      <w:r>
-        <w:t xml:space="preserve"> odbywa się na zasadzie łączenia kolejnych węzłów </w:t>
-      </w:r>
-      <w:proofErr w:type="spellStart"/>
-      <w:r>
-        <w:rPr>
-          <w:b/>
-        </w:rPr>
-        <w:t>nodes</w:t>
-      </w:r>
-      <w:proofErr w:type="spellEnd"/>
-      <w:r>
-        <w:t xml:space="preserve"> (bloków kodu) za pomocą przewodów </w:t>
-      </w:r>
-      <w:proofErr w:type="spellStart"/>
-      <w:r>
-        <w:rPr>
-          <w:b/>
-        </w:rPr>
-        <w:t>wires</w:t>
-      </w:r>
-      <w:proofErr w:type="spellEnd"/>
-      <w:r>
-        <w:t>.</w:t>
-      </w:r>
-    </w:p>
-    <w:p>
-      <w:pPr>
-        <w:ind w:firstLine="708"/>
-      </w:pPr>
-      <w:r>
-        <w:t xml:space="preserve">Podstawową ideą działania środowiska </w:t>
-      </w:r>
-      <w:proofErr w:type="spellStart"/>
-      <w:r>
-        <w:t>LabVIEW</w:t>
-      </w:r>
-      <w:proofErr w:type="spellEnd"/>
-      <w:r>
-        <w:t xml:space="preserve"> jest pojęcie instrumentu wirtualnego (</w:t>
-      </w:r>
-      <w:proofErr w:type="spellStart"/>
-      <w:r>
-        <w:rPr>
-          <w:b/>
-        </w:rPr>
-        <w:t>Virtual</w:t>
-      </w:r>
-      <w:proofErr w:type="spellEnd"/>
-      <w:r>
-        <w:rPr>
-          <w:b/>
-        </w:rPr>
         <w:t xml:space="preserve"> Instrument</w:t>
       </w:r>
       <w:r>
@@ -2853,15 +2787,7 @@
         <w:br/>
       </w:r>
       <w:r>
-        <w:t xml:space="preserve">na doświadczeniu obsługi klasycznych przyrządów pomiarowych. Idea ta ma także odzwierciedlenie w rozszerzeniu plików środowiska </w:t>
-      </w:r>
-      <w:proofErr w:type="spellStart"/>
-      <w:r>
-        <w:t>LabVIEW</w:t>
-      </w:r>
-      <w:proofErr w:type="spellEnd"/>
-      <w:r>
-        <w:t xml:space="preserve">: </w:t>
+        <w:t xml:space="preserve">na doświadczeniu obsługi klasycznych przyrządów pomiarowych. Idea ta ma także odzwierciedlenie w rozszerzeniu plików środowiska LabVIEW: </w:t>
       </w:r>
       <w:r>
         <w:rPr>
@@ -3152,13 +3078,8 @@
       </w:r>
       <w:proofErr w:type="spellEnd"/>
       <w:r>
-        <w:t xml:space="preserve">), struktura programu w </w:t>
-      </w:r>
-      <w:proofErr w:type="spellStart"/>
-      <w:r>
-        <w:t>LabVIEW</w:t>
-      </w:r>
-      <w:proofErr w:type="spellEnd"/>
+        <w:t>), struktura programu w LabVIEW</w:t>
+      </w:r>
       <w:r>
         <w:t xml:space="preserve"> jest hierarchiczna – każdy program VI może być użyty jako podprogram (</w:t>
       </w:r>
@@ -3315,15 +3236,7 @@
         <w:t>) umieszczone na panelu. Kontrolki wprowadzają informacje do programu, ws</w:t>
       </w:r>
       <w:r>
-        <w:t xml:space="preserve">kaźniki prezentują użytkownikowi wyniki działania programu. Wszystkie kontrolki i wskaźniki dostępne w </w:t>
-      </w:r>
-      <w:proofErr w:type="spellStart"/>
-      <w:r>
-        <w:t>LabVIEW</w:t>
-      </w:r>
-      <w:proofErr w:type="spellEnd"/>
-      <w:r>
-        <w:t xml:space="preserve"> znajdują się w palecie kontrolek (</w:t>
+        <w:t>kaźniki prezentują użytkownikowi wyniki działania programu. Wszystkie kontrolki i wskaźniki dostępne w LabVIEW znajdują się w palecie kontrolek (</w:t>
       </w:r>
       <w:r>
         <w:rPr>
@@ -3660,57 +3573,33 @@
         <w:t>m</w:t>
       </w:r>
       <w:r>
-        <w:t xml:space="preserve"> narzędziowym środowiska </w:t>
+        <w:t xml:space="preserve"> narzędziowym środowiska LabVIEW. Służy </w:t>
+      </w:r>
+      <w:r>
+        <w:t xml:space="preserve">głównie </w:t>
+      </w:r>
+      <w:r>
+        <w:t>do wykrywania, testowania oraz konfiguracji urządzeń współpracujących ze środow</w:t>
+      </w:r>
+      <w:r>
+        <w:t>iskiem LabVIEW oraz zdalnych systemów pomiarowych bazujących na oprogramowa</w:t>
+      </w:r>
+      <w:r>
+        <w:t xml:space="preserve">niu NI. W programie MAX możliwe jest również sprawdzenie zainstalowanych </w:t>
+      </w:r>
+      <w:r>
+        <w:t>składników/</w:t>
       </w:r>
       <w:proofErr w:type="spellStart"/>
       <w:r>
-        <w:t>LabVIEW</w:t>
+        <w:t>toolboxów</w:t>
       </w:r>
       <w:proofErr w:type="spellEnd"/>
       <w:r>
-        <w:t xml:space="preserve">. Służy </w:t>
-      </w:r>
-      <w:r>
-        <w:t xml:space="preserve">głównie </w:t>
-      </w:r>
-      <w:r>
-        <w:t>do wykrywania, testowania oraz konfiguracji urządzeń współpracujących ze środow</w:t>
-      </w:r>
-      <w:r>
-        <w:t xml:space="preserve">iskiem </w:t>
-      </w:r>
-      <w:proofErr w:type="spellStart"/>
-      <w:r>
-        <w:t>LabVIEW</w:t>
-      </w:r>
-      <w:proofErr w:type="spellEnd"/>
-      <w:r>
-        <w:t xml:space="preserve"> oraz zdalnych systemów pomiarowych bazujących na oprogramowa</w:t>
-      </w:r>
-      <w:r>
-        <w:t xml:space="preserve">niu NI. W programie MAX możliwe jest również sprawdzenie zainstalowanych </w:t>
-      </w:r>
-      <w:r>
-        <w:t>składników/</w:t>
-      </w:r>
-      <w:proofErr w:type="spellStart"/>
-      <w:r>
-        <w:t>toolboxów</w:t>
-      </w:r>
-      <w:proofErr w:type="spellEnd"/>
-      <w:r>
-        <w:t xml:space="preserve"> środowiska </w:t>
-      </w:r>
-      <w:proofErr w:type="spellStart"/>
-      <w:r>
-        <w:t>La</w:t>
-      </w:r>
-      <w:r>
-        <w:t>bVIEW</w:t>
-      </w:r>
-      <w:proofErr w:type="spellEnd"/>
-      <w:r>
-        <w:t>. Okno programu dzieli się</w:t>
+        <w:t xml:space="preserve"> środowiska La</w:t>
+      </w:r>
+      <w:r>
+        <w:t>bVIEW. Okno programu dzieli się</w:t>
       </w:r>
       <w:r>
         <w:br/>
@@ -3878,23 +3767,7 @@
         <w:t>ta musi być unikalna dla każdego urządzenia!</w:t>
       </w:r>
       <w:r>
-        <w:t xml:space="preserve"> Nazwa ta obowiązuje zarówno w programie MAX jak i środowisku </w:t>
-      </w:r>
-      <w:proofErr w:type="spellStart"/>
-      <w:r>
-        <w:t>LabVIEW</w:t>
-      </w:r>
-      <w:proofErr w:type="spellEnd"/>
-      <w:r>
-        <w:t xml:space="preserve"> do identyfikacji urządzeń, jednak w </w:t>
-      </w:r>
-      <w:proofErr w:type="spellStart"/>
-      <w:r>
-        <w:t>LabVIEW</w:t>
-      </w:r>
-      <w:proofErr w:type="spellEnd"/>
-      <w:r>
-        <w:t xml:space="preserve"> widać tylko aktualnie dostępne urządzenia. </w:t>
+        <w:t xml:space="preserve"> Nazwa ta obowiązuje zarówno w programie MAX jak i środowisku LabVIEW do identyfikacji urządzeń, jednak w LabVIEW widać tylko aktualnie dostępne urządzenia. </w:t>
       </w:r>
       <w:r>
         <w:t xml:space="preserve">Identyfikacja dostępności urządzenia odbywa się na podstawie </w:t>
@@ -4032,7 +3905,7 @@
                 <v:shape id="_x0000_i1025" type="#_x0000_t75" style="width:82.75pt;height:154.2pt" o:ole="">
                   <v:imagedata r:id="rId16" o:title=""/>
                 </v:shape>
-                <o:OLEObject Type="Embed" ProgID="PBrush" ShapeID="_x0000_i1025" DrawAspect="Content" ObjectID="_1504301219" r:id="rId17"/>
+                <o:OLEObject Type="Embed" ProgID="PBrush" ShapeID="_x0000_i1025" DrawAspect="Content" ObjectID="_1537124464" r:id="rId17"/>
               </w:object>
             </w:r>
           </w:p>
@@ -4058,7 +3931,7 @@
                 <v:shape id="_x0000_i1026" type="#_x0000_t75" style="width:297.65pt;height:61.8pt" o:ole="">
                   <v:imagedata r:id="rId18" o:title=""/>
                 </v:shape>
-                <o:OLEObject Type="Embed" ProgID="PBrush" ShapeID="_x0000_i1026" DrawAspect="Content" ObjectID="_1504301220" r:id="rId19"/>
+                <o:OLEObject Type="Embed" ProgID="PBrush" ShapeID="_x0000_i1026" DrawAspect="Content" ObjectID="_1537124465" r:id="rId19"/>
               </w:object>
             </w:r>
           </w:p>
@@ -4100,21 +3973,19 @@
               <w:rPr>
                 <w:sz w:val="20"/>
               </w:rPr>
-              <w:t xml:space="preserve">kart DAQ po </w:t>
-            </w:r>
-            <w:proofErr w:type="spellStart"/>
+              <w:t>kart DAQ po naciś</w:t>
+            </w:r>
             <w:r>
               <w:rPr>
                 <w:sz w:val="20"/>
               </w:rPr>
-              <w:t>naciścięciu</w:t>
-            </w:r>
-            <w:proofErr w:type="spellEnd"/>
+              <w:t>n</w:t>
+            </w:r>
             <w:r>
               <w:rPr>
                 <w:sz w:val="20"/>
               </w:rPr>
-              <w:t xml:space="preserve"> PPM (a)</w:t>
+              <w:t>ięciu PPM (a)</w:t>
             </w:r>
             <w:r>
               <w:rPr>
@@ -4257,15 +4128,7 @@
       </w:r>
       <w:proofErr w:type="spellEnd"/>
       <w:r>
-        <w:t xml:space="preserve">) dla urządzenia, referencje do zadań dostępne są także dostępne z poziomu </w:t>
-      </w:r>
-      <w:proofErr w:type="spellStart"/>
-      <w:r>
-        <w:t>LabVIEW</w:t>
-      </w:r>
-      <w:proofErr w:type="spellEnd"/>
-      <w:r>
-        <w:t>, zadanie pom</w:t>
+        <w:t>) dla urządzenia, referencje do zadań dostępne są także dostępne z poziomu LabVIEW, zadanie pom</w:t>
       </w:r>
       <w:r>
         <w:t>iarowe tworzy się</w:t>
@@ -4475,15 +4338,7 @@
       </w:r>
       <w:proofErr w:type="spellEnd"/>
       <w:r>
-        <w:t xml:space="preserve">) można skonfigurować zarówno w programie MAX jak i środowisku </w:t>
-      </w:r>
-      <w:proofErr w:type="spellStart"/>
-      <w:r>
-        <w:t>LabVIEW</w:t>
-      </w:r>
-      <w:proofErr w:type="spellEnd"/>
-      <w:r>
-        <w:t xml:space="preserve"> na kilka sposobów. Najprostszym z nich jest użycie kreatora. W tym celu, w programie MAX należy zaznaczyć kartę DAQ, dla której zadanie będzie konfigurowane a następnie wybrać </w:t>
+        <w:t xml:space="preserve">) można skonfigurować zarówno w programie MAX jak i środowisku LabVIEW na kilka sposobów. Najprostszym z nich jest użycie kreatora. W tym celu, w programie MAX należy zaznaczyć kartę DAQ, dla której zadanie będzie konfigurowane a następnie wybrać </w:t>
       </w:r>
       <w:proofErr w:type="spellStart"/>
       <w:r>
@@ -4842,19 +4697,11 @@
           <w:lang w:val="en-US"/>
         </w:rPr>
       </w:pPr>
-      <w:proofErr w:type="spellStart"/>
       <w:r>
         <w:rPr>
           <w:lang w:val="en-US"/>
         </w:rPr>
-        <w:t>LabVIEW</w:t>
-      </w:r>
-      <w:proofErr w:type="spellEnd"/>
-      <w:r>
-        <w:rPr>
-          <w:lang w:val="en-US"/>
-        </w:rPr>
-        <w:t xml:space="preserve"> 2013 </w:t>
+        <w:t xml:space="preserve">LabVIEW 2013 </w:t>
       </w:r>
       <w:proofErr w:type="spellStart"/>
       <w:r>
@@ -5169,15 +5016,7 @@
       </w:r>
       <w:proofErr w:type="spellEnd"/>
       <w:r>
-        <w:t xml:space="preserve">) w </w:t>
-      </w:r>
-      <w:proofErr w:type="spellStart"/>
-      <w:r>
-        <w:t>LabVIEW</w:t>
-      </w:r>
-      <w:proofErr w:type="spellEnd"/>
-      <w:r>
-        <w:t>:</w:t>
+        <w:t>) w LabVIEW:</w:t>
       </w:r>
     </w:p>
     <w:p>
@@ -5255,11 +5094,9 @@
       <w:r>
         <w:t xml:space="preserve"> w skali </w:t>
       </w:r>
-      <w:proofErr w:type="spellStart"/>
-      <w:r>
-        <w:t>Celcjusza</w:t>
-      </w:r>
-      <w:proofErr w:type="spellEnd"/>
+      <w:r>
+        <w:t>Celsjusza</w:t>
+      </w:r>
       <w:r>
         <w:t xml:space="preserve">, do wejścia karty podłączony jest czujnik LM35 o współczynniku temperaturowym: 0 </w:t>
       </w:r>
@@ -5792,13 +5629,8 @@
         </w:tabs>
         <w:ind w:left="360"/>
       </w:pPr>
-      <w:proofErr w:type="spellStart"/>
-      <w:r>
-        <w:t>LabVIEW</w:t>
-      </w:r>
-      <w:proofErr w:type="spellEnd"/>
-      <w:r>
-        <w:t xml:space="preserve"> </w:t>
+      <w:r>
+        <w:t xml:space="preserve">LabVIEW </w:t>
       </w:r>
       <w:proofErr w:type="spellStart"/>
       <w:r>
@@ -5837,13 +5669,8 @@
         </w:tabs>
         <w:ind w:left="360"/>
       </w:pPr>
-      <w:proofErr w:type="spellStart"/>
-      <w:r>
-        <w:t>LabVIEW</w:t>
-      </w:r>
-      <w:proofErr w:type="spellEnd"/>
-      <w:r>
-        <w:t xml:space="preserve"> </w:t>
+      <w:r>
+        <w:t xml:space="preserve">LabVIEW </w:t>
       </w:r>
       <w:proofErr w:type="spellStart"/>
       <w:r>
@@ -5882,13 +5709,8 @@
         </w:tabs>
         <w:ind w:left="360"/>
       </w:pPr>
-      <w:proofErr w:type="spellStart"/>
-      <w:r>
-        <w:t>LabVIEW</w:t>
-      </w:r>
-      <w:proofErr w:type="spellEnd"/>
-      <w:r>
-        <w:t xml:space="preserve"> </w:t>
+      <w:r>
+        <w:t xml:space="preserve">LabVIEW </w:t>
       </w:r>
       <w:proofErr w:type="spellStart"/>
       <w:r>
@@ -5927,13 +5749,8 @@
         </w:tabs>
         <w:ind w:left="360"/>
       </w:pPr>
-      <w:proofErr w:type="spellStart"/>
-      <w:r>
-        <w:t>LabVIEW</w:t>
-      </w:r>
-      <w:proofErr w:type="spellEnd"/>
-      <w:r>
-        <w:t xml:space="preserve"> </w:t>
+      <w:r>
+        <w:t xml:space="preserve">LabVIEW </w:t>
       </w:r>
       <w:proofErr w:type="spellStart"/>
       <w:r>
@@ -6632,7 +6449,7 @@
         <w:rStyle w:val="Numerstrony"/>
         <w:noProof/>
       </w:rPr>
-      <w:t>9</w:t>
+      <w:t>11</w:t>
     </w:r>
     <w:r>
       <w:rPr>
@@ -6693,16 +6510,8 @@
       <w:rPr>
         <w:i/>
       </w:rPr>
-      <w:t xml:space="preserve">Wprowadzenie do akwizycji danych w środowisku </w:t>
+      <w:t>Wprowadzenie do akwizycji danych w środowisku LabVIEW</w:t>
     </w:r>
-    <w:proofErr w:type="spellStart"/>
-    <w:r>
-      <w:rPr>
-        <w:i/>
-      </w:rPr>
-      <w:t>LabVIEW</w:t>
-    </w:r>
-    <w:proofErr w:type="spellEnd"/>
   </w:p>
 </w:ftr>
 </file>
@@ -6819,7 +6628,7 @@
               <v:shape id="_x0000_i1027" type="#_x0000_t75" style="width:17.2pt;height:26.85pt" o:ole="">
                 <v:imagedata r:id="rId1" o:title=""/>
               </v:shape>
-              <o:OLEObject Type="Embed" ProgID="CorelDRAW.Graphic.11" ShapeID="_x0000_i1027" DrawAspect="Content" ObjectID="_1504301221" r:id="rId2"/>
+              <o:OLEObject Type="Embed" ProgID="CorelDRAW.Graphic.11" ShapeID="_x0000_i1027" DrawAspect="Content" ObjectID="_1537124466" r:id="rId2"/>
             </w:object>
           </w:r>
         </w:p>
@@ -10941,7 +10750,7 @@
 </file>
 
 <file path=customXml/itemProps1.xml><?xml version="1.0" encoding="utf-8"?>
-<ds:datastoreItem xmlns:ds="http://schemas.openxmlformats.org/officeDocument/2006/customXml" ds:itemID="{90834308-7431-4F40-8C71-AF591FAD77D4}">
+<ds:datastoreItem xmlns:ds="http://schemas.openxmlformats.org/officeDocument/2006/customXml" ds:itemID="{208F5E61-E829-46E1-B376-4B53C4D3EE81}">
   <ds:schemaRefs>
     <ds:schemaRef ds:uri="http://schemas.openxmlformats.org/officeDocument/2006/bibliography"/>
   </ds:schemaRefs>

</xml_diff>

<commit_message>
Poprawiono błędy edycyjne, Rys 1 do zmiany, zastanowić się nad sekcją Załączniki
</commit_message>
<xml_diff>
--- a/Cw1 wprowadzenie/PiWDP1 Wprowadzenie.docx
+++ b/Cw1 wprowadzenie/PiWDP1 Wprowadzenie.docx
@@ -2533,7 +2533,16 @@
         <w:ind w:left="360"/>
       </w:pPr>
       <w:r>
-        <w:t>Zapoznanie się z obsługą programu narzędziowego NI MAX (</w:t>
+        <w:t>O</w:t>
+      </w:r>
+      <w:r>
+        <w:t>bsług</w:t>
+      </w:r>
+      <w:r>
+        <w:t>a</w:t>
+      </w:r>
+      <w:r>
+        <w:t xml:space="preserve"> programu narzędziowego NI MAX (</w:t>
       </w:r>
       <w:proofErr w:type="spellStart"/>
       <w:r>
@@ -2787,7 +2796,13 @@
         <w:br/>
       </w:r>
       <w:r>
-        <w:t xml:space="preserve">na doświadczeniu obsługi klasycznych przyrządów pomiarowych. Idea ta ma także odzwierciedlenie w rozszerzeniu plików środowiska LabVIEW: </w:t>
+        <w:t xml:space="preserve">na </w:t>
+      </w:r>
+      <w:r>
+        <w:t xml:space="preserve">swoim </w:t>
+      </w:r>
+      <w:r>
+        <w:t xml:space="preserve">doświadczeniu. Idea ta ma także odzwierciedlenie w rozszerzeniu plików środowiska LabVIEW: </w:t>
       </w:r>
       <w:r>
         <w:rPr>
@@ -3236,7 +3251,13 @@
         <w:t>) umieszczone na panelu. Kontrolki wprowadzają informacje do programu, ws</w:t>
       </w:r>
       <w:r>
-        <w:t>kaźniki prezentują użytkownikowi wyniki działania programu. Wszystkie kontrolki i wskaźniki dostępne w LabVIEW znajdują się w palecie kontrolek (</w:t>
+        <w:t xml:space="preserve">kaźniki prezentują użytkownikowi wyniki </w:t>
+      </w:r>
+      <w:r>
+        <w:t xml:space="preserve">jego </w:t>
+      </w:r>
+      <w:r>
+        <w:t>działania. Wszystkie kontrolki i wskaźniki dostępne w LabVIEW znajdują się w palecie kontrolek (</w:t>
       </w:r>
       <w:r>
         <w:rPr>
@@ -3779,7 +3800,7 @@
         <w:t>ikony</w:t>
       </w:r>
       <w:r>
-        <w:t xml:space="preserve"> urządzenia. Ikona zielona wskazuje urządzenia aktualnie dostępne, ikona biała z czerwonym znaki</w:t>
+        <w:t>. Ikona zielona wskazuje urządzenia aktualnie dostępne, ikona biała z czerwonym znaki</w:t>
       </w:r>
       <w:r>
         <w:t>em „x” urządzenia aktualnie nie</w:t>
@@ -3905,7 +3926,7 @@
                 <v:shape id="_x0000_i1025" type="#_x0000_t75" style="width:82.75pt;height:154.2pt" o:ole="">
                   <v:imagedata r:id="rId16" o:title=""/>
                 </v:shape>
-                <o:OLEObject Type="Embed" ProgID="PBrush" ShapeID="_x0000_i1025" DrawAspect="Content" ObjectID="_1537124464" r:id="rId17"/>
+                <o:OLEObject Type="Embed" ProgID="PBrush" ShapeID="_x0000_i1025" DrawAspect="Content" ObjectID="_1545318809" r:id="rId17"/>
               </w:object>
             </w:r>
           </w:p>
@@ -3931,7 +3952,7 @@
                 <v:shape id="_x0000_i1026" type="#_x0000_t75" style="width:297.65pt;height:61.8pt" o:ole="">
                   <v:imagedata r:id="rId18" o:title=""/>
                 </v:shape>
-                <o:OLEObject Type="Embed" ProgID="PBrush" ShapeID="_x0000_i1026" DrawAspect="Content" ObjectID="_1537124465" r:id="rId19"/>
+                <o:OLEObject Type="Embed" ProgID="PBrush" ShapeID="_x0000_i1026" DrawAspect="Content" ObjectID="_1545318810" r:id="rId19"/>
               </w:object>
             </w:r>
           </w:p>
@@ -4216,7 +4237,10 @@
     </w:p>
     <w:p>
       <w:r>
-        <w:t>Poza tymi typami dostępne są także w innych kartach moduły jak: wyjścia analogowe, dedykowane moduły obsługi czujników (termopary, tensometry, inne)</w:t>
+        <w:t>Poza powyższym</w:t>
+      </w:r>
+      <w:r>
+        <w:t>i typami dostępne są także w innych kartach moduły jak: wyjścia analogowe, dedykowane moduły obsługi czujników (termopary, tensometry, inne)</w:t>
       </w:r>
     </w:p>
     <w:p>
@@ -4433,7 +4457,7 @@
         <w:ind w:left="567"/>
       </w:pPr>
       <w:r>
-        <w:t xml:space="preserve">w czwartym kroku konfigurujemy typ oraz parametry takiej jak zakres pomiarowy, typ pomiaru (unipolarny, różnicowy), przetwornik (skalę), typ okna, liczbę próbek w oknie, </w:t>
+        <w:t xml:space="preserve">w czwartym kroku konfigurujemy typ oraz parametry takie jak zakres pomiarowy, typ pomiaru (unipolarny, różnicowy), przetwornik (skalę), typ okna, liczbę próbek w oknie, </w:t>
       </w:r>
       <w:r>
         <w:lastRenderedPageBreak/>
@@ -6449,7 +6473,7 @@
         <w:rStyle w:val="Numerstrony"/>
         <w:noProof/>
       </w:rPr>
-      <w:t>11</w:t>
+      <w:t>9</w:t>
     </w:r>
     <w:r>
       <w:rPr>
@@ -6628,7 +6652,7 @@
               <v:shape id="_x0000_i1027" type="#_x0000_t75" style="width:17.2pt;height:26.85pt" o:ole="">
                 <v:imagedata r:id="rId1" o:title=""/>
               </v:shape>
-              <o:OLEObject Type="Embed" ProgID="CorelDRAW.Graphic.11" ShapeID="_x0000_i1027" DrawAspect="Content" ObjectID="_1537124466" r:id="rId2"/>
+              <o:OLEObject Type="Embed" ProgID="CorelDRAW.Graphic.11" ShapeID="_x0000_i1027" DrawAspect="Content" ObjectID="_1545318811" r:id="rId2"/>
             </w:object>
           </w:r>
         </w:p>
@@ -10750,7 +10774,7 @@
 </file>
 
 <file path=customXml/itemProps1.xml><?xml version="1.0" encoding="utf-8"?>
-<ds:datastoreItem xmlns:ds="http://schemas.openxmlformats.org/officeDocument/2006/customXml" ds:itemID="{208F5E61-E829-46E1-B376-4B53C4D3EE81}">
+<ds:datastoreItem xmlns:ds="http://schemas.openxmlformats.org/officeDocument/2006/customXml" ds:itemID="{BE13F522-84F2-4315-886E-52CE87FFAB62}">
   <ds:schemaRefs>
     <ds:schemaRef ds:uri="http://schemas.openxmlformats.org/officeDocument/2006/bibliography"/>
   </ds:schemaRefs>

</xml_diff>